<commit_message>
feat changed numbering error
</commit_message>
<xml_diff>
--- a/docassemble/MAPetitionToSealEviction/data/templates/petition_to_seal_eviction.docx
+++ b/docassemble/MAPetitionToSealEviction/data/templates/petition_to_seal_eviction.docx
@@ -649,28 +649,36 @@
         <w:t xml:space="preserve">) }} </w:t>
       </w:r>
       <w:r>
-        <w:t>No non-payment eviction or lessor action was brought against me in the 4 years before this request</w:t>
-      </w:r>
-      <w:r>
-        <w:t xml:space="preserve">; </w:t>
-      </w:r>
-      <w:r>
-        <w:rPr>
-          <w:b/>
-          <w:bCs/>
-        </w:rPr>
-        <w:t>AND</w:t>
-      </w:r>
+        <w:t xml:space="preserve">No non-payment eviction or lessor action was brought against me in the 4 years before this </w:t>
+      </w:r>
+      <w:proofErr w:type="gramStart"/>
+      <w:r>
+        <w:t>request</w:t>
+      </w:r>
+      <w:r>
+        <w:t>;</w:t>
+      </w:r>
+      <w:proofErr w:type="gramEnd"/>
+      <w:r>
+        <w:t xml:space="preserve"> </w:t>
+      </w:r>
+    </w:p>
+    <w:p>
+      <w:pPr>
+        <w:pStyle w:val="ListParagraph"/>
+        <w:spacing w:line="240" w:lineRule="auto"/>
+        <w:ind w:left="1350"/>
+      </w:pPr>
     </w:p>
     <w:p>
       <w:pPr>
         <w:pStyle w:val="ListParagraph"/>
         <w:numPr>
-          <w:ilvl w:val="1"/>
+          <w:ilvl w:val="0"/>
           <w:numId w:val="4"/>
         </w:numPr>
         <w:spacing w:line="240" w:lineRule="auto"/>
-        <w:ind w:left="1350"/>
+        <w:ind w:left="720"/>
       </w:pPr>
       <w:r>
         <w:t xml:space="preserve">{{ </w:t>

</xml_diff>

<commit_message>
Finished conditions and other bugs
</commit_message>
<xml_diff>
--- a/docassemble/MAPetitionToSealEviction/data/templates/petition_to_seal_eviction.docx
+++ b/docassemble/MAPetitionToSealEviction/data/templates/petition_to_seal_eviction.docx
@@ -273,7 +273,7 @@
       </w:tr>
       <w:tr>
         <w:trPr>
-          <w:trHeight w:val="578"/>
+          <w:trHeight w:val="668"/>
         </w:trPr>
         <w:tc>
           <w:tcPr>
@@ -502,8 +502,8 @@
           <w:p>
             <w:pPr>
               <w:pStyle w:val="TableParagraph"/>
-              <w:spacing w:before="13"/>
-              <w:ind w:left="37"/>
+              <w:spacing w:before="40"/>
+              <w:ind w:left="43"/>
               <w:rPr>
                 <w:sz w:val="20"/>
               </w:rPr>
@@ -519,7 +519,6 @@
             <w:pPr>
               <w:pStyle w:val="TableParagraph"/>
               <w:spacing w:before="13" w:line="276" w:lineRule="auto"/>
-              <w:ind w:left="37"/>
               <w:rPr>
                 <w:i/>
                 <w:iCs/>
@@ -668,8 +667,8 @@
           <w:p>
             <w:pPr>
               <w:pStyle w:val="TableParagraph"/>
-              <w:spacing w:before="13"/>
-              <w:ind w:left="37"/>
+              <w:spacing w:before="40"/>
+              <w:ind w:left="43"/>
               <w:rPr>
                 <w:sz w:val="20"/>
               </w:rPr>
@@ -861,7 +860,7 @@
       </w:tr>
       <w:tr>
         <w:trPr>
-          <w:trHeight w:val="200"/>
+          <w:trHeight w:val="245"/>
         </w:trPr>
         <w:tc>
           <w:tcPr>
@@ -876,6 +875,7 @@
           <w:p>
             <w:pPr>
               <w:pStyle w:val="TableParagraph"/>
+              <w:spacing w:before="20"/>
               <w:ind w:left="43"/>
               <w:jc w:val="center"/>
               <w:rPr>
@@ -995,6 +995,8 @@
             </w:pPr>
             <w:r>
               <w:rPr>
+                <w:b/>
+                <w:bCs/>
                 <w:sz w:val="20"/>
               </w:rPr>
               <w:t>{{</w:t>
@@ -1040,12 +1042,16 @@
             </w:r>
             <w:r>
               <w:rPr>
+                <w:b/>
+                <w:bCs/>
                 <w:sz w:val="20"/>
               </w:rPr>
               <w:t>}}</w:t>
             </w:r>
             <w:r>
               <w:rPr>
+                <w:b/>
+                <w:bCs/>
                 <w:sz w:val="20"/>
               </w:rPr>
               <w:t xml:space="preserve"> </w:t>
@@ -1177,6 +1183,8 @@
             </w:pPr>
             <w:r>
               <w:rPr>
+                <w:b/>
+                <w:bCs/>
                 <w:sz w:val="20"/>
               </w:rPr>
               <w:t>{{</w:t>
@@ -1249,6 +1257,8 @@
             </w:r>
             <w:r>
               <w:rPr>
+                <w:b/>
+                <w:bCs/>
                 <w:sz w:val="20"/>
               </w:rPr>
               <w:t>}}</w:t>
@@ -1360,6 +1370,8 @@
             </w:pPr>
             <w:r>
               <w:rPr>
+                <w:b/>
+                <w:bCs/>
                 <w:sz w:val="20"/>
               </w:rPr>
               <w:t>{{</w:t>
@@ -1371,7 +1383,7 @@
                 <w:sz w:val="18"/>
                 <w:szCs w:val="21"/>
               </w:rPr>
-              <w:t>output_checkbox(</w:t>
+              <w:t>output_checkbox(judgment_</w:t>
             </w:r>
             <w:r>
               <w:rPr>
@@ -1380,7 +1392,7 @@
                 <w:sz w:val="18"/>
                 <w:szCs w:val="21"/>
               </w:rPr>
-              <w:t>judgment</w:t>
+              <w:t>outcome</w:t>
             </w:r>
             <w:r>
               <w:rPr>
@@ -1389,24 +1401,6 @@
                 <w:sz w:val="18"/>
                 <w:szCs w:val="21"/>
               </w:rPr>
-              <w:t>_</w:t>
-            </w:r>
-            <w:r>
-              <w:rPr>
-                <w:b/>
-                <w:bCs/>
-                <w:sz w:val="18"/>
-                <w:szCs w:val="21"/>
-              </w:rPr>
-              <w:t>outcome</w:t>
-            </w:r>
-            <w:r>
-              <w:rPr>
-                <w:b/>
-                <w:bCs/>
-                <w:sz w:val="18"/>
-                <w:szCs w:val="21"/>
-              </w:rPr>
               <w:t xml:space="preserve"> == “landlord”</w:t>
             </w:r>
             <w:r>
@@ -1419,6 +1413,8 @@
             </w:r>
             <w:r>
               <w:rPr>
+                <w:b/>
+                <w:bCs/>
                 <w:sz w:val="20"/>
               </w:rPr>
               <w:t>}}</w:t>
@@ -1524,6 +1520,7 @@
           <w:p>
             <w:pPr>
               <w:pStyle w:val="TableParagraph"/>
+              <w:spacing w:before="20"/>
               <w:ind w:left="43"/>
               <w:jc w:val="center"/>
               <w:rPr>
@@ -1571,6 +1568,7 @@
                 <w:sz w:val="20"/>
                 <w:szCs w:val="20"/>
               </w:rPr>
+              <w:lastRenderedPageBreak/>
               <w:t xml:space="preserve">  </w:t>
             </w:r>
             <w:r>
@@ -1839,6 +1837,8 @@
             </w:pPr>
             <w:r>
               <w:rPr>
+                <w:b/>
+                <w:bCs/>
                 <w:sz w:val="20"/>
               </w:rPr>
               <w:t>{{</w:t>
@@ -1884,9 +1884,17 @@
             </w:r>
             <w:r>
               <w:rPr>
+                <w:b/>
+                <w:bCs/>
                 <w:sz w:val="20"/>
               </w:rPr>
               <w:t>}}</w:t>
+            </w:r>
+            <w:r>
+              <w:rPr>
+                <w:sz w:val="20"/>
+              </w:rPr>
+              <w:t xml:space="preserve"> </w:t>
             </w:r>
             <w:r>
               <w:rPr>
@@ -1954,6 +1962,8 @@
             </w:pPr>
             <w:r>
               <w:rPr>
+                <w:b/>
+                <w:bCs/>
                 <w:sz w:val="20"/>
               </w:rPr>
               <w:t>{{</w:t>
@@ -1999,9 +2009,17 @@
             </w:r>
             <w:r>
               <w:rPr>
+                <w:b/>
+                <w:bCs/>
                 <w:sz w:val="20"/>
               </w:rPr>
               <w:t>}}</w:t>
+            </w:r>
+            <w:r>
+              <w:rPr>
+                <w:sz w:val="20"/>
+              </w:rPr>
+              <w:t xml:space="preserve"> </w:t>
             </w:r>
             <w:r>
               <w:rPr>
@@ -2042,6 +2060,8 @@
             </w:pPr>
             <w:r>
               <w:rPr>
+                <w:b/>
+                <w:bCs/>
                 <w:sz w:val="20"/>
               </w:rPr>
               <w:t>{{</w:t>
@@ -2087,9 +2107,17 @@
             </w:r>
             <w:r>
               <w:rPr>
-                <w:sz w:val="20"/>
-              </w:rPr>
-              <w:t xml:space="preserve">}} </w:t>
+                <w:b/>
+                <w:bCs/>
+                <w:sz w:val="20"/>
+              </w:rPr>
+              <w:t>}}</w:t>
+            </w:r>
+            <w:r>
+              <w:rPr>
+                <w:sz w:val="20"/>
+              </w:rPr>
+              <w:t xml:space="preserve"> </w:t>
             </w:r>
             <w:r>
               <w:rPr>
@@ -2154,6 +2182,8 @@
             </w:pPr>
             <w:r>
               <w:rPr>
+                <w:b/>
+                <w:bCs/>
                 <w:sz w:val="20"/>
               </w:rPr>
               <w:t>{{</w:t>
@@ -2186,7 +2216,25 @@
                 <w:sz w:val="18"/>
                 <w:szCs w:val="21"/>
               </w:rPr>
-              <w:t>non_payment</w:t>
+              <w:t>non</w:t>
+            </w:r>
+            <w:r>
+              <w:rPr>
+                <w:b/>
+                <w:bCs/>
+                <w:sz w:val="18"/>
+                <w:szCs w:val="21"/>
+              </w:rPr>
+              <w:t>_</w:t>
+            </w:r>
+            <w:r>
+              <w:rPr>
+                <w:b/>
+                <w:bCs/>
+                <w:sz w:val="18"/>
+                <w:szCs w:val="21"/>
+              </w:rPr>
+              <w:t>payment</w:t>
             </w:r>
             <w:proofErr w:type="spellEnd"/>
             <w:r>
@@ -2199,9 +2247,17 @@
             </w:r>
             <w:r>
               <w:rPr>
-                <w:sz w:val="20"/>
-              </w:rPr>
-              <w:t xml:space="preserve">}} </w:t>
+                <w:b/>
+                <w:bCs/>
+                <w:sz w:val="20"/>
+              </w:rPr>
+              <w:t>}}</w:t>
+            </w:r>
+            <w:r>
+              <w:rPr>
+                <w:sz w:val="20"/>
+              </w:rPr>
+              <w:t xml:space="preserve"> </w:t>
             </w:r>
             <w:r>
               <w:rPr>
@@ -2290,6 +2346,8 @@
             </w:pPr>
             <w:r>
               <w:rPr>
+                <w:b/>
+                <w:bCs/>
                 <w:sz w:val="20"/>
               </w:rPr>
               <w:t>{{</w:t>
@@ -2335,6 +2393,8 @@
             </w:r>
             <w:r>
               <w:rPr>
+                <w:b/>
+                <w:bCs/>
                 <w:sz w:val="20"/>
               </w:rPr>
               <w:t>}}</w:t>
@@ -2373,7 +2433,19 @@
               <w:rPr>
                 <w:sz w:val="20"/>
               </w:rPr>
-              <w:t>o nonpayment eviction or lessor action was brought against me in</w:t>
+              <w:t>o non</w:t>
+            </w:r>
+            <w:r>
+              <w:rPr>
+                <w:sz w:val="20"/>
+              </w:rPr>
+              <w:t>-</w:t>
+            </w:r>
+            <w:r>
+              <w:rPr>
+                <w:sz w:val="20"/>
+              </w:rPr>
+              <w:t>payment eviction or lessor action was brought against me in</w:t>
             </w:r>
             <w:r>
               <w:rPr>
@@ -2432,6 +2504,8 @@
             </w:pPr>
             <w:r>
               <w:rPr>
+                <w:b/>
+                <w:bCs/>
                 <w:sz w:val="20"/>
               </w:rPr>
               <w:t>{{</w:t>
@@ -2477,6 +2551,8 @@
             </w:r>
             <w:r>
               <w:rPr>
+                <w:b/>
+                <w:bCs/>
                 <w:sz w:val="20"/>
               </w:rPr>
               <w:t>}}</w:t>
@@ -2569,6 +2645,8 @@
             </w:pPr>
             <w:r>
               <w:rPr>
+                <w:b/>
+                <w:bCs/>
                 <w:sz w:val="20"/>
               </w:rPr>
               <w:t>{{</w:t>
@@ -2614,6 +2692,8 @@
             </w:r>
             <w:r>
               <w:rPr>
+                <w:b/>
+                <w:bCs/>
                 <w:sz w:val="20"/>
               </w:rPr>
               <w:t>}}</w:t>
@@ -2729,6 +2809,8 @@
             </w:pPr>
             <w:r>
               <w:rPr>
+                <w:b/>
+                <w:bCs/>
                 <w:sz w:val="20"/>
               </w:rPr>
               <w:t>{{</w:t>
@@ -2774,9 +2856,19 @@
             </w:r>
             <w:r>
               <w:rPr>
+                <w:b/>
+                <w:bCs/>
                 <w:sz w:val="20"/>
               </w:rPr>
               <w:t>}}</w:t>
+            </w:r>
+            <w:r>
+              <w:rPr>
+                <w:b/>
+                <w:bCs/>
+                <w:sz w:val="20"/>
+              </w:rPr>
+              <w:t xml:space="preserve"> </w:t>
             </w:r>
             <w:r>
               <w:rPr>
@@ -2865,6 +2957,8 @@
             </w:pPr>
             <w:r>
               <w:rPr>
+                <w:b/>
+                <w:bCs/>
                 <w:sz w:val="20"/>
               </w:rPr>
               <w:t>{{</w:t>
@@ -2910,9 +3004,17 @@
             </w:r>
             <w:r>
               <w:rPr>
-                <w:sz w:val="20"/>
-              </w:rPr>
-              <w:t xml:space="preserve">}} </w:t>
+                <w:b/>
+                <w:bCs/>
+                <w:sz w:val="20"/>
+              </w:rPr>
+              <w:t>}}</w:t>
+            </w:r>
+            <w:r>
+              <w:rPr>
+                <w:sz w:val="20"/>
+              </w:rPr>
+              <w:t xml:space="preserve"> </w:t>
             </w:r>
             <w:r>
               <w:rPr>
@@ -2963,6 +3065,8 @@
             </w:pPr>
             <w:r>
               <w:rPr>
+                <w:b/>
+                <w:bCs/>
                 <w:sz w:val="20"/>
               </w:rPr>
               <w:t>{{</w:t>
@@ -3008,9 +3112,17 @@
             </w:r>
             <w:r>
               <w:rPr>
-                <w:sz w:val="20"/>
-              </w:rPr>
-              <w:t xml:space="preserve">}} </w:t>
+                <w:b/>
+                <w:bCs/>
+                <w:sz w:val="20"/>
+              </w:rPr>
+              <w:t>}}</w:t>
+            </w:r>
+            <w:r>
+              <w:rPr>
+                <w:sz w:val="20"/>
+              </w:rPr>
+              <w:t xml:space="preserve"> </w:t>
             </w:r>
             <w:r>
               <w:rPr>
@@ -3117,6 +3229,8 @@
             </w:pPr>
             <w:r>
               <w:rPr>
+                <w:b/>
+                <w:bCs/>
                 <w:sz w:val="20"/>
               </w:rPr>
               <w:t>{{</w:t>
@@ -3162,9 +3276,19 @@
             </w:r>
             <w:r>
               <w:rPr>
+                <w:b/>
+                <w:bCs/>
                 <w:sz w:val="20"/>
               </w:rPr>
               <w:t>}}</w:t>
+            </w:r>
+            <w:r>
+              <w:rPr>
+                <w:b/>
+                <w:bCs/>
+                <w:sz w:val="20"/>
+              </w:rPr>
+              <w:t xml:space="preserve"> </w:t>
             </w:r>
             <w:r>
               <w:rPr>
@@ -3249,7 +3373,6 @@
                 <w:sz w:val="20"/>
                 <w:szCs w:val="20"/>
               </w:rPr>
-              <w:lastRenderedPageBreak/>
               <w:t>NOTICE</w:t>
             </w:r>
           </w:p>
@@ -3431,15 +3554,20 @@
               <w:spacing w:before="13" w:line="360" w:lineRule="auto"/>
               <w:ind w:left="17"/>
               <w:rPr>
-                <w:sz w:val="18"/>
-                <w:szCs w:val="21"/>
-              </w:rPr>
-            </w:pPr>
-            <w:r>
-              <w:rPr>
-                <w:sz w:val="20"/>
-              </w:rPr>
-              <w:t xml:space="preserve"> </w:t>
+                <w:sz w:val="20"/>
+              </w:rPr>
+            </w:pPr>
+            <w:r>
+              <w:rPr>
+                <w:sz w:val="20"/>
+              </w:rPr>
+              <w:t xml:space="preserve"> </w:t>
+            </w:r>
+            <w:r>
+              <w:rPr>
+                <w:sz w:val="20"/>
+              </w:rPr>
+              <w:t xml:space="preserve">               </w:t>
             </w:r>
             <w:r>
               <w:rPr>
@@ -3471,6 +3599,8 @@
             </w:r>
             <w:r>
               <w:rPr>
+                <w:b/>
+                <w:bCs/>
                 <w:i/>
                 <w:iCs/>
                 <w:sz w:val="20"/>
@@ -3479,12 +3609,24 @@
             </w:r>
             <w:r>
               <w:rPr>
+                <w:b/>
+                <w:bCs/>
                 <w:sz w:val="20"/>
               </w:rPr>
               <w:t xml:space="preserve">       </w:t>
             </w:r>
             <w:r>
               <w:rPr>
+                <w:b/>
+                <w:bCs/>
+                <w:sz w:val="20"/>
+              </w:rPr>
+              <w:t xml:space="preserve">                </w:t>
+            </w:r>
+            <w:r>
+              <w:rPr>
+                <w:b/>
+                <w:bCs/>
                 <w:sz w:val="20"/>
               </w:rPr>
               <w:t>{{</w:t>
@@ -3517,104 +3659,177 @@
                 <w:sz w:val="18"/>
                 <w:szCs w:val="21"/>
               </w:rPr>
-              <w:t>plaintiff_notice</w:t>
+              <w:t>notice_recipient</w:t>
             </w:r>
             <w:proofErr w:type="spellEnd"/>
             <w:r>
               <w:rPr>
                 <w:b/>
                 <w:bCs/>
-                <w:sz w:val="20"/>
+                <w:sz w:val="18"/>
+                <w:szCs w:val="21"/>
+              </w:rPr>
+              <w:t xml:space="preserve"> == “</w:t>
+            </w:r>
+            <w:r>
+              <w:rPr>
+                <w:b/>
+                <w:bCs/>
+                <w:sz w:val="18"/>
+                <w:szCs w:val="21"/>
+              </w:rPr>
+              <w:t>plaintiff</w:t>
+            </w:r>
+            <w:r>
+              <w:rPr>
+                <w:b/>
+                <w:bCs/>
+                <w:sz w:val="18"/>
+                <w:szCs w:val="21"/>
+              </w:rPr>
+              <w:t>”)</w:t>
+            </w:r>
+            <w:r>
+              <w:rPr>
+                <w:b/>
+                <w:bCs/>
+                <w:sz w:val="20"/>
+              </w:rPr>
+              <w:t>}}</w:t>
+            </w:r>
+            <w:r>
+              <w:rPr>
+                <w:sz w:val="20"/>
+              </w:rPr>
+              <w:t xml:space="preserve"> </w:t>
+            </w:r>
+            <w:r>
+              <w:rPr>
+                <w:sz w:val="20"/>
+              </w:rPr>
+              <w:t>P</w:t>
+            </w:r>
+            <w:r>
+              <w:rPr>
+                <w:sz w:val="20"/>
+              </w:rPr>
+              <w:t>la</w:t>
+            </w:r>
+            <w:r>
+              <w:rPr>
+                <w:sz w:val="20"/>
+              </w:rPr>
+              <w:t>in</w:t>
+            </w:r>
+            <w:r>
+              <w:rPr>
+                <w:sz w:val="20"/>
+              </w:rPr>
+              <w:t>tiff</w:t>
+            </w:r>
+            <w:r>
+              <w:rPr>
+                <w:sz w:val="20"/>
+              </w:rPr>
+              <w:t xml:space="preserve">                              </w:t>
+            </w:r>
+            <w:r>
+              <w:rPr>
+                <w:b/>
+                <w:bCs/>
+                <w:sz w:val="20"/>
+              </w:rPr>
+              <w:t>{{</w:t>
+            </w:r>
+            <w:proofErr w:type="spellStart"/>
+            <w:r>
+              <w:rPr>
+                <w:b/>
+                <w:bCs/>
+                <w:sz w:val="18"/>
+                <w:szCs w:val="21"/>
+              </w:rPr>
+              <w:t>output_checkbox</w:t>
+            </w:r>
+            <w:proofErr w:type="spellEnd"/>
+            <w:r>
+              <w:rPr>
+                <w:b/>
+                <w:bCs/>
+                <w:sz w:val="18"/>
+                <w:szCs w:val="21"/>
+              </w:rPr>
+              <w:t>(</w:t>
+            </w:r>
+            <w:proofErr w:type="spellStart"/>
+            <w:r>
+              <w:rPr>
+                <w:b/>
+                <w:bCs/>
+                <w:sz w:val="18"/>
+                <w:szCs w:val="21"/>
+              </w:rPr>
+              <w:t>notice_recipient</w:t>
+            </w:r>
+            <w:proofErr w:type="spellEnd"/>
+            <w:r>
+              <w:rPr>
+                <w:b/>
+                <w:bCs/>
+                <w:sz w:val="18"/>
+                <w:szCs w:val="21"/>
+              </w:rPr>
+              <w:t xml:space="preserve"> == </w:t>
+            </w:r>
+            <w:r>
+              <w:rPr>
+                <w:b/>
+                <w:bCs/>
+                <w:sz w:val="18"/>
+                <w:szCs w:val="21"/>
+              </w:rPr>
+              <w:t>“</w:t>
+            </w:r>
+            <w:r>
+              <w:rPr>
+                <w:b/>
+                <w:bCs/>
+                <w:sz w:val="18"/>
+                <w:szCs w:val="21"/>
+              </w:rPr>
+              <w:t>plaintiff</w:t>
+            </w:r>
+            <w:r>
+              <w:rPr>
+                <w:b/>
+                <w:bCs/>
+                <w:sz w:val="18"/>
+                <w:szCs w:val="21"/>
+              </w:rPr>
+              <w:t xml:space="preserve"> lawyer”</w:t>
+            </w:r>
+            <w:r>
+              <w:rPr>
+                <w:b/>
+                <w:bCs/>
+                <w:sz w:val="18"/>
+                <w:szCs w:val="21"/>
               </w:rPr>
               <w:t>)</w:t>
             </w:r>
             <w:r>
               <w:rPr>
-                <w:sz w:val="20"/>
-              </w:rPr>
-              <w:t xml:space="preserve">}} </w:t>
-            </w:r>
-            <w:r>
-              <w:rPr>
-                <w:sz w:val="20"/>
-              </w:rPr>
-              <w:t>P</w:t>
-            </w:r>
-            <w:r>
-              <w:rPr>
-                <w:sz w:val="20"/>
-              </w:rPr>
-              <w:t>la</w:t>
-            </w:r>
-            <w:r>
-              <w:rPr>
-                <w:sz w:val="20"/>
-              </w:rPr>
-              <w:t>in</w:t>
-            </w:r>
-            <w:r>
-              <w:rPr>
-                <w:sz w:val="20"/>
-              </w:rPr>
-              <w:t xml:space="preserve">tiff  </w:t>
-            </w:r>
-            <w:r>
-              <w:rPr>
-                <w:sz w:val="20"/>
-              </w:rPr>
-              <w:t xml:space="preserve"> </w:t>
-            </w:r>
-            <w:r>
-              <w:rPr>
-                <w:sz w:val="20"/>
-              </w:rPr>
-              <w:t>{{</w:t>
-            </w:r>
-            <w:proofErr w:type="spellStart"/>
-            <w:r>
-              <w:rPr>
-                <w:b/>
-                <w:bCs/>
-                <w:sz w:val="18"/>
-                <w:szCs w:val="21"/>
-              </w:rPr>
-              <w:t>output_checkbox</w:t>
-            </w:r>
-            <w:proofErr w:type="spellEnd"/>
-            <w:r>
-              <w:rPr>
-                <w:b/>
-                <w:bCs/>
-                <w:sz w:val="18"/>
-                <w:szCs w:val="21"/>
-              </w:rPr>
-              <w:t>(</w:t>
-            </w:r>
-            <w:proofErr w:type="spellStart"/>
-            <w:r>
-              <w:rPr>
-                <w:b/>
-                <w:bCs/>
-                <w:sz w:val="18"/>
-                <w:szCs w:val="21"/>
-              </w:rPr>
-              <w:t>plaintiff_lawyer</w:t>
-            </w:r>
-            <w:proofErr w:type="spellEnd"/>
-            <w:r>
-              <w:rPr>
-                <w:b/>
-                <w:bCs/>
-                <w:sz w:val="18"/>
-                <w:szCs w:val="21"/>
-              </w:rPr>
-              <w:t>)</w:t>
-            </w:r>
-            <w:r>
-              <w:rPr>
-                <w:sz w:val="20"/>
-              </w:rPr>
-              <w:t xml:space="preserve">}} </w:t>
+                <w:b/>
+                <w:bCs/>
+                <w:sz w:val="20"/>
+              </w:rPr>
+              <w:t>}}</w:t>
+            </w:r>
+            <w:r>
+              <w:rPr>
+                <w:sz w:val="20"/>
+              </w:rPr>
+              <w:t xml:space="preserve"> </w:t>
             </w:r>
             <w:r>
               <w:rPr>
@@ -3681,6 +3896,8 @@
             </w:pPr>
             <w:r>
               <w:rPr>
+                <w:b/>
+                <w:bCs/>
                 <w:sz w:val="20"/>
               </w:rPr>
               <w:t>{{</w:t>
@@ -3703,6 +3920,24 @@
               </w:rPr>
               <w:t>(</w:t>
             </w:r>
+            <w:proofErr w:type="spellStart"/>
+            <w:r>
+              <w:rPr>
+                <w:b/>
+                <w:bCs/>
+                <w:sz w:val="20"/>
+              </w:rPr>
+              <w:t>notice_type</w:t>
+            </w:r>
+            <w:proofErr w:type="spellEnd"/>
+            <w:r>
+              <w:rPr>
+                <w:b/>
+                <w:bCs/>
+                <w:sz w:val="20"/>
+              </w:rPr>
+              <w:t xml:space="preserve"> == “</w:t>
+            </w:r>
             <w:r>
               <w:rPr>
                 <w:b/>
@@ -3717,16 +3952,28 @@
                 <w:bCs/>
                 <w:sz w:val="20"/>
               </w:rPr>
+              <w:t>”</w:t>
+            </w:r>
+            <w:r>
+              <w:rPr>
+                <w:b/>
+                <w:bCs/>
+                <w:sz w:val="20"/>
+              </w:rPr>
               <w:t>)</w:t>
             </w:r>
             <w:r>
               <w:rPr>
+                <w:b/>
+                <w:bCs/>
                 <w:sz w:val="20"/>
               </w:rPr>
               <w:t>}}</w:t>
             </w:r>
             <w:r>
               <w:rPr>
+                <w:b/>
+                <w:bCs/>
                 <w:sz w:val="20"/>
               </w:rPr>
               <w:t xml:space="preserve"> </w:t>
@@ -3773,6 +4020,8 @@
             </w:pPr>
             <w:r>
               <w:rPr>
+                <w:b/>
+                <w:bCs/>
                 <w:sz w:val="20"/>
               </w:rPr>
               <w:t>{{</w:t>
@@ -3802,7 +4051,7 @@
                 <w:bCs/>
                 <w:sz w:val="20"/>
               </w:rPr>
-              <w:t>in_person</w:t>
+              <w:t>notice_type</w:t>
             </w:r>
             <w:proofErr w:type="spellEnd"/>
             <w:r>
@@ -3811,10 +4060,20 @@
                 <w:bCs/>
                 <w:sz w:val="20"/>
               </w:rPr>
+              <w:t xml:space="preserve"> == “in person”</w:t>
+            </w:r>
+            <w:r>
+              <w:rPr>
+                <w:b/>
+                <w:bCs/>
+                <w:sz w:val="20"/>
+              </w:rPr>
               <w:t>)</w:t>
             </w:r>
             <w:r>
               <w:rPr>
+                <w:b/>
+                <w:bCs/>
                 <w:sz w:val="20"/>
               </w:rPr>
               <w:t>}}</w:t>
@@ -3855,6 +4114,8 @@
             </w:pPr>
             <w:r>
               <w:rPr>
+                <w:b/>
+                <w:bCs/>
                 <w:sz w:val="20"/>
               </w:rPr>
               <w:t>{{</w:t>
@@ -3877,6 +4138,24 @@
               </w:rPr>
               <w:t>(</w:t>
             </w:r>
+            <w:proofErr w:type="spellStart"/>
+            <w:r>
+              <w:rPr>
+                <w:b/>
+                <w:bCs/>
+                <w:sz w:val="20"/>
+              </w:rPr>
+              <w:t>notice_type</w:t>
+            </w:r>
+            <w:proofErr w:type="spellEnd"/>
+            <w:r>
+              <w:rPr>
+                <w:b/>
+                <w:bCs/>
+                <w:sz w:val="20"/>
+              </w:rPr>
+              <w:t xml:space="preserve"> == “</w:t>
+            </w:r>
             <w:r>
               <w:rPr>
                 <w:b/>
@@ -3891,10 +4170,20 @@
                 <w:bCs/>
                 <w:sz w:val="20"/>
               </w:rPr>
+              <w:t>”</w:t>
+            </w:r>
+            <w:r>
+              <w:rPr>
+                <w:b/>
+                <w:bCs/>
+                <w:sz w:val="20"/>
+              </w:rPr>
               <w:t>)</w:t>
             </w:r>
             <w:r>
               <w:rPr>
+                <w:b/>
+                <w:bCs/>
                 <w:sz w:val="20"/>
               </w:rPr>
               <w:t>}}</w:t>
@@ -3953,17 +4242,11 @@
             </w:r>
             <w:r>
               <w:rPr>
-                <w:sz w:val="20"/>
-              </w:rPr>
-              <w:t>{{</w:t>
-            </w:r>
-            <w:r>
-              <w:rPr>
-                <w:b/>
-                <w:bCs/>
-                <w:sz w:val="20"/>
-              </w:rPr>
-              <w:t xml:space="preserve"> </w:t>
+                <w:b/>
+                <w:bCs/>
+                <w:sz w:val="20"/>
+              </w:rPr>
+              <w:t xml:space="preserve">{{ </w:t>
             </w:r>
             <w:proofErr w:type="spellStart"/>
             <w:r>
@@ -3981,13 +4264,7 @@
                 <w:bCs/>
                 <w:sz w:val="20"/>
               </w:rPr>
-              <w:t xml:space="preserve"> </w:t>
-            </w:r>
-            <w:r>
-              <w:rPr>
-                <w:sz w:val="20"/>
-              </w:rPr>
-              <w:t>}}</w:t>
+              <w:t xml:space="preserve"> }}</w:t>
             </w:r>
           </w:p>
           <w:p>
@@ -4079,63 +4356,14 @@
               <w:rPr>
                 <w:sz w:val="20"/>
               </w:rPr>
-              <w:t xml:space="preserve"> </w:t>
-            </w:r>
-            <w:r>
-              <w:rPr>
-                <w:sz w:val="20"/>
-              </w:rPr>
-              <w:t xml:space="preserve"> </w:t>
-            </w:r>
-            <w:r>
-              <w:rPr>
-                <w:sz w:val="20"/>
-              </w:rPr>
-              <w:t xml:space="preserve">I declare under penalty of perjury that the information provided </w:t>
-            </w:r>
-            <w:r>
-              <w:rPr>
-                <w:sz w:val="20"/>
-              </w:rPr>
-              <w:t xml:space="preserve">in this petition </w:t>
-            </w:r>
-            <w:r>
-              <w:rPr>
-                <w:sz w:val="20"/>
-              </w:rPr>
-              <w:t xml:space="preserve">is true and accurate to the best of </w:t>
-            </w:r>
-            <w:r>
-              <w:rPr>
-                <w:sz w:val="20"/>
-              </w:rPr>
-              <w:t>m</w:t>
-            </w:r>
-            <w:r>
-              <w:rPr>
-                <w:sz w:val="20"/>
-              </w:rPr>
-              <w:t>y</w:t>
-            </w:r>
-            <w:r>
-              <w:rPr>
-                <w:sz w:val="20"/>
-              </w:rPr>
-              <w:t xml:space="preserve"> </w:t>
-            </w:r>
-            <w:r>
-              <w:rPr>
-                <w:sz w:val="20"/>
-                <w:szCs w:val="20"/>
-              </w:rPr>
-              <w:t>k</w:t>
-            </w:r>
-            <w:r>
-              <w:rPr>
-                <w:sz w:val="20"/>
-                <w:szCs w:val="20"/>
-              </w:rPr>
-              <w:t>nowledge.</w:t>
+              <w:lastRenderedPageBreak/>
+              <w:t xml:space="preserve"> </w:t>
+            </w:r>
+            <w:r>
+              <w:rPr>
+                <w:sz w:val="20"/>
+              </w:rPr>
+              <w:t xml:space="preserve"> </w:t>
             </w:r>
           </w:p>
           <w:p>
@@ -4145,6 +4373,72 @@
               <w:ind w:left="17"/>
               <w:rPr>
                 <w:sz w:val="20"/>
+              </w:rPr>
+            </w:pPr>
+            <w:r>
+              <w:rPr>
+                <w:sz w:val="20"/>
+              </w:rPr>
+              <w:t xml:space="preserve">   </w:t>
+            </w:r>
+            <w:r>
+              <w:rPr>
+                <w:sz w:val="20"/>
+              </w:rPr>
+              <w:t xml:space="preserve">I declare under penalty of perjury that the information provided </w:t>
+            </w:r>
+            <w:r>
+              <w:rPr>
+                <w:sz w:val="20"/>
+              </w:rPr>
+              <w:t xml:space="preserve">in this petition </w:t>
+            </w:r>
+            <w:r>
+              <w:rPr>
+                <w:sz w:val="20"/>
+              </w:rPr>
+              <w:t xml:space="preserve">is true and accurate to the best of </w:t>
+            </w:r>
+            <w:r>
+              <w:rPr>
+                <w:sz w:val="20"/>
+              </w:rPr>
+              <w:t>m</w:t>
+            </w:r>
+            <w:r>
+              <w:rPr>
+                <w:sz w:val="20"/>
+              </w:rPr>
+              <w:t>y</w:t>
+            </w:r>
+            <w:r>
+              <w:rPr>
+                <w:sz w:val="20"/>
+              </w:rPr>
+              <w:t xml:space="preserve"> </w:t>
+            </w:r>
+            <w:r>
+              <w:rPr>
+                <w:sz w:val="20"/>
+                <w:szCs w:val="20"/>
+              </w:rPr>
+              <w:t>k</w:t>
+            </w:r>
+            <w:r>
+              <w:rPr>
+                <w:sz w:val="20"/>
+                <w:szCs w:val="20"/>
+              </w:rPr>
+              <w:t>nowledge.</w:t>
+            </w:r>
+          </w:p>
+          <w:p>
+            <w:pPr>
+              <w:pStyle w:val="TableParagraph"/>
+              <w:spacing w:before="13"/>
+              <w:ind w:left="17"/>
+              <w:rPr>
+                <w:sz w:val="20"/>
                 <w:szCs w:val="20"/>
               </w:rPr>
             </w:pPr>
@@ -4184,7 +4478,97 @@
                 <w:sz w:val="20"/>
                 <w:szCs w:val="20"/>
               </w:rPr>
-              <w:t>{{ users[0].name.full }}</w:t>
+              <w:t>{{ users[0].name.</w:t>
+            </w:r>
+            <w:r>
+              <w:rPr>
+                <w:b/>
+                <w:bCs/>
+                <w:noProof/>
+                <w:sz w:val="20"/>
+                <w:szCs w:val="20"/>
+              </w:rPr>
+              <w:t>first</w:t>
+            </w:r>
+            <w:r>
+              <w:rPr>
+                <w:b/>
+                <w:bCs/>
+                <w:noProof/>
+                <w:sz w:val="20"/>
+                <w:szCs w:val="20"/>
+              </w:rPr>
+              <w:t xml:space="preserve"> }}</w:t>
+            </w:r>
+            <w:r>
+              <w:rPr>
+                <w:b/>
+                <w:bCs/>
+                <w:noProof/>
+                <w:sz w:val="20"/>
+                <w:szCs w:val="20"/>
+              </w:rPr>
+              <w:t xml:space="preserve"> </w:t>
+            </w:r>
+            <w:r>
+              <w:rPr>
+                <w:b/>
+                <w:bCs/>
+                <w:noProof/>
+                <w:sz w:val="20"/>
+                <w:szCs w:val="20"/>
+              </w:rPr>
+              <w:t>{{ users[0].name.</w:t>
+            </w:r>
+            <w:r>
+              <w:rPr>
+                <w:b/>
+                <w:bCs/>
+                <w:noProof/>
+                <w:sz w:val="20"/>
+                <w:szCs w:val="20"/>
+              </w:rPr>
+              <w:t>last }}</w:t>
+            </w:r>
+            <w:r>
+              <w:rPr>
+                <w:b/>
+                <w:bCs/>
+                <w:noProof/>
+                <w:sz w:val="20"/>
+                <w:szCs w:val="20"/>
+              </w:rPr>
+              <w:t xml:space="preserve"> </w:t>
+            </w:r>
+            <w:r>
+              <w:rPr>
+                <w:b/>
+                <w:bCs/>
+                <w:noProof/>
+                <w:sz w:val="20"/>
+                <w:szCs w:val="20"/>
+              </w:rPr>
+              <w:t xml:space="preserve">          </w:t>
+            </w:r>
+            <w:r>
+              <w:rPr>
+                <w:b/>
+                <w:bCs/>
+                <w:noProof/>
+                <w:sz w:val="20"/>
+                <w:szCs w:val="20"/>
+              </w:rPr>
+              <w:t xml:space="preserve"> </w:t>
+            </w:r>
+            <w:r>
+              <w:rPr>
+                <w:b/>
+                <w:bCs/>
+                <w:noProof/>
+                <w:sz w:val="20"/>
+                <w:szCs w:val="20"/>
+              </w:rPr>
+              <w:t xml:space="preserve">     </w:t>
             </w:r>
             <w:r>
               <w:rPr>
@@ -4198,36 +4582,6 @@
             </w:r>
             <w:r>
               <w:rPr>
-                <w:b/>
-                <w:bCs/>
-                <w:noProof/>
-                <w:sz w:val="20"/>
-                <w:szCs w:val="20"/>
-              </w:rPr>
-              <w:t xml:space="preserve">          </w:t>
-            </w:r>
-            <w:r>
-              <w:rPr>
-                <w:b/>
-                <w:bCs/>
-                <w:noProof/>
-                <w:sz w:val="20"/>
-                <w:szCs w:val="20"/>
-              </w:rPr>
-              <w:t xml:space="preserve"> </w:t>
-            </w:r>
-            <w:r>
-              <w:rPr>
-                <w:b/>
-                <w:bCs/>
-                <w:noProof/>
-                <w:sz w:val="20"/>
-                <w:szCs w:val="20"/>
-              </w:rPr>
-              <w:t xml:space="preserve">     </w:t>
-            </w:r>
-            <w:r>
-              <w:rPr>
                 <w:noProof/>
                 <w:sz w:val="20"/>
                 <w:szCs w:val="20"/>
@@ -4242,7 +4596,27 @@
                 <w:sz w:val="20"/>
                 <w:szCs w:val="20"/>
               </w:rPr>
-              <w:t>{{ users[0].siganture }}</w:t>
+              <w:t>{{ users[0].sig</w:t>
+            </w:r>
+            <w:r>
+              <w:rPr>
+                <w:b/>
+                <w:bCs/>
+                <w:noProof/>
+                <w:sz w:val="20"/>
+                <w:szCs w:val="20"/>
+              </w:rPr>
+              <w:t>na</w:t>
+            </w:r>
+            <w:r>
+              <w:rPr>
+                <w:b/>
+                <w:bCs/>
+                <w:noProof/>
+                <w:sz w:val="20"/>
+                <w:szCs w:val="20"/>
+              </w:rPr>
+              <w:t>ture }}</w:t>
             </w:r>
             <w:r>
               <w:rPr>
@@ -4318,7 +4692,157 @@
                 <w:sz w:val="20"/>
                 <w:szCs w:val="20"/>
               </w:rPr>
-              <w:t>{{ users[0].address.on_one_line }}</w:t>
+              <w:t>{{ users[0].address.</w:t>
+            </w:r>
+            <w:r>
+              <w:rPr>
+                <w:b/>
+                <w:bCs/>
+                <w:noProof/>
+                <w:sz w:val="20"/>
+                <w:szCs w:val="20"/>
+              </w:rPr>
+              <w:t>address</w:t>
+            </w:r>
+            <w:r>
+              <w:rPr>
+                <w:b/>
+                <w:bCs/>
+                <w:noProof/>
+                <w:sz w:val="20"/>
+                <w:szCs w:val="20"/>
+              </w:rPr>
+              <w:t xml:space="preserve"> }}</w:t>
+            </w:r>
+            <w:r>
+              <w:rPr>
+                <w:b/>
+                <w:bCs/>
+                <w:noProof/>
+                <w:sz w:val="20"/>
+                <w:szCs w:val="20"/>
+              </w:rPr>
+              <w:t xml:space="preserve">, </w:t>
+            </w:r>
+            <w:r>
+              <w:rPr>
+                <w:b/>
+                <w:bCs/>
+                <w:noProof/>
+                <w:sz w:val="20"/>
+                <w:szCs w:val="20"/>
+              </w:rPr>
+              <w:t>{{ users[0].address.</w:t>
+            </w:r>
+            <w:r>
+              <w:rPr>
+                <w:b/>
+                <w:bCs/>
+                <w:noProof/>
+                <w:sz w:val="20"/>
+                <w:szCs w:val="20"/>
+              </w:rPr>
+              <w:t>city</w:t>
+            </w:r>
+            <w:r>
+              <w:rPr>
+                <w:b/>
+                <w:bCs/>
+                <w:noProof/>
+                <w:sz w:val="20"/>
+                <w:szCs w:val="20"/>
+              </w:rPr>
+              <w:t xml:space="preserve"> }}</w:t>
+            </w:r>
+            <w:r>
+              <w:rPr>
+                <w:b/>
+                <w:bCs/>
+                <w:noProof/>
+                <w:sz w:val="20"/>
+                <w:szCs w:val="20"/>
+              </w:rPr>
+              <w:t>,</w:t>
+            </w:r>
+            <w:r>
+              <w:rPr>
+                <w:b/>
+                <w:bCs/>
+                <w:noProof/>
+                <w:sz w:val="20"/>
+                <w:szCs w:val="20"/>
+              </w:rPr>
+              <w:t xml:space="preserve"> </w:t>
+            </w:r>
+            <w:r>
+              <w:rPr>
+                <w:b/>
+                <w:bCs/>
+                <w:noProof/>
+                <w:sz w:val="20"/>
+                <w:szCs w:val="20"/>
+              </w:rPr>
+              <w:t>{{ users[0].address.</w:t>
+            </w:r>
+            <w:r>
+              <w:rPr>
+                <w:b/>
+                <w:bCs/>
+                <w:noProof/>
+                <w:sz w:val="20"/>
+                <w:szCs w:val="20"/>
+              </w:rPr>
+              <w:t>state</w:t>
+            </w:r>
+            <w:r>
+              <w:rPr>
+                <w:b/>
+                <w:bCs/>
+                <w:noProof/>
+                <w:sz w:val="20"/>
+                <w:szCs w:val="20"/>
+              </w:rPr>
+              <w:t xml:space="preserve"> }}</w:t>
+            </w:r>
+            <w:r>
+              <w:rPr>
+                <w:b/>
+                <w:bCs/>
+                <w:noProof/>
+                <w:sz w:val="20"/>
+                <w:szCs w:val="20"/>
+              </w:rPr>
+              <w:t xml:space="preserve"> </w:t>
+            </w:r>
+            <w:r>
+              <w:rPr>
+                <w:b/>
+                <w:bCs/>
+                <w:noProof/>
+                <w:sz w:val="20"/>
+                <w:szCs w:val="20"/>
+              </w:rPr>
+              <w:t>{{ users[0].address.</w:t>
+            </w:r>
+            <w:r>
+              <w:rPr>
+                <w:b/>
+                <w:bCs/>
+                <w:noProof/>
+                <w:sz w:val="20"/>
+                <w:szCs w:val="20"/>
+              </w:rPr>
+              <w:t>zip</w:t>
+            </w:r>
+            <w:r>
+              <w:rPr>
+                <w:b/>
+                <w:bCs/>
+                <w:noProof/>
+                <w:sz w:val="20"/>
+                <w:szCs w:val="20"/>
+              </w:rPr>
+              <w:t xml:space="preserve"> }}</w:t>
             </w:r>
           </w:p>
           <w:p>
@@ -4384,7 +4908,25 @@
                 <w:noProof/>
                 <w:sz w:val="20"/>
               </w:rPr>
-              <w:t>{{ users[0].phone_number }}</w:t>
+              <w:t>{{ users[0].</w:t>
+            </w:r>
+            <w:r>
+              <w:rPr>
+                <w:b/>
+                <w:bCs/>
+                <w:noProof/>
+                <w:sz w:val="20"/>
+              </w:rPr>
+              <w:t>mobile</w:t>
+            </w:r>
+            <w:r>
+              <w:rPr>
+                <w:b/>
+                <w:bCs/>
+                <w:noProof/>
+                <w:sz w:val="20"/>
+              </w:rPr>
+              <w:t>_number }}</w:t>
             </w:r>
             <w:r>
               <w:rPr>
@@ -4408,6 +4950,13 @@
                 <w:sz w:val="20"/>
               </w:rPr>
               <w:t xml:space="preserve"> </w:t>
+            </w:r>
+            <w:r>
+              <w:rPr>
+                <w:noProof/>
+                <w:sz w:val="20"/>
+              </w:rPr>
+              <w:t xml:space="preserve">                  </w:t>
             </w:r>
             <w:r>
               <w:rPr>
@@ -4527,7 +5076,25 @@
                 <w:noProof/>
                 <w:sz w:val="20"/>
               </w:rPr>
-              <w:t>{{ attorneys.name.full }}</w:t>
+              <w:t>{{ attorneys.name</w:t>
+            </w:r>
+            <w:r>
+              <w:rPr>
+                <w:b/>
+                <w:bCs/>
+                <w:noProof/>
+                <w:sz w:val="20"/>
+              </w:rPr>
+              <w:t xml:space="preserve"> </w:t>
+            </w:r>
+            <w:r>
+              <w:rPr>
+                <w:b/>
+                <w:bCs/>
+                <w:noProof/>
+                <w:sz w:val="20"/>
+              </w:rPr>
+              <w:t>}}</w:t>
             </w:r>
             <w:r>
               <w:rPr>
@@ -4548,6 +5115,35 @@
                 <w:noProof/>
                 <w:sz w:val="20"/>
               </w:rPr>
+              <w:t xml:space="preserve">           </w:t>
+            </w:r>
+          </w:p>
+          <w:p>
+            <w:pPr>
+              <w:pStyle w:val="TableParagraph"/>
+              <w:spacing w:before="13"/>
+              <w:ind w:left="405"/>
+              <w:rPr>
+                <w:noProof/>
+                <w:sz w:val="20"/>
+              </w:rPr>
+            </w:pPr>
+          </w:p>
+          <w:p>
+            <w:pPr>
+              <w:pStyle w:val="TableParagraph"/>
+              <w:spacing w:before="13"/>
+              <w:ind w:left="405"/>
+              <w:rPr>
+                <w:noProof/>
+                <w:sz w:val="20"/>
+              </w:rPr>
+            </w:pPr>
+            <w:r>
+              <w:rPr>
+                <w:noProof/>
+                <w:sz w:val="20"/>
+              </w:rPr>
               <w:t xml:space="preserve">Signature: </w:t>
             </w:r>
             <w:r>
@@ -4567,6 +5163,24 @@
                 <w:sz w:val="20"/>
               </w:rPr>
               <w:t xml:space="preserve">               </w:t>
+            </w:r>
+            <w:r>
+              <w:rPr>
+                <w:b/>
+                <w:bCs/>
+                <w:noProof/>
+                <w:sz w:val="20"/>
+              </w:rPr>
+              <w:t xml:space="preserve">                                       </w:t>
+            </w:r>
+            <w:r>
+              <w:rPr>
+                <w:b/>
+                <w:bCs/>
+                <w:noProof/>
+                <w:sz w:val="20"/>
+              </w:rPr>
+              <w:t xml:space="preserve"> </w:t>
             </w:r>
             <w:r>
               <w:rPr>

</xml_diff>

<commit_message>
add attorney message, other bug fixes
</commit_message>
<xml_diff>
--- a/docassemble/MAPetitionToSealEviction/data/templates/petition_to_seal_eviction.docx
+++ b/docassemble/MAPetitionToSealEviction/data/templates/petition_to_seal_eviction.docx
@@ -2216,7 +2216,7 @@
                 <w:sz w:val="18"/>
                 <w:szCs w:val="21"/>
               </w:rPr>
-              <w:t>non</w:t>
+              <w:t>eviction_reason_</w:t>
             </w:r>
             <w:r>
               <w:rPr>
@@ -2225,16 +2225,7 @@
                 <w:sz w:val="18"/>
                 <w:szCs w:val="21"/>
               </w:rPr>
-              <w:t>_</w:t>
-            </w:r>
-            <w:r>
-              <w:rPr>
-                <w:b/>
-                <w:bCs/>
-                <w:sz w:val="18"/>
-                <w:szCs w:val="21"/>
-              </w:rPr>
-              <w:t>payment</w:t>
+              <w:t>nonpayment</w:t>
             </w:r>
             <w:proofErr w:type="spellEnd"/>
             <w:r>
@@ -2538,7 +2529,16 @@
                 <w:sz w:val="18"/>
                 <w:szCs w:val="21"/>
               </w:rPr>
-              <w:t>fault_eviction</w:t>
+              <w:t>eviction_reason_</w:t>
+            </w:r>
+            <w:r>
+              <w:rPr>
+                <w:b/>
+                <w:bCs/>
+                <w:sz w:val="18"/>
+                <w:szCs w:val="21"/>
+              </w:rPr>
+              <w:t>fault</w:t>
             </w:r>
             <w:proofErr w:type="spellEnd"/>
             <w:r>
@@ -2843,7 +2843,16 @@
                 <w:sz w:val="18"/>
                 <w:szCs w:val="21"/>
               </w:rPr>
-              <w:t>no_fault</w:t>
+              <w:t>eviction_reason_</w:t>
+            </w:r>
+            <w:r>
+              <w:rPr>
+                <w:b/>
+                <w:bCs/>
+                <w:sz w:val="18"/>
+                <w:szCs w:val="21"/>
+              </w:rPr>
+              <w:t>nofault</w:t>
             </w:r>
             <w:proofErr w:type="spellEnd"/>
             <w:r>
@@ -2983,7 +2992,6 @@
               </w:rPr>
               <w:t>(</w:t>
             </w:r>
-            <w:proofErr w:type="spellStart"/>
             <w:r>
               <w:rPr>
                 <w:b/>
@@ -2991,9 +2999,8 @@
                 <w:sz w:val="18"/>
                 <w:szCs w:val="21"/>
               </w:rPr>
-              <w:t>eviction_judgmt_plan</w:t>
-            </w:r>
-            <w:proofErr w:type="spellEnd"/>
+              <w:t>eviction_reason_139</w:t>
+            </w:r>
             <w:r>
               <w:rPr>
                 <w:b/>
@@ -3779,16 +3786,7 @@
                 <w:sz w:val="18"/>
                 <w:szCs w:val="21"/>
               </w:rPr>
-              <w:t xml:space="preserve"> == </w:t>
-            </w:r>
-            <w:r>
-              <w:rPr>
-                <w:b/>
-                <w:bCs/>
-                <w:sz w:val="18"/>
-                <w:szCs w:val="21"/>
-              </w:rPr>
-              <w:t>“</w:t>
+              <w:t xml:space="preserve"> == “</w:t>
             </w:r>
             <w:r>
               <w:rPr>
@@ -4762,17 +4760,7 @@
                 <w:sz w:val="20"/>
                 <w:szCs w:val="20"/>
               </w:rPr>
-              <w:t>,</w:t>
-            </w:r>
-            <w:r>
-              <w:rPr>
-                <w:b/>
-                <w:bCs/>
-                <w:noProof/>
-                <w:sz w:val="20"/>
-                <w:szCs w:val="20"/>
-              </w:rPr>
-              <w:t xml:space="preserve"> </w:t>
+              <w:t xml:space="preserve">, </w:t>
             </w:r>
             <w:r>
               <w:rPr>
@@ -6662,12 +6650,14 @@
 </file>
 
 <file path=customXml/item1.xml><?xml version="1.0" encoding="utf-8"?>
-<?mso-contentType ?>
-<FormTemplates xmlns="http://schemas.microsoft.com/sharepoint/v3/contenttype/forms">
-  <Display>DocumentLibraryForm</Display>
-  <Edit>DocumentLibraryForm</Edit>
-  <New>DocumentLibraryForm</New>
-</FormTemplates>
+<p:properties xmlns:p="http://schemas.microsoft.com/office/2006/metadata/properties" xmlns:xsi="http://www.w3.org/2001/XMLSchema-instance" xmlns:pc="http://schemas.microsoft.com/office/infopath/2007/PartnerControls">
+  <documentManagement>
+    <TaxCatchAll xmlns="7dbd75cb-e23e-4bbb-9662-1ab6b6f3550b" xsi:nil="true"/>
+    <lcf76f155ced4ddcb4097134ff3c332f xmlns="dc24c30d-cbd4-4968-aaed-12d3995df8af">
+      <Terms xmlns="http://schemas.microsoft.com/office/infopath/2007/PartnerControls"/>
+    </lcf76f155ced4ddcb4097134ff3c332f>
+  </documentManagement>
+</p:properties>
 </file>
 
 <file path=customXml/item2.xml><?xml version="1.0" encoding="utf-8"?>
@@ -6872,20 +6862,21 @@
 </file>
 
 <file path=customXml/item3.xml><?xml version="1.0" encoding="utf-8"?>
-<p:properties xmlns:p="http://schemas.microsoft.com/office/2006/metadata/properties" xmlns:xsi="http://www.w3.org/2001/XMLSchema-instance" xmlns:pc="http://schemas.microsoft.com/office/infopath/2007/PartnerControls">
-  <documentManagement>
-    <TaxCatchAll xmlns="7dbd75cb-e23e-4bbb-9662-1ab6b6f3550b" xsi:nil="true"/>
-    <lcf76f155ced4ddcb4097134ff3c332f xmlns="dc24c30d-cbd4-4968-aaed-12d3995df8af">
-      <Terms xmlns="http://schemas.microsoft.com/office/infopath/2007/PartnerControls"/>
-    </lcf76f155ced4ddcb4097134ff3c332f>
-  </documentManagement>
-</p:properties>
+<?mso-contentType ?>
+<FormTemplates xmlns="http://schemas.microsoft.com/sharepoint/v3/contenttype/forms">
+  <Display>DocumentLibraryForm</Display>
+  <Edit>DocumentLibraryForm</Edit>
+  <New>DocumentLibraryForm</New>
+</FormTemplates>
 </file>
 
 <file path=customXml/itemProps1.xml><?xml version="1.0" encoding="utf-8"?>
-<ds:datastoreItem xmlns:ds="http://schemas.openxmlformats.org/officeDocument/2006/customXml" ds:itemID="{1BFB2059-23F9-4167-8751-535F786568A8}">
+<ds:datastoreItem xmlns:ds="http://schemas.openxmlformats.org/officeDocument/2006/customXml" ds:itemID="{25FF8D7A-EB3E-4428-A38C-E0AE1866A584}">
   <ds:schemaRefs>
-    <ds:schemaRef ds:uri="http://schemas.microsoft.com/sharepoint/v3/contenttype/forms"/>
+    <ds:schemaRef ds:uri="http://schemas.microsoft.com/office/2006/metadata/properties"/>
+    <ds:schemaRef ds:uri="http://schemas.microsoft.com/office/infopath/2007/PartnerControls"/>
+    <ds:schemaRef ds:uri="7dbd75cb-e23e-4bbb-9662-1ab6b6f3550b"/>
+    <ds:schemaRef ds:uri="dc24c30d-cbd4-4968-aaed-12d3995df8af"/>
   </ds:schemaRefs>
 </ds:datastoreItem>
 </file>
@@ -6910,12 +6901,9 @@
 </file>
 
 <file path=customXml/itemProps3.xml><?xml version="1.0" encoding="utf-8"?>
-<ds:datastoreItem xmlns:ds="http://schemas.openxmlformats.org/officeDocument/2006/customXml" ds:itemID="{25FF8D7A-EB3E-4428-A38C-E0AE1866A584}">
+<ds:datastoreItem xmlns:ds="http://schemas.openxmlformats.org/officeDocument/2006/customXml" ds:itemID="{1BFB2059-23F9-4167-8751-535F786568A8}">
   <ds:schemaRefs>
-    <ds:schemaRef ds:uri="http://schemas.microsoft.com/office/2006/metadata/properties"/>
-    <ds:schemaRef ds:uri="http://schemas.microsoft.com/office/infopath/2007/PartnerControls"/>
-    <ds:schemaRef ds:uri="7dbd75cb-e23e-4bbb-9662-1ab6b6f3550b"/>
-    <ds:schemaRef ds:uri="dc24c30d-cbd4-4968-aaed-12d3995df8af"/>
+    <ds:schemaRef ds:uri="http://schemas.microsoft.com/sharepoint/v3/contenttype/forms"/>
   </ds:schemaRefs>
 </ds:datastoreItem>
 </file>
</xml_diff>

<commit_message>
Opinionated edits - fix unchecked boxes on form, language improvements, adjusted flow, implemented pains and penalties of perjury checkbox
</commit_message>
<xml_diff>
--- a/docassemble/MAPetitionToSealEviction/data/templates/petition_to_seal_eviction.docx
+++ b/docassemble/MAPetitionToSealEviction/data/templates/petition_to_seal_eviction.docx
@@ -1,6 +1,6 @@
 
 <file path=word/document.xml><?xml version="1.0" encoding="utf-8"?>
-<w:document xmlns:wpc="http://schemas.microsoft.com/office/word/2010/wordprocessingCanvas" xmlns:cx="http://schemas.microsoft.com/office/drawing/2014/chartex" xmlns:cx1="http://schemas.microsoft.com/office/drawing/2015/9/8/chartex" xmlns:cx2="http://schemas.microsoft.com/office/drawing/2015/10/21/chartex" xmlns:cx3="http://schemas.microsoft.com/office/drawing/2016/5/9/chartex" xmlns:cx4="http://schemas.microsoft.com/office/drawing/2016/5/10/chartex" xmlns:cx5="http://schemas.microsoft.com/office/drawing/2016/5/11/chartex" xmlns:cx6="http://schemas.microsoft.com/office/drawing/2016/5/12/chartex" xmlns:cx7="http://schemas.microsoft.com/office/drawing/2016/5/13/chartex" xmlns:cx8="http://schemas.microsoft.com/office/drawing/2016/5/14/chartex" xmlns:mc="http://schemas.openxmlformats.org/markup-compatibility/2006" xmlns:aink="http://schemas.microsoft.com/office/drawing/2016/ink" xmlns:am3d="http://schemas.microsoft.com/office/drawing/2017/model3d" xmlns:o="urn:schemas-microsoft-com:office:office" xmlns:oel="http://schemas.microsoft.com/office/2019/extlst" xmlns:r="http://schemas.openxmlformats.org/officeDocument/2006/relationships" xmlns:m="http://schemas.openxmlformats.org/officeDocument/2006/math" xmlns:v="urn:schemas-microsoft-com:vml" xmlns:wp14="http://schemas.microsoft.com/office/word/2010/wordprocessingDrawing" xmlns:wp="http://schemas.openxmlformats.org/drawingml/2006/wordprocessingDrawing" xmlns:w10="urn:schemas-microsoft-com:office:word" xmlns:w="http://schemas.openxmlformats.org/wordprocessingml/2006/main" xmlns:w14="http://schemas.microsoft.com/office/word/2010/wordml" xmlns:w15="http://schemas.microsoft.com/office/word/2012/wordml" xmlns:w16cex="http://schemas.microsoft.com/office/word/2018/wordml/cex" xmlns:w16cid="http://schemas.microsoft.com/office/word/2016/wordml/cid" xmlns:w16="http://schemas.microsoft.com/office/word/2018/wordml" xmlns:w16du="http://schemas.microsoft.com/office/word/2023/wordml/word16du" xmlns:w16sdtdh="http://schemas.microsoft.com/office/word/2020/wordml/sdtdatahash" xmlns:w16sdtfl="http://schemas.microsoft.com/office/word/2024/wordml/sdtformatlock" xmlns:w16se="http://schemas.microsoft.com/office/word/2015/wordml/symex" xmlns:wpg="http://schemas.microsoft.com/office/word/2010/wordprocessingGroup" xmlns:wpi="http://schemas.microsoft.com/office/word/2010/wordprocessingInk" xmlns:wne="http://schemas.microsoft.com/office/word/2006/wordml" xmlns:wps="http://schemas.microsoft.com/office/word/2010/wordprocessingShape" mc:Ignorable="w14 w15 w16se w16cid w16 w16cex w16sdtdh w16sdtfl w16du wp14">
+<w:document xmlns:wpc="http://schemas.microsoft.com/office/word/2010/wordprocessingCanvas" xmlns:cx="http://schemas.microsoft.com/office/drawing/2014/chartex" xmlns:cx1="http://schemas.microsoft.com/office/drawing/2015/9/8/chartex" xmlns:cx2="http://schemas.microsoft.com/office/drawing/2015/10/21/chartex" xmlns:cx3="http://schemas.microsoft.com/office/drawing/2016/5/9/chartex" xmlns:cx4="http://schemas.microsoft.com/office/drawing/2016/5/10/chartex" xmlns:cx5="http://schemas.microsoft.com/office/drawing/2016/5/11/chartex" xmlns:cx6="http://schemas.microsoft.com/office/drawing/2016/5/12/chartex" xmlns:cx7="http://schemas.microsoft.com/office/drawing/2016/5/13/chartex" xmlns:cx8="http://schemas.microsoft.com/office/drawing/2016/5/14/chartex" xmlns:mc="http://schemas.openxmlformats.org/markup-compatibility/2006" xmlns:aink="http://schemas.microsoft.com/office/drawing/2016/ink" xmlns:am3d="http://schemas.microsoft.com/office/drawing/2017/model3d" xmlns:o="urn:schemas-microsoft-com:office:office" xmlns:oel="http://schemas.microsoft.com/office/2019/extlst" xmlns:r="http://schemas.openxmlformats.org/officeDocument/2006/relationships" xmlns:m="http://schemas.openxmlformats.org/officeDocument/2006/math" xmlns:v="urn:schemas-microsoft-com:vml" xmlns:wp14="http://schemas.microsoft.com/office/word/2010/wordprocessingDrawing" xmlns:wp="http://schemas.openxmlformats.org/drawingml/2006/wordprocessingDrawing" xmlns:w10="urn:schemas-microsoft-com:office:word" xmlns:w="http://schemas.openxmlformats.org/wordprocessingml/2006/main" xmlns:w14="http://schemas.microsoft.com/office/word/2010/wordml" xmlns:w15="http://schemas.microsoft.com/office/word/2012/wordml" xmlns:w16cex="http://schemas.microsoft.com/office/word/2018/wordml/cex" xmlns:w16cid="http://schemas.microsoft.com/office/word/2016/wordml/cid" xmlns:w16="http://schemas.microsoft.com/office/word/2018/wordml" xmlns:w16du="http://schemas.microsoft.com/office/word/2023/wordml/word16du" xmlns:w16sdtdh="http://schemas.microsoft.com/office/word/2020/wordml/sdtdatahash" xmlns:w16se="http://schemas.microsoft.com/office/word/2015/wordml/symex" xmlns:wpg="http://schemas.microsoft.com/office/word/2010/wordprocessingGroup" xmlns:wpi="http://schemas.microsoft.com/office/word/2010/wordprocessingInk" xmlns:wne="http://schemas.microsoft.com/office/word/2006/wordml" xmlns:wps="http://schemas.microsoft.com/office/word/2010/wordprocessingShape" mc:Ignorable="w14 w15 w16se w16cid w16 w16cex w16sdtdh w16du wp14">
   <w:body>
     <w:p>
       <w:pPr>
@@ -189,7 +189,7 @@
                     </wp:anchor>
                   </w:drawing>
                 </mc:Choice>
-                <mc:Fallback>
+                <mc:Fallback xmlns:w16sdtfl="http://schemas.microsoft.com/office/word/2024/wordml/sdtformatlock">
                   <w:pict>
                     <v:group w14:anchorId="589329DF" id="Group 1" o:spid="_x0000_s1026" style="position:absolute;margin-left:7.75pt;margin-top:1.1pt;width:41pt;height:39.5pt;z-index:251349504;mso-wrap-distance-left:0;mso-wrap-distance-right:0;mso-width-relative:margin;mso-height-relative:margin" coordsize="457200,457834" o:gfxdata="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">
                       <v:shapetype id="_x0000_t75" coordsize="21600,21600" o:spt="75" o:preferrelative="t" path="m@4@5l@4@11@9@11@9@5xe" filled="f" stroked="f">
@@ -325,23 +325,7 @@
                 <w:sz w:val="20"/>
                 <w:szCs w:val="20"/>
               </w:rPr>
-              <w:t xml:space="preserve">{{ </w:t>
-            </w:r>
-            <w:proofErr w:type="spellStart"/>
-            <w:r>
-              <w:rPr>
-                <w:sz w:val="20"/>
-                <w:szCs w:val="20"/>
-              </w:rPr>
-              <w:t>docket_number</w:t>
-            </w:r>
-            <w:proofErr w:type="spellEnd"/>
-            <w:r>
-              <w:rPr>
-                <w:sz w:val="20"/>
-                <w:szCs w:val="20"/>
-              </w:rPr>
-              <w:t xml:space="preserve"> }}</w:t>
+              <w:t>{{ docket_number }}</w:t>
             </w:r>
           </w:p>
         </w:tc>
@@ -397,23 +381,7 @@
                 <w:sz w:val="20"/>
                 <w:szCs w:val="20"/>
               </w:rPr>
-              <w:t xml:space="preserve">{{ </w:t>
-            </w:r>
-            <w:proofErr w:type="spellStart"/>
-            <w:r>
-              <w:rPr>
-                <w:sz w:val="20"/>
-                <w:szCs w:val="20"/>
-              </w:rPr>
-              <w:t>trial_court.department</w:t>
-            </w:r>
-            <w:proofErr w:type="spellEnd"/>
-            <w:r>
-              <w:rPr>
-                <w:sz w:val="20"/>
-                <w:szCs w:val="20"/>
-              </w:rPr>
-              <w:t xml:space="preserve"> }}</w:t>
+              <w:t>{{ trial_court.department }}</w:t>
             </w:r>
           </w:p>
         </w:tc>
@@ -463,23 +431,7 @@
                 <w:sz w:val="20"/>
                 <w:szCs w:val="20"/>
               </w:rPr>
-              <w:t xml:space="preserve">{{ </w:t>
-            </w:r>
-            <w:proofErr w:type="spellStart"/>
-            <w:r>
-              <w:rPr>
-                <w:sz w:val="20"/>
-                <w:szCs w:val="20"/>
-              </w:rPr>
-              <w:t>trial_court.division</w:t>
-            </w:r>
-            <w:proofErr w:type="spellEnd"/>
-            <w:r>
-              <w:rPr>
-                <w:sz w:val="20"/>
-                <w:szCs w:val="20"/>
-              </w:rPr>
-              <w:t xml:space="preserve"> }}</w:t>
+              <w:t>{{ trial_court.division }}</w:t>
             </w:r>
           </w:p>
         </w:tc>
@@ -633,7 +585,6 @@
               </w:rPr>
               <w:t xml:space="preserve">{{ </w:t>
             </w:r>
-            <w:proofErr w:type="spellStart"/>
             <w:r>
               <w:rPr>
                 <w:rFonts w:ascii="Arial" w:hAnsi="Arial" w:cs="Arial"/>
@@ -642,7 +593,6 @@
               </w:rPr>
               <w:t>other_parties</w:t>
             </w:r>
-            <w:proofErr w:type="spellEnd"/>
             <w:r>
               <w:rPr>
                 <w:rFonts w:ascii="Arial" w:hAnsi="Arial" w:cs="Arial"/>
@@ -735,7 +685,23 @@
                 <w:sz w:val="19"/>
                 <w:szCs w:val="19"/>
               </w:rPr>
-              <w:t>{{ users[0] }}</w:t>
+              <w:t>{{ users[0]</w:t>
+            </w:r>
+            <w:r>
+              <w:rPr>
+                <w:rFonts w:ascii="Arial" w:hAnsi="Arial" w:cs="Arial"/>
+                <w:sz w:val="19"/>
+                <w:szCs w:val="19"/>
+              </w:rPr>
+              <w:t>.full_name()</w:t>
+            </w:r>
+            <w:r>
+              <w:rPr>
+                <w:rFonts w:ascii="Arial" w:hAnsi="Arial" w:cs="Arial"/>
+                <w:sz w:val="19"/>
+                <w:szCs w:val="19"/>
+              </w:rPr>
+              <w:t xml:space="preserve"> }}</w:t>
             </w:r>
           </w:p>
         </w:tc>
@@ -1001,7 +967,6 @@
               </w:rPr>
               <w:t>{{</w:t>
             </w:r>
-            <w:proofErr w:type="spellStart"/>
             <w:r>
               <w:rPr>
                 <w:b/>
@@ -1009,9 +974,8 @@
                 <w:sz w:val="18"/>
                 <w:szCs w:val="21"/>
               </w:rPr>
-              <w:t>output_checkbox</w:t>
-            </w:r>
-            <w:proofErr w:type="spellEnd"/>
+              <w:t>output_checkbox(</w:t>
+            </w:r>
             <w:r>
               <w:rPr>
                 <w:b/>
@@ -1019,19 +983,8 @@
                 <w:sz w:val="18"/>
                 <w:szCs w:val="21"/>
               </w:rPr>
-              <w:t>(</w:t>
-            </w:r>
-            <w:proofErr w:type="spellStart"/>
-            <w:r>
-              <w:rPr>
-                <w:b/>
-                <w:bCs/>
-                <w:sz w:val="18"/>
-                <w:szCs w:val="21"/>
-              </w:rPr>
               <w:t>case_dismissed</w:t>
             </w:r>
-            <w:proofErr w:type="spellEnd"/>
             <w:r>
               <w:rPr>
                 <w:b/>
@@ -1189,7 +1142,6 @@
               </w:rPr>
               <w:t>{{</w:t>
             </w:r>
-            <w:proofErr w:type="spellStart"/>
             <w:r>
               <w:rPr>
                 <w:b/>
@@ -1197,9 +1149,8 @@
                 <w:sz w:val="18"/>
                 <w:szCs w:val="21"/>
               </w:rPr>
-              <w:t>output_checkbox</w:t>
-            </w:r>
-            <w:proofErr w:type="spellEnd"/>
+              <w:t>output_checkbox(</w:t>
+            </w:r>
             <w:r>
               <w:rPr>
                 <w:b/>
@@ -1207,9 +1158,8 @@
                 <w:sz w:val="18"/>
                 <w:szCs w:val="21"/>
               </w:rPr>
-              <w:t>(</w:t>
-            </w:r>
-            <w:proofErr w:type="spellStart"/>
+              <w:t>judgment</w:t>
+            </w:r>
             <w:r>
               <w:rPr>
                 <w:b/>
@@ -1217,7 +1167,7 @@
                 <w:sz w:val="18"/>
                 <w:szCs w:val="21"/>
               </w:rPr>
-              <w:t>judgment</w:t>
+              <w:t>_</w:t>
             </w:r>
             <w:r>
               <w:rPr>
@@ -1226,18 +1176,8 @@
                 <w:sz w:val="18"/>
                 <w:szCs w:val="21"/>
               </w:rPr>
-              <w:t>_</w:t>
-            </w:r>
-            <w:r>
-              <w:rPr>
-                <w:b/>
-                <w:bCs/>
-                <w:sz w:val="18"/>
-                <w:szCs w:val="21"/>
-              </w:rPr>
               <w:t>outcome</w:t>
             </w:r>
-            <w:proofErr w:type="spellEnd"/>
             <w:r>
               <w:rPr>
                 <w:b/>
@@ -1843,7 +1783,6 @@
               </w:rPr>
               <w:t>{{</w:t>
             </w:r>
-            <w:proofErr w:type="spellStart"/>
             <w:r>
               <w:rPr>
                 <w:b/>
@@ -1851,9 +1790,8 @@
                 <w:sz w:val="18"/>
                 <w:szCs w:val="21"/>
               </w:rPr>
-              <w:t>output_checkbox</w:t>
-            </w:r>
-            <w:proofErr w:type="spellEnd"/>
+              <w:t>output_checkbox(</w:t>
+            </w:r>
             <w:r>
               <w:rPr>
                 <w:b/>
@@ -1861,19 +1799,8 @@
                 <w:sz w:val="18"/>
                 <w:szCs w:val="21"/>
               </w:rPr>
-              <w:t>(</w:t>
-            </w:r>
-            <w:proofErr w:type="spellStart"/>
-            <w:r>
-              <w:rPr>
-                <w:b/>
-                <w:bCs/>
-                <w:sz w:val="18"/>
-                <w:szCs w:val="21"/>
-              </w:rPr>
               <w:t>non_payment_cured</w:t>
             </w:r>
-            <w:proofErr w:type="spellEnd"/>
             <w:r>
               <w:rPr>
                 <w:b/>
@@ -1968,7 +1895,6 @@
               </w:rPr>
               <w:t>{{</w:t>
             </w:r>
-            <w:proofErr w:type="spellStart"/>
             <w:r>
               <w:rPr>
                 <w:b/>
@@ -1976,9 +1902,8 @@
                 <w:sz w:val="18"/>
                 <w:szCs w:val="21"/>
               </w:rPr>
-              <w:t>output_checkbox</w:t>
-            </w:r>
-            <w:proofErr w:type="spellEnd"/>
+              <w:t>output_checkbox(</w:t>
+            </w:r>
             <w:r>
               <w:rPr>
                 <w:b/>
@@ -1986,19 +1911,8 @@
                 <w:sz w:val="18"/>
                 <w:szCs w:val="21"/>
               </w:rPr>
-              <w:t>(</w:t>
-            </w:r>
-            <w:proofErr w:type="spellStart"/>
-            <w:r>
-              <w:rPr>
-                <w:b/>
-                <w:bCs/>
-                <w:sz w:val="18"/>
-                <w:szCs w:val="21"/>
-              </w:rPr>
               <w:t>plan_filed_notice</w:t>
             </w:r>
-            <w:proofErr w:type="spellEnd"/>
             <w:r>
               <w:rPr>
                 <w:b/>
@@ -2066,7 +1980,6 @@
               </w:rPr>
               <w:t>{{</w:t>
             </w:r>
-            <w:proofErr w:type="spellStart"/>
             <w:r>
               <w:rPr>
                 <w:b/>
@@ -2074,9 +1987,8 @@
                 <w:sz w:val="18"/>
                 <w:szCs w:val="21"/>
               </w:rPr>
-              <w:t>output_checkbox</w:t>
-            </w:r>
-            <w:proofErr w:type="spellEnd"/>
+              <w:t>output_checkbox(</w:t>
+            </w:r>
             <w:r>
               <w:rPr>
                 <w:b/>
@@ -2084,19 +1996,8 @@
                 <w:sz w:val="18"/>
                 <w:szCs w:val="21"/>
               </w:rPr>
-              <w:t>(</w:t>
-            </w:r>
-            <w:proofErr w:type="spellStart"/>
-            <w:r>
-              <w:rPr>
-                <w:b/>
-                <w:bCs/>
-                <w:sz w:val="18"/>
-                <w:szCs w:val="21"/>
-              </w:rPr>
               <w:t>court_deemed_paid</w:t>
             </w:r>
-            <w:proofErr w:type="spellEnd"/>
             <w:r>
               <w:rPr>
                 <w:b/>
@@ -2188,7 +2089,6 @@
               </w:rPr>
               <w:t>{{</w:t>
             </w:r>
-            <w:proofErr w:type="spellStart"/>
             <w:r>
               <w:rPr>
                 <w:b/>
@@ -2196,9 +2096,8 @@
                 <w:sz w:val="18"/>
                 <w:szCs w:val="21"/>
               </w:rPr>
-              <w:t>output_checkbox</w:t>
-            </w:r>
-            <w:proofErr w:type="spellEnd"/>
+              <w:t>output_checkbox(</w:t>
+            </w:r>
             <w:r>
               <w:rPr>
                 <w:b/>
@@ -2206,9 +2105,8 @@
                 <w:sz w:val="18"/>
                 <w:szCs w:val="21"/>
               </w:rPr>
-              <w:t>(</w:t>
-            </w:r>
-            <w:proofErr w:type="spellStart"/>
+              <w:t>eviction_reason_</w:t>
+            </w:r>
             <w:r>
               <w:rPr>
                 <w:b/>
@@ -2216,18 +2114,8 @@
                 <w:sz w:val="18"/>
                 <w:szCs w:val="21"/>
               </w:rPr>
-              <w:t>eviction_reason_</w:t>
-            </w:r>
-            <w:r>
-              <w:rPr>
-                <w:b/>
-                <w:bCs/>
-                <w:sz w:val="18"/>
-                <w:szCs w:val="21"/>
-              </w:rPr>
               <w:t>nonpayment</w:t>
             </w:r>
-            <w:proofErr w:type="spellEnd"/>
             <w:r>
               <w:rPr>
                 <w:b/>
@@ -2343,7 +2231,6 @@
               </w:rPr>
               <w:t>{{</w:t>
             </w:r>
-            <w:proofErr w:type="spellStart"/>
             <w:r>
               <w:rPr>
                 <w:b/>
@@ -2351,9 +2238,8 @@
                 <w:sz w:val="18"/>
                 <w:szCs w:val="21"/>
               </w:rPr>
-              <w:t>output_checkbox</w:t>
-            </w:r>
-            <w:proofErr w:type="spellEnd"/>
+              <w:t>output_checkbox(</w:t>
+            </w:r>
             <w:r>
               <w:rPr>
                 <w:b/>
@@ -2361,19 +2247,8 @@
                 <w:sz w:val="18"/>
                 <w:szCs w:val="21"/>
               </w:rPr>
-              <w:t>(</w:t>
-            </w:r>
-            <w:proofErr w:type="spellStart"/>
-            <w:r>
-              <w:rPr>
-                <w:b/>
-                <w:bCs/>
-                <w:sz w:val="18"/>
-                <w:szCs w:val="21"/>
-              </w:rPr>
               <w:t>non_payment_hardship</w:t>
             </w:r>
-            <w:proofErr w:type="spellEnd"/>
             <w:r>
               <w:rPr>
                 <w:b/>
@@ -2501,7 +2376,6 @@
               </w:rPr>
               <w:t>{{</w:t>
             </w:r>
-            <w:proofErr w:type="spellStart"/>
             <w:r>
               <w:rPr>
                 <w:b/>
@@ -2509,9 +2383,8 @@
                 <w:sz w:val="18"/>
                 <w:szCs w:val="21"/>
               </w:rPr>
-              <w:t>output_checkbox</w:t>
-            </w:r>
-            <w:proofErr w:type="spellEnd"/>
+              <w:t>output_checkbox(</w:t>
+            </w:r>
             <w:r>
               <w:rPr>
                 <w:b/>
@@ -2519,9 +2392,8 @@
                 <w:sz w:val="18"/>
                 <w:szCs w:val="21"/>
               </w:rPr>
-              <w:t>(</w:t>
-            </w:r>
-            <w:proofErr w:type="spellStart"/>
+              <w:t>eviction_reason_</w:t>
+            </w:r>
             <w:r>
               <w:rPr>
                 <w:b/>
@@ -2529,18 +2401,8 @@
                 <w:sz w:val="18"/>
                 <w:szCs w:val="21"/>
               </w:rPr>
-              <w:t>eviction_reason_</w:t>
-            </w:r>
-            <w:r>
-              <w:rPr>
-                <w:b/>
-                <w:bCs/>
-                <w:sz w:val="18"/>
-                <w:szCs w:val="21"/>
-              </w:rPr>
               <w:t>fault</w:t>
             </w:r>
-            <w:proofErr w:type="spellEnd"/>
             <w:r>
               <w:rPr>
                 <w:b/>
@@ -2651,7 +2513,6 @@
               </w:rPr>
               <w:t>{{</w:t>
             </w:r>
-            <w:proofErr w:type="spellStart"/>
             <w:r>
               <w:rPr>
                 <w:b/>
@@ -2659,9 +2520,8 @@
                 <w:sz w:val="18"/>
                 <w:szCs w:val="21"/>
               </w:rPr>
-              <w:t>output_checkbox</w:t>
-            </w:r>
-            <w:proofErr w:type="spellEnd"/>
+              <w:t>output_checkbox(</w:t>
+            </w:r>
             <w:r>
               <w:rPr>
                 <w:b/>
@@ -2669,19 +2529,8 @@
                 <w:sz w:val="18"/>
                 <w:szCs w:val="21"/>
               </w:rPr>
-              <w:t>(</w:t>
-            </w:r>
-            <w:proofErr w:type="spellStart"/>
-            <w:r>
-              <w:rPr>
-                <w:b/>
-                <w:bCs/>
-                <w:sz w:val="18"/>
-                <w:szCs w:val="21"/>
-              </w:rPr>
               <w:t>fe_appl_period_exp</w:t>
             </w:r>
-            <w:proofErr w:type="spellEnd"/>
             <w:r>
               <w:rPr>
                 <w:b/>
@@ -2815,7 +2664,6 @@
               </w:rPr>
               <w:t>{{</w:t>
             </w:r>
-            <w:proofErr w:type="spellStart"/>
             <w:r>
               <w:rPr>
                 <w:b/>
@@ -2823,9 +2671,8 @@
                 <w:sz w:val="18"/>
                 <w:szCs w:val="21"/>
               </w:rPr>
-              <w:t>output_checkbox</w:t>
-            </w:r>
-            <w:proofErr w:type="spellEnd"/>
+              <w:t>output_checkbox(</w:t>
+            </w:r>
             <w:r>
               <w:rPr>
                 <w:b/>
@@ -2833,9 +2680,8 @@
                 <w:sz w:val="18"/>
                 <w:szCs w:val="21"/>
               </w:rPr>
-              <w:t>(</w:t>
-            </w:r>
-            <w:proofErr w:type="spellStart"/>
+              <w:t>eviction_reason_</w:t>
+            </w:r>
             <w:r>
               <w:rPr>
                 <w:b/>
@@ -2843,18 +2689,8 @@
                 <w:sz w:val="18"/>
                 <w:szCs w:val="21"/>
               </w:rPr>
-              <w:t>eviction_reason_</w:t>
-            </w:r>
-            <w:r>
-              <w:rPr>
-                <w:b/>
-                <w:bCs/>
-                <w:sz w:val="18"/>
-                <w:szCs w:val="21"/>
-              </w:rPr>
               <w:t>nofault</w:t>
             </w:r>
-            <w:proofErr w:type="spellEnd"/>
             <w:r>
               <w:rPr>
                 <w:b/>
@@ -2972,7 +2808,6 @@
               </w:rPr>
               <w:t>{{</w:t>
             </w:r>
-            <w:proofErr w:type="spellStart"/>
             <w:r>
               <w:rPr>
                 <w:b/>
@@ -2980,17 +2815,7 @@
                 <w:sz w:val="18"/>
                 <w:szCs w:val="21"/>
               </w:rPr>
-              <w:t>output_checkbox</w:t>
-            </w:r>
-            <w:proofErr w:type="spellEnd"/>
-            <w:r>
-              <w:rPr>
-                <w:b/>
-                <w:bCs/>
-                <w:sz w:val="18"/>
-                <w:szCs w:val="21"/>
-              </w:rPr>
-              <w:t>(</w:t>
+              <w:t>output_checkbox(</w:t>
             </w:r>
             <w:r>
               <w:rPr>
@@ -3078,7 +2903,6 @@
               </w:rPr>
               <w:t>{{</w:t>
             </w:r>
-            <w:proofErr w:type="spellStart"/>
             <w:r>
               <w:rPr>
                 <w:b/>
@@ -3086,9 +2910,8 @@
                 <w:sz w:val="18"/>
                 <w:szCs w:val="21"/>
               </w:rPr>
-              <w:t>output_checkbox</w:t>
-            </w:r>
-            <w:proofErr w:type="spellEnd"/>
+              <w:t>output_checkbox(</w:t>
+            </w:r>
             <w:r>
               <w:rPr>
                 <w:b/>
@@ -3096,19 +2919,8 @@
                 <w:sz w:val="18"/>
                 <w:szCs w:val="21"/>
               </w:rPr>
-              <w:t>(</w:t>
-            </w:r>
-            <w:proofErr w:type="spellStart"/>
-            <w:r>
-              <w:rPr>
-                <w:b/>
-                <w:bCs/>
-                <w:sz w:val="18"/>
-                <w:szCs w:val="21"/>
-              </w:rPr>
               <w:t>ejp_appl_period_exp</w:t>
             </w:r>
-            <w:proofErr w:type="spellEnd"/>
             <w:r>
               <w:rPr>
                 <w:b/>
@@ -3242,7 +3054,6 @@
               </w:rPr>
               <w:t>{{</w:t>
             </w:r>
-            <w:proofErr w:type="spellStart"/>
             <w:r>
               <w:rPr>
                 <w:b/>
@@ -3250,9 +3061,8 @@
                 <w:sz w:val="18"/>
                 <w:szCs w:val="21"/>
               </w:rPr>
-              <w:t>output_checkbox</w:t>
-            </w:r>
-            <w:proofErr w:type="spellEnd"/>
+              <w:t>output_checkbox(</w:t>
+            </w:r>
             <w:r>
               <w:rPr>
                 <w:b/>
@@ -3260,19 +3070,8 @@
                 <w:sz w:val="18"/>
                 <w:szCs w:val="21"/>
               </w:rPr>
-              <w:t>(</w:t>
-            </w:r>
-            <w:proofErr w:type="spellStart"/>
-            <w:r>
-              <w:rPr>
-                <w:b/>
-                <w:bCs/>
-                <w:sz w:val="18"/>
-                <w:szCs w:val="21"/>
-              </w:rPr>
               <w:t>no_judgmt_appl_exp</w:t>
             </w:r>
-            <w:proofErr w:type="spellEnd"/>
             <w:r>
               <w:rPr>
                 <w:b/>
@@ -3485,21 +3284,7 @@
               <w:rPr>
                 <w:sz w:val="20"/>
               </w:rPr>
-              <w:t xml:space="preserve">was </w:t>
-            </w:r>
-            <w:proofErr w:type="gramStart"/>
-            <w:r>
-              <w:rPr>
-                <w:sz w:val="20"/>
-              </w:rPr>
-              <w:t>dismissed</w:t>
-            </w:r>
-            <w:proofErr w:type="gramEnd"/>
-            <w:r>
-              <w:rPr>
-                <w:sz w:val="20"/>
-              </w:rPr>
-              <w:t xml:space="preserve"> or</w:t>
+              <w:t>was dismissed or</w:t>
             </w:r>
             <w:r>
               <w:rPr>
@@ -3638,7 +3423,6 @@
               </w:rPr>
               <w:t>{{</w:t>
             </w:r>
-            <w:proofErr w:type="spellStart"/>
             <w:r>
               <w:rPr>
                 <w:b/>
@@ -3646,9 +3430,8 @@
                 <w:sz w:val="18"/>
                 <w:szCs w:val="21"/>
               </w:rPr>
-              <w:t>output_checkbox</w:t>
-            </w:r>
-            <w:proofErr w:type="spellEnd"/>
+              <w:t>output_checkbox(</w:t>
+            </w:r>
             <w:r>
               <w:rPr>
                 <w:b/>
@@ -3656,9 +3439,8 @@
                 <w:sz w:val="18"/>
                 <w:szCs w:val="21"/>
               </w:rPr>
-              <w:t>(</w:t>
-            </w:r>
-            <w:proofErr w:type="spellStart"/>
+              <w:t>notice_recipient == “</w:t>
+            </w:r>
             <w:r>
               <w:rPr>
                 <w:b/>
@@ -3666,9 +3448,8 @@
                 <w:sz w:val="18"/>
                 <w:szCs w:val="21"/>
               </w:rPr>
-              <w:t>notice_recipient</w:t>
-            </w:r>
-            <w:proofErr w:type="spellEnd"/>
+              <w:t>plaintiff</w:t>
+            </w:r>
             <w:r>
               <w:rPr>
                 <w:b/>
@@ -3676,7 +3457,59 @@
                 <w:sz w:val="18"/>
                 <w:szCs w:val="21"/>
               </w:rPr>
-              <w:t xml:space="preserve"> == “</w:t>
+              <w:t>”)</w:t>
+            </w:r>
+            <w:r>
+              <w:rPr>
+                <w:b/>
+                <w:bCs/>
+                <w:sz w:val="20"/>
+              </w:rPr>
+              <w:t>}}</w:t>
+            </w:r>
+            <w:r>
+              <w:rPr>
+                <w:sz w:val="20"/>
+              </w:rPr>
+              <w:t xml:space="preserve"> </w:t>
+            </w:r>
+            <w:r>
+              <w:rPr>
+                <w:sz w:val="20"/>
+              </w:rPr>
+              <w:t>P</w:t>
+            </w:r>
+            <w:r>
+              <w:rPr>
+                <w:sz w:val="20"/>
+              </w:rPr>
+              <w:t>la</w:t>
+            </w:r>
+            <w:r>
+              <w:rPr>
+                <w:sz w:val="20"/>
+              </w:rPr>
+              <w:t>in</w:t>
+            </w:r>
+            <w:r>
+              <w:rPr>
+                <w:sz w:val="20"/>
+              </w:rPr>
+              <w:t>tiff</w:t>
+            </w:r>
+            <w:r>
+              <w:rPr>
+                <w:sz w:val="20"/>
+              </w:rPr>
+              <w:t xml:space="preserve">                              </w:t>
+            </w:r>
+            <w:r>
+              <w:rPr>
+                <w:b/>
+                <w:bCs/>
+                <w:sz w:val="20"/>
+              </w:rPr>
+              <w:t>{{</w:t>
             </w:r>
             <w:r>
               <w:rPr>
@@ -3685,7 +3518,7 @@
                 <w:sz w:val="18"/>
                 <w:szCs w:val="21"/>
               </w:rPr>
-              <w:t>plaintiff</w:t>
+              <w:t>output_checkbox(</w:t>
             </w:r>
             <w:r>
               <w:rPr>
@@ -3694,99 +3527,7 @@
                 <w:sz w:val="18"/>
                 <w:szCs w:val="21"/>
               </w:rPr>
-              <w:t>”)</w:t>
-            </w:r>
-            <w:r>
-              <w:rPr>
-                <w:b/>
-                <w:bCs/>
-                <w:sz w:val="20"/>
-              </w:rPr>
-              <w:t>}}</w:t>
-            </w:r>
-            <w:r>
-              <w:rPr>
-                <w:sz w:val="20"/>
-              </w:rPr>
-              <w:t xml:space="preserve"> </w:t>
-            </w:r>
-            <w:r>
-              <w:rPr>
-                <w:sz w:val="20"/>
-              </w:rPr>
-              <w:t>P</w:t>
-            </w:r>
-            <w:r>
-              <w:rPr>
-                <w:sz w:val="20"/>
-              </w:rPr>
-              <w:t>la</w:t>
-            </w:r>
-            <w:r>
-              <w:rPr>
-                <w:sz w:val="20"/>
-              </w:rPr>
-              <w:t>in</w:t>
-            </w:r>
-            <w:r>
-              <w:rPr>
-                <w:sz w:val="20"/>
-              </w:rPr>
-              <w:t>tiff</w:t>
-            </w:r>
-            <w:r>
-              <w:rPr>
-                <w:sz w:val="20"/>
-              </w:rPr>
-              <w:t xml:space="preserve">                              </w:t>
-            </w:r>
-            <w:r>
-              <w:rPr>
-                <w:b/>
-                <w:bCs/>
-                <w:sz w:val="20"/>
-              </w:rPr>
-              <w:t>{{</w:t>
-            </w:r>
-            <w:proofErr w:type="spellStart"/>
-            <w:r>
-              <w:rPr>
-                <w:b/>
-                <w:bCs/>
-                <w:sz w:val="18"/>
-                <w:szCs w:val="21"/>
-              </w:rPr>
-              <w:t>output_checkbox</w:t>
-            </w:r>
-            <w:proofErr w:type="spellEnd"/>
-            <w:r>
-              <w:rPr>
-                <w:b/>
-                <w:bCs/>
-                <w:sz w:val="18"/>
-                <w:szCs w:val="21"/>
-              </w:rPr>
-              <w:t>(</w:t>
-            </w:r>
-            <w:proofErr w:type="spellStart"/>
-            <w:r>
-              <w:rPr>
-                <w:b/>
-                <w:bCs/>
-                <w:sz w:val="18"/>
-                <w:szCs w:val="21"/>
-              </w:rPr>
-              <w:t>notice_recipient</w:t>
-            </w:r>
-            <w:proofErr w:type="spellEnd"/>
-            <w:r>
-              <w:rPr>
-                <w:b/>
-                <w:bCs/>
-                <w:sz w:val="18"/>
-                <w:szCs w:val="21"/>
-              </w:rPr>
-              <w:t xml:space="preserve"> == “</w:t>
+              <w:t>notice_recipient == “</w:t>
             </w:r>
             <w:r>
               <w:rPr>
@@ -3900,41 +3641,21 @@
               </w:rPr>
               <w:t>{{</w:t>
             </w:r>
-            <w:proofErr w:type="spellStart"/>
-            <w:r>
-              <w:rPr>
-                <w:b/>
-                <w:bCs/>
-                <w:sz w:val="20"/>
-              </w:rPr>
-              <w:t>output_checkbox</w:t>
-            </w:r>
-            <w:proofErr w:type="spellEnd"/>
-            <w:r>
-              <w:rPr>
-                <w:b/>
-                <w:bCs/>
-                <w:sz w:val="20"/>
-              </w:rPr>
-              <w:t>(</w:t>
-            </w:r>
-            <w:proofErr w:type="spellStart"/>
-            <w:r>
-              <w:rPr>
-                <w:b/>
-                <w:bCs/>
-                <w:sz w:val="20"/>
-              </w:rPr>
-              <w:t>notice_type</w:t>
-            </w:r>
-            <w:proofErr w:type="spellEnd"/>
-            <w:r>
-              <w:rPr>
-                <w:b/>
-                <w:bCs/>
-                <w:sz w:val="20"/>
-              </w:rPr>
-              <w:t xml:space="preserve"> == “</w:t>
+            <w:r>
+              <w:rPr>
+                <w:b/>
+                <w:bCs/>
+                <w:sz w:val="20"/>
+              </w:rPr>
+              <w:t>output_checkbox(</w:t>
+            </w:r>
+            <w:r>
+              <w:rPr>
+                <w:b/>
+                <w:bCs/>
+                <w:sz w:val="20"/>
+              </w:rPr>
+              <w:t>notice_type == “</w:t>
             </w:r>
             <w:r>
               <w:rPr>
@@ -4024,41 +3745,21 @@
               </w:rPr>
               <w:t>{{</w:t>
             </w:r>
-            <w:proofErr w:type="spellStart"/>
-            <w:r>
-              <w:rPr>
-                <w:b/>
-                <w:bCs/>
-                <w:sz w:val="20"/>
-              </w:rPr>
-              <w:t>output_checkbox</w:t>
-            </w:r>
-            <w:proofErr w:type="spellEnd"/>
-            <w:r>
-              <w:rPr>
-                <w:b/>
-                <w:bCs/>
-                <w:sz w:val="20"/>
-              </w:rPr>
-              <w:t>(</w:t>
-            </w:r>
-            <w:proofErr w:type="spellStart"/>
-            <w:r>
-              <w:rPr>
-                <w:b/>
-                <w:bCs/>
-                <w:sz w:val="20"/>
-              </w:rPr>
-              <w:t>notice_type</w:t>
-            </w:r>
-            <w:proofErr w:type="spellEnd"/>
-            <w:r>
-              <w:rPr>
-                <w:b/>
-                <w:bCs/>
-                <w:sz w:val="20"/>
-              </w:rPr>
-              <w:t xml:space="preserve"> == “in person”</w:t>
+            <w:r>
+              <w:rPr>
+                <w:b/>
+                <w:bCs/>
+                <w:sz w:val="20"/>
+              </w:rPr>
+              <w:t>output_checkbox(</w:t>
+            </w:r>
+            <w:r>
+              <w:rPr>
+                <w:b/>
+                <w:bCs/>
+                <w:sz w:val="20"/>
+              </w:rPr>
+              <w:t>notice_type == “in person”</w:t>
             </w:r>
             <w:r>
               <w:rPr>
@@ -4118,41 +3819,21 @@
               </w:rPr>
               <w:t>{{</w:t>
             </w:r>
-            <w:proofErr w:type="spellStart"/>
-            <w:r>
-              <w:rPr>
-                <w:b/>
-                <w:bCs/>
-                <w:sz w:val="20"/>
-              </w:rPr>
-              <w:t>output_checkbox</w:t>
-            </w:r>
-            <w:proofErr w:type="spellEnd"/>
-            <w:r>
-              <w:rPr>
-                <w:b/>
-                <w:bCs/>
-                <w:sz w:val="20"/>
-              </w:rPr>
-              <w:t>(</w:t>
-            </w:r>
-            <w:proofErr w:type="spellStart"/>
-            <w:r>
-              <w:rPr>
-                <w:b/>
-                <w:bCs/>
-                <w:sz w:val="20"/>
-              </w:rPr>
-              <w:t>notice_type</w:t>
-            </w:r>
-            <w:proofErr w:type="spellEnd"/>
-            <w:r>
-              <w:rPr>
-                <w:b/>
-                <w:bCs/>
-                <w:sz w:val="20"/>
-              </w:rPr>
-              <w:t xml:space="preserve"> == “</w:t>
+            <w:r>
+              <w:rPr>
+                <w:b/>
+                <w:bCs/>
+                <w:sz w:val="20"/>
+              </w:rPr>
+              <w:t>output_checkbox(</w:t>
+            </w:r>
+            <w:r>
+              <w:rPr>
+                <w:b/>
+                <w:bCs/>
+                <w:sz w:val="20"/>
+              </w:rPr>
+              <w:t>notice_type == “</w:t>
             </w:r>
             <w:r>
               <w:rPr>
@@ -4244,25 +3925,7 @@
                 <w:bCs/>
                 <w:sz w:val="20"/>
               </w:rPr>
-              <w:t xml:space="preserve">{{ </w:t>
-            </w:r>
-            <w:proofErr w:type="spellStart"/>
-            <w:r>
-              <w:rPr>
-                <w:b/>
-                <w:bCs/>
-                <w:sz w:val="20"/>
-              </w:rPr>
-              <w:t>notice_date</w:t>
-            </w:r>
-            <w:proofErr w:type="spellEnd"/>
-            <w:r>
-              <w:rPr>
-                <w:b/>
-                <w:bCs/>
-                <w:sz w:val="20"/>
-              </w:rPr>
-              <w:t xml:space="preserve"> }}</w:t>
+              <w:t>{{ notice_date }}</w:t>
             </w:r>
           </w:p>
           <w:p>
@@ -4700,127 +4363,7 @@
                 <w:sz w:val="20"/>
                 <w:szCs w:val="20"/>
               </w:rPr>
-              <w:t>address</w:t>
-            </w:r>
-            <w:r>
-              <w:rPr>
-                <w:b/>
-                <w:bCs/>
-                <w:noProof/>
-                <w:sz w:val="20"/>
-                <w:szCs w:val="20"/>
-              </w:rPr>
-              <w:t xml:space="preserve"> }}</w:t>
-            </w:r>
-            <w:r>
-              <w:rPr>
-                <w:b/>
-                <w:bCs/>
-                <w:noProof/>
-                <w:sz w:val="20"/>
-                <w:szCs w:val="20"/>
-              </w:rPr>
-              <w:t xml:space="preserve">, </w:t>
-            </w:r>
-            <w:r>
-              <w:rPr>
-                <w:b/>
-                <w:bCs/>
-                <w:noProof/>
-                <w:sz w:val="20"/>
-                <w:szCs w:val="20"/>
-              </w:rPr>
-              <w:t>{{ users[0].address.</w:t>
-            </w:r>
-            <w:r>
-              <w:rPr>
-                <w:b/>
-                <w:bCs/>
-                <w:noProof/>
-                <w:sz w:val="20"/>
-                <w:szCs w:val="20"/>
-              </w:rPr>
-              <w:t>city</w:t>
-            </w:r>
-            <w:r>
-              <w:rPr>
-                <w:b/>
-                <w:bCs/>
-                <w:noProof/>
-                <w:sz w:val="20"/>
-                <w:szCs w:val="20"/>
-              </w:rPr>
-              <w:t xml:space="preserve"> }}</w:t>
-            </w:r>
-            <w:r>
-              <w:rPr>
-                <w:b/>
-                <w:bCs/>
-                <w:noProof/>
-                <w:sz w:val="20"/>
-                <w:szCs w:val="20"/>
-              </w:rPr>
-              <w:t xml:space="preserve">, </w:t>
-            </w:r>
-            <w:r>
-              <w:rPr>
-                <w:b/>
-                <w:bCs/>
-                <w:noProof/>
-                <w:sz w:val="20"/>
-                <w:szCs w:val="20"/>
-              </w:rPr>
-              <w:t>{{ users[0].address.</w:t>
-            </w:r>
-            <w:r>
-              <w:rPr>
-                <w:b/>
-                <w:bCs/>
-                <w:noProof/>
-                <w:sz w:val="20"/>
-                <w:szCs w:val="20"/>
-              </w:rPr>
-              <w:t>state</w:t>
-            </w:r>
-            <w:r>
-              <w:rPr>
-                <w:b/>
-                <w:bCs/>
-                <w:noProof/>
-                <w:sz w:val="20"/>
-                <w:szCs w:val="20"/>
-              </w:rPr>
-              <w:t xml:space="preserve"> }}</w:t>
-            </w:r>
-            <w:r>
-              <w:rPr>
-                <w:b/>
-                <w:bCs/>
-                <w:noProof/>
-                <w:sz w:val="20"/>
-                <w:szCs w:val="20"/>
-              </w:rPr>
-              <w:t xml:space="preserve"> </w:t>
-            </w:r>
-            <w:r>
-              <w:rPr>
-                <w:b/>
-                <w:bCs/>
-                <w:noProof/>
-                <w:sz w:val="20"/>
-                <w:szCs w:val="20"/>
-              </w:rPr>
-              <w:t>{{ users[0].address.</w:t>
-            </w:r>
-            <w:r>
-              <w:rPr>
-                <w:b/>
-                <w:bCs/>
-                <w:noProof/>
-                <w:sz w:val="20"/>
-                <w:szCs w:val="20"/>
-              </w:rPr>
-              <w:t>zip</w:t>
+              <w:t>on_one_line()</w:t>
             </w:r>
             <w:r>
               <w:rPr>
@@ -4859,20 +4402,6 @@
                 <w:noProof/>
                 <w:sz w:val="20"/>
               </w:rPr>
-              <w:t>Mobile</w:t>
-            </w:r>
-            <w:r>
-              <w:rPr>
-                <w:noProof/>
-                <w:sz w:val="20"/>
-              </w:rPr>
-              <w:t xml:space="preserve"> </w:t>
-            </w:r>
-            <w:r>
-              <w:rPr>
-                <w:noProof/>
-                <w:sz w:val="20"/>
-              </w:rPr>
               <w:t xml:space="preserve">Phone </w:t>
             </w:r>
             <w:r>
@@ -4905,16 +4434,16 @@
                 <w:noProof/>
                 <w:sz w:val="20"/>
               </w:rPr>
-              <w:t>mobile</w:t>
-            </w:r>
-            <w:r>
-              <w:rPr>
-                <w:b/>
-                <w:bCs/>
-                <w:noProof/>
-                <w:sz w:val="20"/>
-              </w:rPr>
-              <w:t>_number }}</w:t>
+              <w:t>phone_numbers()</w:t>
+            </w:r>
+            <w:r>
+              <w:rPr>
+                <w:b/>
+                <w:bCs/>
+                <w:noProof/>
+                <w:sz w:val="20"/>
+              </w:rPr>
+              <w:t xml:space="preserve"> }}</w:t>
             </w:r>
             <w:r>
               <w:rPr>
@@ -5064,7 +4593,7 @@
                 <w:noProof/>
                 <w:sz w:val="20"/>
               </w:rPr>
-              <w:t>{{ attorneys.name</w:t>
+              <w:t>{{ attorneys</w:t>
             </w:r>
             <w:r>
               <w:rPr>
@@ -5141,7 +4670,25 @@
                 <w:noProof/>
                 <w:sz w:val="20"/>
               </w:rPr>
-              <w:t xml:space="preserve">{{ attorneys.signature }} </w:t>
+              <w:t>{{ attorneys</w:t>
+            </w:r>
+            <w:r>
+              <w:rPr>
+                <w:b/>
+                <w:bCs/>
+                <w:noProof/>
+                <w:sz w:val="20"/>
+              </w:rPr>
+              <w:t>[0]</w:t>
+            </w:r>
+            <w:r>
+              <w:rPr>
+                <w:b/>
+                <w:bCs/>
+                <w:noProof/>
+                <w:sz w:val="20"/>
+              </w:rPr>
+              <w:t xml:space="preserve">.signature }} </w:t>
             </w:r>
             <w:r>
               <w:rPr>
@@ -5230,28 +4777,43 @@
                 <w:noProof/>
                 <w:sz w:val="20"/>
               </w:rPr>
-              <w:t>{{ attorneys.email }}</w:t>
-            </w:r>
-            <w:r>
-              <w:rPr>
-                <w:noProof/>
-                <w:sz w:val="20"/>
-              </w:rPr>
-              <w:t xml:space="preserve"> </w:t>
-            </w:r>
-            <w:r>
-              <w:rPr>
-                <w:noProof/>
-                <w:sz w:val="20"/>
-              </w:rPr>
-              <w:t xml:space="preserve"> </w:t>
-            </w:r>
-            <w:r>
-              <w:rPr>
-                <w:noProof/>
-                <w:sz w:val="20"/>
-              </w:rPr>
-              <w:t xml:space="preserve">          </w:t>
+              <w:t>{{ attorneys</w:t>
+            </w:r>
+            <w:r>
+              <w:rPr>
+                <w:b/>
+                <w:bCs/>
+                <w:noProof/>
+                <w:sz w:val="20"/>
+              </w:rPr>
+              <w:t>[0]</w:t>
+            </w:r>
+            <w:r>
+              <w:rPr>
+                <w:b/>
+                <w:bCs/>
+                <w:noProof/>
+                <w:sz w:val="20"/>
+              </w:rPr>
+              <w:t>.email }}</w:t>
+            </w:r>
+            <w:r>
+              <w:rPr>
+                <w:b/>
+                <w:bCs/>
+                <w:noProof/>
+                <w:sz w:val="20"/>
+              </w:rPr>
+              <w:tab/>
+            </w:r>
+            <w:r>
+              <w:rPr>
+                <w:b/>
+                <w:bCs/>
+                <w:noProof/>
+                <w:sz w:val="20"/>
+              </w:rPr>
+              <w:tab/>
             </w:r>
             <w:r>
               <w:rPr>
@@ -5281,6 +4843,14 @@
                 <w:sz w:val="20"/>
               </w:rPr>
               <w:t xml:space="preserve">): </w:t>
+            </w:r>
+            <w:r>
+              <w:rPr>
+                <w:rFonts w:eastAsia="Segoe UI Emoji"/>
+                <w:noProof/>
+                <w:sz w:val="20"/>
+              </w:rPr>
+              <w:t>{{ attorneys[0].bbo_number }}</w:t>
             </w:r>
           </w:p>
           <w:p>
@@ -5413,7 +4983,7 @@
 </file>
 
 <file path=word/endnotes.xml><?xml version="1.0" encoding="utf-8"?>
-<w:endnotes xmlns:wpc="http://schemas.microsoft.com/office/word/2010/wordprocessingCanvas" xmlns:cx="http://schemas.microsoft.com/office/drawing/2014/chartex" xmlns:cx1="http://schemas.microsoft.com/office/drawing/2015/9/8/chartex" xmlns:cx2="http://schemas.microsoft.com/office/drawing/2015/10/21/chartex" xmlns:cx3="http://schemas.microsoft.com/office/drawing/2016/5/9/chartex" xmlns:cx4="http://schemas.microsoft.com/office/drawing/2016/5/10/chartex" xmlns:cx5="http://schemas.microsoft.com/office/drawing/2016/5/11/chartex" xmlns:cx6="http://schemas.microsoft.com/office/drawing/2016/5/12/chartex" xmlns:cx7="http://schemas.microsoft.com/office/drawing/2016/5/13/chartex" xmlns:cx8="http://schemas.microsoft.com/office/drawing/2016/5/14/chartex" xmlns:mc="http://schemas.openxmlformats.org/markup-compatibility/2006" xmlns:aink="http://schemas.microsoft.com/office/drawing/2016/ink" xmlns:am3d="http://schemas.microsoft.com/office/drawing/2017/model3d" xmlns:o="urn:schemas-microsoft-com:office:office" xmlns:oel="http://schemas.microsoft.com/office/2019/extlst" xmlns:r="http://schemas.openxmlformats.org/officeDocument/2006/relationships" xmlns:m="http://schemas.openxmlformats.org/officeDocument/2006/math" xmlns:v="urn:schemas-microsoft-com:vml" xmlns:wp14="http://schemas.microsoft.com/office/word/2010/wordprocessingDrawing" xmlns:wp="http://schemas.openxmlformats.org/drawingml/2006/wordprocessingDrawing" xmlns:w10="urn:schemas-microsoft-com:office:word" xmlns:w="http://schemas.openxmlformats.org/wordprocessingml/2006/main" xmlns:w14="http://schemas.microsoft.com/office/word/2010/wordml" xmlns:w15="http://schemas.microsoft.com/office/word/2012/wordml" xmlns:w16cex="http://schemas.microsoft.com/office/word/2018/wordml/cex" xmlns:w16cid="http://schemas.microsoft.com/office/word/2016/wordml/cid" xmlns:w16="http://schemas.microsoft.com/office/word/2018/wordml" xmlns:w16du="http://schemas.microsoft.com/office/word/2023/wordml/word16du" xmlns:w16sdtdh="http://schemas.microsoft.com/office/word/2020/wordml/sdtdatahash" xmlns:w16sdtfl="http://schemas.microsoft.com/office/word/2024/wordml/sdtformatlock" xmlns:w16se="http://schemas.microsoft.com/office/word/2015/wordml/symex" xmlns:wpg="http://schemas.microsoft.com/office/word/2010/wordprocessingGroup" xmlns:wpi="http://schemas.microsoft.com/office/word/2010/wordprocessingInk" xmlns:wne="http://schemas.microsoft.com/office/word/2006/wordml" xmlns:wps="http://schemas.microsoft.com/office/word/2010/wordprocessingShape" mc:Ignorable="w14 w15 w16se w16cid w16 w16cex w16sdtdh w16sdtfl w16du wp14">
+<w:endnotes xmlns:wpc="http://schemas.microsoft.com/office/word/2010/wordprocessingCanvas" xmlns:cx="http://schemas.microsoft.com/office/drawing/2014/chartex" xmlns:cx1="http://schemas.microsoft.com/office/drawing/2015/9/8/chartex" xmlns:cx2="http://schemas.microsoft.com/office/drawing/2015/10/21/chartex" xmlns:cx3="http://schemas.microsoft.com/office/drawing/2016/5/9/chartex" xmlns:cx4="http://schemas.microsoft.com/office/drawing/2016/5/10/chartex" xmlns:cx5="http://schemas.microsoft.com/office/drawing/2016/5/11/chartex" xmlns:cx6="http://schemas.microsoft.com/office/drawing/2016/5/12/chartex" xmlns:cx7="http://schemas.microsoft.com/office/drawing/2016/5/13/chartex" xmlns:cx8="http://schemas.microsoft.com/office/drawing/2016/5/14/chartex" xmlns:mc="http://schemas.openxmlformats.org/markup-compatibility/2006" xmlns:aink="http://schemas.microsoft.com/office/drawing/2016/ink" xmlns:am3d="http://schemas.microsoft.com/office/drawing/2017/model3d" xmlns:o="urn:schemas-microsoft-com:office:office" xmlns:oel="http://schemas.microsoft.com/office/2019/extlst" xmlns:r="http://schemas.openxmlformats.org/officeDocument/2006/relationships" xmlns:m="http://schemas.openxmlformats.org/officeDocument/2006/math" xmlns:v="urn:schemas-microsoft-com:vml" xmlns:wp14="http://schemas.microsoft.com/office/word/2010/wordprocessingDrawing" xmlns:wp="http://schemas.openxmlformats.org/drawingml/2006/wordprocessingDrawing" xmlns:w10="urn:schemas-microsoft-com:office:word" xmlns:w="http://schemas.openxmlformats.org/wordprocessingml/2006/main" xmlns:w14="http://schemas.microsoft.com/office/word/2010/wordml" xmlns:w15="http://schemas.microsoft.com/office/word/2012/wordml" xmlns:w16cex="http://schemas.microsoft.com/office/word/2018/wordml/cex" xmlns:w16cid="http://schemas.microsoft.com/office/word/2016/wordml/cid" xmlns:w16="http://schemas.microsoft.com/office/word/2018/wordml" xmlns:w16du="http://schemas.microsoft.com/office/word/2023/wordml/word16du" xmlns:w16sdtdh="http://schemas.microsoft.com/office/word/2020/wordml/sdtdatahash" xmlns:w16se="http://schemas.microsoft.com/office/word/2015/wordml/symex" xmlns:wpg="http://schemas.microsoft.com/office/word/2010/wordprocessingGroup" xmlns:wpi="http://schemas.microsoft.com/office/word/2010/wordprocessingInk" xmlns:wne="http://schemas.microsoft.com/office/word/2006/wordml" xmlns:wps="http://schemas.microsoft.com/office/word/2010/wordprocessingShape" mc:Ignorable="w14 w15 w16se w16cid w16 w16cex w16sdtdh w16du wp14">
   <w:endnote w:type="separator" w:id="-1">
     <w:p>
       <w:r>
@@ -5435,7 +5005,7 @@
 </file>
 
 <file path=word/footer1.xml><?xml version="1.0" encoding="utf-8"?>
-<w:ftr xmlns:wpc="http://schemas.microsoft.com/office/word/2010/wordprocessingCanvas" xmlns:cx="http://schemas.microsoft.com/office/drawing/2014/chartex" xmlns:cx1="http://schemas.microsoft.com/office/drawing/2015/9/8/chartex" xmlns:cx2="http://schemas.microsoft.com/office/drawing/2015/10/21/chartex" xmlns:cx3="http://schemas.microsoft.com/office/drawing/2016/5/9/chartex" xmlns:cx4="http://schemas.microsoft.com/office/drawing/2016/5/10/chartex" xmlns:cx5="http://schemas.microsoft.com/office/drawing/2016/5/11/chartex" xmlns:cx6="http://schemas.microsoft.com/office/drawing/2016/5/12/chartex" xmlns:cx7="http://schemas.microsoft.com/office/drawing/2016/5/13/chartex" xmlns:cx8="http://schemas.microsoft.com/office/drawing/2016/5/14/chartex" xmlns:mc="http://schemas.openxmlformats.org/markup-compatibility/2006" xmlns:aink="http://schemas.microsoft.com/office/drawing/2016/ink" xmlns:am3d="http://schemas.microsoft.com/office/drawing/2017/model3d" xmlns:o="urn:schemas-microsoft-com:office:office" xmlns:oel="http://schemas.microsoft.com/office/2019/extlst" xmlns:r="http://schemas.openxmlformats.org/officeDocument/2006/relationships" xmlns:m="http://schemas.openxmlformats.org/officeDocument/2006/math" xmlns:v="urn:schemas-microsoft-com:vml" xmlns:wp14="http://schemas.microsoft.com/office/word/2010/wordprocessingDrawing" xmlns:wp="http://schemas.openxmlformats.org/drawingml/2006/wordprocessingDrawing" xmlns:w10="urn:schemas-microsoft-com:office:word" xmlns:w="http://schemas.openxmlformats.org/wordprocessingml/2006/main" xmlns:w14="http://schemas.microsoft.com/office/word/2010/wordml" xmlns:w15="http://schemas.microsoft.com/office/word/2012/wordml" xmlns:w16cex="http://schemas.microsoft.com/office/word/2018/wordml/cex" xmlns:w16cid="http://schemas.microsoft.com/office/word/2016/wordml/cid" xmlns:w16="http://schemas.microsoft.com/office/word/2018/wordml" xmlns:w16du="http://schemas.microsoft.com/office/word/2023/wordml/word16du" xmlns:w16sdtdh="http://schemas.microsoft.com/office/word/2020/wordml/sdtdatahash" xmlns:w16sdtfl="http://schemas.microsoft.com/office/word/2024/wordml/sdtformatlock" xmlns:w16se="http://schemas.microsoft.com/office/word/2015/wordml/symex" xmlns:wpg="http://schemas.microsoft.com/office/word/2010/wordprocessingGroup" xmlns:wpi="http://schemas.microsoft.com/office/word/2010/wordprocessingInk" xmlns:wne="http://schemas.microsoft.com/office/word/2006/wordml" xmlns:wps="http://schemas.microsoft.com/office/word/2010/wordprocessingShape" mc:Ignorable="w14 w15 w16se w16cid w16 w16cex w16sdtdh w16sdtfl w16du wp14">
+<w:ftr xmlns:wpc="http://schemas.microsoft.com/office/word/2010/wordprocessingCanvas" xmlns:cx="http://schemas.microsoft.com/office/drawing/2014/chartex" xmlns:cx1="http://schemas.microsoft.com/office/drawing/2015/9/8/chartex" xmlns:cx2="http://schemas.microsoft.com/office/drawing/2015/10/21/chartex" xmlns:cx3="http://schemas.microsoft.com/office/drawing/2016/5/9/chartex" xmlns:cx4="http://schemas.microsoft.com/office/drawing/2016/5/10/chartex" xmlns:cx5="http://schemas.microsoft.com/office/drawing/2016/5/11/chartex" xmlns:cx6="http://schemas.microsoft.com/office/drawing/2016/5/12/chartex" xmlns:cx7="http://schemas.microsoft.com/office/drawing/2016/5/13/chartex" xmlns:cx8="http://schemas.microsoft.com/office/drawing/2016/5/14/chartex" xmlns:mc="http://schemas.openxmlformats.org/markup-compatibility/2006" xmlns:aink="http://schemas.microsoft.com/office/drawing/2016/ink" xmlns:am3d="http://schemas.microsoft.com/office/drawing/2017/model3d" xmlns:o="urn:schemas-microsoft-com:office:office" xmlns:oel="http://schemas.microsoft.com/office/2019/extlst" xmlns:r="http://schemas.openxmlformats.org/officeDocument/2006/relationships" xmlns:m="http://schemas.openxmlformats.org/officeDocument/2006/math" xmlns:v="urn:schemas-microsoft-com:vml" xmlns:wp14="http://schemas.microsoft.com/office/word/2010/wordprocessingDrawing" xmlns:wp="http://schemas.openxmlformats.org/drawingml/2006/wordprocessingDrawing" xmlns:w10="urn:schemas-microsoft-com:office:word" xmlns:w="http://schemas.openxmlformats.org/wordprocessingml/2006/main" xmlns:w14="http://schemas.microsoft.com/office/word/2010/wordml" xmlns:w15="http://schemas.microsoft.com/office/word/2012/wordml" xmlns:w16cex="http://schemas.microsoft.com/office/word/2018/wordml/cex" xmlns:w16cid="http://schemas.microsoft.com/office/word/2016/wordml/cid" xmlns:w16="http://schemas.microsoft.com/office/word/2018/wordml" xmlns:w16du="http://schemas.microsoft.com/office/word/2023/wordml/word16du" xmlns:w16sdtdh="http://schemas.microsoft.com/office/word/2020/wordml/sdtdatahash" xmlns:w16se="http://schemas.microsoft.com/office/word/2015/wordml/symex" xmlns:wpg="http://schemas.microsoft.com/office/word/2010/wordprocessingGroup" xmlns:wpi="http://schemas.microsoft.com/office/word/2010/wordprocessingInk" xmlns:wne="http://schemas.microsoft.com/office/word/2006/wordml" xmlns:wps="http://schemas.microsoft.com/office/word/2010/wordprocessingShape" mc:Ignorable="w14 w15 w16se w16cid w16 w16cex w16sdtdh w16du wp14">
   <w:p>
     <w:pPr>
       <w:pStyle w:val="Footer"/>
@@ -5518,7 +5088,7 @@
 </file>
 
 <file path=word/footnotes.xml><?xml version="1.0" encoding="utf-8"?>
-<w:footnotes xmlns:wpc="http://schemas.microsoft.com/office/word/2010/wordprocessingCanvas" xmlns:cx="http://schemas.microsoft.com/office/drawing/2014/chartex" xmlns:cx1="http://schemas.microsoft.com/office/drawing/2015/9/8/chartex" xmlns:cx2="http://schemas.microsoft.com/office/drawing/2015/10/21/chartex" xmlns:cx3="http://schemas.microsoft.com/office/drawing/2016/5/9/chartex" xmlns:cx4="http://schemas.microsoft.com/office/drawing/2016/5/10/chartex" xmlns:cx5="http://schemas.microsoft.com/office/drawing/2016/5/11/chartex" xmlns:cx6="http://schemas.microsoft.com/office/drawing/2016/5/12/chartex" xmlns:cx7="http://schemas.microsoft.com/office/drawing/2016/5/13/chartex" xmlns:cx8="http://schemas.microsoft.com/office/drawing/2016/5/14/chartex" xmlns:mc="http://schemas.openxmlformats.org/markup-compatibility/2006" xmlns:aink="http://schemas.microsoft.com/office/drawing/2016/ink" xmlns:am3d="http://schemas.microsoft.com/office/drawing/2017/model3d" xmlns:o="urn:schemas-microsoft-com:office:office" xmlns:oel="http://schemas.microsoft.com/office/2019/extlst" xmlns:r="http://schemas.openxmlformats.org/officeDocument/2006/relationships" xmlns:m="http://schemas.openxmlformats.org/officeDocument/2006/math" xmlns:v="urn:schemas-microsoft-com:vml" xmlns:wp14="http://schemas.microsoft.com/office/word/2010/wordprocessingDrawing" xmlns:wp="http://schemas.openxmlformats.org/drawingml/2006/wordprocessingDrawing" xmlns:w10="urn:schemas-microsoft-com:office:word" xmlns:w="http://schemas.openxmlformats.org/wordprocessingml/2006/main" xmlns:w14="http://schemas.microsoft.com/office/word/2010/wordml" xmlns:w15="http://schemas.microsoft.com/office/word/2012/wordml" xmlns:w16cex="http://schemas.microsoft.com/office/word/2018/wordml/cex" xmlns:w16cid="http://schemas.microsoft.com/office/word/2016/wordml/cid" xmlns:w16="http://schemas.microsoft.com/office/word/2018/wordml" xmlns:w16du="http://schemas.microsoft.com/office/word/2023/wordml/word16du" xmlns:w16sdtdh="http://schemas.microsoft.com/office/word/2020/wordml/sdtdatahash" xmlns:w16sdtfl="http://schemas.microsoft.com/office/word/2024/wordml/sdtformatlock" xmlns:w16se="http://schemas.microsoft.com/office/word/2015/wordml/symex" xmlns:wpg="http://schemas.microsoft.com/office/word/2010/wordprocessingGroup" xmlns:wpi="http://schemas.microsoft.com/office/word/2010/wordprocessingInk" xmlns:wne="http://schemas.microsoft.com/office/word/2006/wordml" xmlns:wps="http://schemas.microsoft.com/office/word/2010/wordprocessingShape" mc:Ignorable="w14 w15 w16se w16cid w16 w16cex w16sdtdh w16sdtfl w16du wp14">
+<w:footnotes xmlns:wpc="http://schemas.microsoft.com/office/word/2010/wordprocessingCanvas" xmlns:cx="http://schemas.microsoft.com/office/drawing/2014/chartex" xmlns:cx1="http://schemas.microsoft.com/office/drawing/2015/9/8/chartex" xmlns:cx2="http://schemas.microsoft.com/office/drawing/2015/10/21/chartex" xmlns:cx3="http://schemas.microsoft.com/office/drawing/2016/5/9/chartex" xmlns:cx4="http://schemas.microsoft.com/office/drawing/2016/5/10/chartex" xmlns:cx5="http://schemas.microsoft.com/office/drawing/2016/5/11/chartex" xmlns:cx6="http://schemas.microsoft.com/office/drawing/2016/5/12/chartex" xmlns:cx7="http://schemas.microsoft.com/office/drawing/2016/5/13/chartex" xmlns:cx8="http://schemas.microsoft.com/office/drawing/2016/5/14/chartex" xmlns:mc="http://schemas.openxmlformats.org/markup-compatibility/2006" xmlns:aink="http://schemas.microsoft.com/office/drawing/2016/ink" xmlns:am3d="http://schemas.microsoft.com/office/drawing/2017/model3d" xmlns:o="urn:schemas-microsoft-com:office:office" xmlns:oel="http://schemas.microsoft.com/office/2019/extlst" xmlns:r="http://schemas.openxmlformats.org/officeDocument/2006/relationships" xmlns:m="http://schemas.openxmlformats.org/officeDocument/2006/math" xmlns:v="urn:schemas-microsoft-com:vml" xmlns:wp14="http://schemas.microsoft.com/office/word/2010/wordprocessingDrawing" xmlns:wp="http://schemas.openxmlformats.org/drawingml/2006/wordprocessingDrawing" xmlns:w10="urn:schemas-microsoft-com:office:word" xmlns:w="http://schemas.openxmlformats.org/wordprocessingml/2006/main" xmlns:w14="http://schemas.microsoft.com/office/word/2010/wordml" xmlns:w15="http://schemas.microsoft.com/office/word/2012/wordml" xmlns:w16cex="http://schemas.microsoft.com/office/word/2018/wordml/cex" xmlns:w16cid="http://schemas.microsoft.com/office/word/2016/wordml/cid" xmlns:w16="http://schemas.microsoft.com/office/word/2018/wordml" xmlns:w16du="http://schemas.microsoft.com/office/word/2023/wordml/word16du" xmlns:w16sdtdh="http://schemas.microsoft.com/office/word/2020/wordml/sdtdatahash" xmlns:w16se="http://schemas.microsoft.com/office/word/2015/wordml/symex" xmlns:wpg="http://schemas.microsoft.com/office/word/2010/wordprocessingGroup" xmlns:wpi="http://schemas.microsoft.com/office/word/2010/wordprocessingInk" xmlns:wne="http://schemas.microsoft.com/office/word/2006/wordml" xmlns:wps="http://schemas.microsoft.com/office/word/2010/wordprocessingShape" mc:Ignorable="w14 w15 w16se w16cid w16 w16cex w16sdtdh w16du wp14">
   <w:footnote w:type="separator" w:id="-1">
     <w:p>
       <w:r>
@@ -5540,7 +5110,7 @@
 </file>
 
 <file path=word/header1.xml><?xml version="1.0" encoding="utf-8"?>
-<w:hdr xmlns:wpc="http://schemas.microsoft.com/office/word/2010/wordprocessingCanvas" xmlns:cx="http://schemas.microsoft.com/office/drawing/2014/chartex" xmlns:cx1="http://schemas.microsoft.com/office/drawing/2015/9/8/chartex" xmlns:cx2="http://schemas.microsoft.com/office/drawing/2015/10/21/chartex" xmlns:cx3="http://schemas.microsoft.com/office/drawing/2016/5/9/chartex" xmlns:cx4="http://schemas.microsoft.com/office/drawing/2016/5/10/chartex" xmlns:cx5="http://schemas.microsoft.com/office/drawing/2016/5/11/chartex" xmlns:cx6="http://schemas.microsoft.com/office/drawing/2016/5/12/chartex" xmlns:cx7="http://schemas.microsoft.com/office/drawing/2016/5/13/chartex" xmlns:cx8="http://schemas.microsoft.com/office/drawing/2016/5/14/chartex" xmlns:mc="http://schemas.openxmlformats.org/markup-compatibility/2006" xmlns:aink="http://schemas.microsoft.com/office/drawing/2016/ink" xmlns:am3d="http://schemas.microsoft.com/office/drawing/2017/model3d" xmlns:o="urn:schemas-microsoft-com:office:office" xmlns:oel="http://schemas.microsoft.com/office/2019/extlst" xmlns:r="http://schemas.openxmlformats.org/officeDocument/2006/relationships" xmlns:m="http://schemas.openxmlformats.org/officeDocument/2006/math" xmlns:v="urn:schemas-microsoft-com:vml" xmlns:wp14="http://schemas.microsoft.com/office/word/2010/wordprocessingDrawing" xmlns:wp="http://schemas.openxmlformats.org/drawingml/2006/wordprocessingDrawing" xmlns:w10="urn:schemas-microsoft-com:office:word" xmlns:w="http://schemas.openxmlformats.org/wordprocessingml/2006/main" xmlns:w14="http://schemas.microsoft.com/office/word/2010/wordml" xmlns:w15="http://schemas.microsoft.com/office/word/2012/wordml" xmlns:w16cex="http://schemas.microsoft.com/office/word/2018/wordml/cex" xmlns:w16cid="http://schemas.microsoft.com/office/word/2016/wordml/cid" xmlns:w16="http://schemas.microsoft.com/office/word/2018/wordml" xmlns:w16du="http://schemas.microsoft.com/office/word/2023/wordml/word16du" xmlns:w16sdtdh="http://schemas.microsoft.com/office/word/2020/wordml/sdtdatahash" xmlns:w16sdtfl="http://schemas.microsoft.com/office/word/2024/wordml/sdtformatlock" xmlns:w16se="http://schemas.microsoft.com/office/word/2015/wordml/symex" xmlns:wpg="http://schemas.microsoft.com/office/word/2010/wordprocessingGroup" xmlns:wpi="http://schemas.microsoft.com/office/word/2010/wordprocessingInk" xmlns:wne="http://schemas.microsoft.com/office/word/2006/wordml" xmlns:wps="http://schemas.microsoft.com/office/word/2010/wordprocessingShape" mc:Ignorable="w14 w15 w16se w16cid w16 w16cex w16sdtdh w16sdtfl w16du wp14">
+<w:hdr xmlns:wpc="http://schemas.microsoft.com/office/word/2010/wordprocessingCanvas" xmlns:cx="http://schemas.microsoft.com/office/drawing/2014/chartex" xmlns:cx1="http://schemas.microsoft.com/office/drawing/2015/9/8/chartex" xmlns:cx2="http://schemas.microsoft.com/office/drawing/2015/10/21/chartex" xmlns:cx3="http://schemas.microsoft.com/office/drawing/2016/5/9/chartex" xmlns:cx4="http://schemas.microsoft.com/office/drawing/2016/5/10/chartex" xmlns:cx5="http://schemas.microsoft.com/office/drawing/2016/5/11/chartex" xmlns:cx6="http://schemas.microsoft.com/office/drawing/2016/5/12/chartex" xmlns:cx7="http://schemas.microsoft.com/office/drawing/2016/5/13/chartex" xmlns:cx8="http://schemas.microsoft.com/office/drawing/2016/5/14/chartex" xmlns:mc="http://schemas.openxmlformats.org/markup-compatibility/2006" xmlns:aink="http://schemas.microsoft.com/office/drawing/2016/ink" xmlns:am3d="http://schemas.microsoft.com/office/drawing/2017/model3d" xmlns:o="urn:schemas-microsoft-com:office:office" xmlns:oel="http://schemas.microsoft.com/office/2019/extlst" xmlns:r="http://schemas.openxmlformats.org/officeDocument/2006/relationships" xmlns:m="http://schemas.openxmlformats.org/officeDocument/2006/math" xmlns:v="urn:schemas-microsoft-com:vml" xmlns:wp14="http://schemas.microsoft.com/office/word/2010/wordprocessingDrawing" xmlns:wp="http://schemas.openxmlformats.org/drawingml/2006/wordprocessingDrawing" xmlns:w10="urn:schemas-microsoft-com:office:word" xmlns:w="http://schemas.openxmlformats.org/wordprocessingml/2006/main" xmlns:w14="http://schemas.microsoft.com/office/word/2010/wordml" xmlns:w15="http://schemas.microsoft.com/office/word/2012/wordml" xmlns:w16cex="http://schemas.microsoft.com/office/word/2018/wordml/cex" xmlns:w16cid="http://schemas.microsoft.com/office/word/2016/wordml/cid" xmlns:w16="http://schemas.microsoft.com/office/word/2018/wordml" xmlns:w16du="http://schemas.microsoft.com/office/word/2023/wordml/word16du" xmlns:w16sdtdh="http://schemas.microsoft.com/office/word/2020/wordml/sdtdatahash" xmlns:w16se="http://schemas.microsoft.com/office/word/2015/wordml/symex" xmlns:wpg="http://schemas.microsoft.com/office/word/2010/wordprocessingGroup" xmlns:wpi="http://schemas.microsoft.com/office/word/2010/wordprocessingInk" xmlns:wne="http://schemas.microsoft.com/office/word/2006/wordml" xmlns:wps="http://schemas.microsoft.com/office/word/2010/wordprocessingShape" mc:Ignorable="w14 w15 w16se w16cid w16 w16cex w16sdtdh w16du wp14">
   <w:p>
     <w:pPr>
       <w:pStyle w:val="Header"/>
@@ -5556,7 +5126,7 @@
 </file>
 
 <file path=word/numbering.xml><?xml version="1.0" encoding="utf-8"?>
-<w:numbering xmlns:wpc="http://schemas.microsoft.com/office/word/2010/wordprocessingCanvas" xmlns:cx="http://schemas.microsoft.com/office/drawing/2014/chartex" xmlns:cx1="http://schemas.microsoft.com/office/drawing/2015/9/8/chartex" xmlns:cx2="http://schemas.microsoft.com/office/drawing/2015/10/21/chartex" xmlns:cx3="http://schemas.microsoft.com/office/drawing/2016/5/9/chartex" xmlns:cx4="http://schemas.microsoft.com/office/drawing/2016/5/10/chartex" xmlns:cx5="http://schemas.microsoft.com/office/drawing/2016/5/11/chartex" xmlns:cx6="http://schemas.microsoft.com/office/drawing/2016/5/12/chartex" xmlns:cx7="http://schemas.microsoft.com/office/drawing/2016/5/13/chartex" xmlns:cx8="http://schemas.microsoft.com/office/drawing/2016/5/14/chartex" xmlns:mc="http://schemas.openxmlformats.org/markup-compatibility/2006" xmlns:aink="http://schemas.microsoft.com/office/drawing/2016/ink" xmlns:am3d="http://schemas.microsoft.com/office/drawing/2017/model3d" xmlns:o="urn:schemas-microsoft-com:office:office" xmlns:oel="http://schemas.microsoft.com/office/2019/extlst" xmlns:r="http://schemas.openxmlformats.org/officeDocument/2006/relationships" xmlns:m="http://schemas.openxmlformats.org/officeDocument/2006/math" xmlns:v="urn:schemas-microsoft-com:vml" xmlns:wp14="http://schemas.microsoft.com/office/word/2010/wordprocessingDrawing" xmlns:wp="http://schemas.openxmlformats.org/drawingml/2006/wordprocessingDrawing" xmlns:w10="urn:schemas-microsoft-com:office:word" xmlns:w="http://schemas.openxmlformats.org/wordprocessingml/2006/main" xmlns:w14="http://schemas.microsoft.com/office/word/2010/wordml" xmlns:w15="http://schemas.microsoft.com/office/word/2012/wordml" xmlns:w16cex="http://schemas.microsoft.com/office/word/2018/wordml/cex" xmlns:w16cid="http://schemas.microsoft.com/office/word/2016/wordml/cid" xmlns:w16="http://schemas.microsoft.com/office/word/2018/wordml" xmlns:w16du="http://schemas.microsoft.com/office/word/2023/wordml/word16du" xmlns:w16sdtdh="http://schemas.microsoft.com/office/word/2020/wordml/sdtdatahash" xmlns:w16sdtfl="http://schemas.microsoft.com/office/word/2024/wordml/sdtformatlock" xmlns:w16se="http://schemas.microsoft.com/office/word/2015/wordml/symex" xmlns:wpg="http://schemas.microsoft.com/office/word/2010/wordprocessingGroup" xmlns:wpi="http://schemas.microsoft.com/office/word/2010/wordprocessingInk" xmlns:wne="http://schemas.microsoft.com/office/word/2006/wordml" xmlns:wps="http://schemas.microsoft.com/office/word/2010/wordprocessingShape" mc:Ignorable="w14 w15 w16se w16cid w16 w16cex w16sdtdh w16sdtfl w16du wp14">
+<w:numbering xmlns:wpc="http://schemas.microsoft.com/office/word/2010/wordprocessingCanvas" xmlns:cx="http://schemas.microsoft.com/office/drawing/2014/chartex" xmlns:cx1="http://schemas.microsoft.com/office/drawing/2015/9/8/chartex" xmlns:cx2="http://schemas.microsoft.com/office/drawing/2015/10/21/chartex" xmlns:cx3="http://schemas.microsoft.com/office/drawing/2016/5/9/chartex" xmlns:cx4="http://schemas.microsoft.com/office/drawing/2016/5/10/chartex" xmlns:cx5="http://schemas.microsoft.com/office/drawing/2016/5/11/chartex" xmlns:cx6="http://schemas.microsoft.com/office/drawing/2016/5/12/chartex" xmlns:cx7="http://schemas.microsoft.com/office/drawing/2016/5/13/chartex" xmlns:cx8="http://schemas.microsoft.com/office/drawing/2016/5/14/chartex" xmlns:mc="http://schemas.openxmlformats.org/markup-compatibility/2006" xmlns:aink="http://schemas.microsoft.com/office/drawing/2016/ink" xmlns:am3d="http://schemas.microsoft.com/office/drawing/2017/model3d" xmlns:o="urn:schemas-microsoft-com:office:office" xmlns:oel="http://schemas.microsoft.com/office/2019/extlst" xmlns:r="http://schemas.openxmlformats.org/officeDocument/2006/relationships" xmlns:m="http://schemas.openxmlformats.org/officeDocument/2006/math" xmlns:v="urn:schemas-microsoft-com:vml" xmlns:wp14="http://schemas.microsoft.com/office/word/2010/wordprocessingDrawing" xmlns:wp="http://schemas.openxmlformats.org/drawingml/2006/wordprocessingDrawing" xmlns:w10="urn:schemas-microsoft-com:office:word" xmlns:w="http://schemas.openxmlformats.org/wordprocessingml/2006/main" xmlns:w14="http://schemas.microsoft.com/office/word/2010/wordml" xmlns:w15="http://schemas.microsoft.com/office/word/2012/wordml" xmlns:w16cex="http://schemas.microsoft.com/office/word/2018/wordml/cex" xmlns:w16cid="http://schemas.microsoft.com/office/word/2016/wordml/cid" xmlns:w16="http://schemas.microsoft.com/office/word/2018/wordml" xmlns:w16du="http://schemas.microsoft.com/office/word/2023/wordml/word16du" xmlns:w16sdtdh="http://schemas.microsoft.com/office/word/2020/wordml/sdtdatahash" xmlns:w16se="http://schemas.microsoft.com/office/word/2015/wordml/symex" xmlns:wpg="http://schemas.microsoft.com/office/word/2010/wordprocessingGroup" xmlns:wpi="http://schemas.microsoft.com/office/word/2010/wordprocessingInk" xmlns:wne="http://schemas.microsoft.com/office/word/2006/wordml" xmlns:wps="http://schemas.microsoft.com/office/word/2010/wordprocessingShape" mc:Ignorable="w14 w15 w16se w16cid w16 w16cex w16sdtdh w16du wp14">
   <w:abstractNum w:abstractNumId="0" w15:restartNumberingAfterBreak="0">
     <w:nsid w:val="3D331A44"/>
     <w:multiLevelType w:val="hybridMultilevel"/>
@@ -5769,7 +5339,7 @@
 </file>
 
 <file path=word/styles.xml><?xml version="1.0" encoding="utf-8"?>
-<w:styles xmlns:mc="http://schemas.openxmlformats.org/markup-compatibility/2006" xmlns:r="http://schemas.openxmlformats.org/officeDocument/2006/relationships" xmlns:w="http://schemas.openxmlformats.org/wordprocessingml/2006/main" xmlns:w14="http://schemas.microsoft.com/office/word/2010/wordml" xmlns:w15="http://schemas.microsoft.com/office/word/2012/wordml" xmlns:w16cex="http://schemas.microsoft.com/office/word/2018/wordml/cex" xmlns:w16cid="http://schemas.microsoft.com/office/word/2016/wordml/cid" xmlns:w16="http://schemas.microsoft.com/office/word/2018/wordml" xmlns:w16du="http://schemas.microsoft.com/office/word/2023/wordml/word16du" xmlns:w16sdtdh="http://schemas.microsoft.com/office/word/2020/wordml/sdtdatahash" xmlns:w16sdtfl="http://schemas.microsoft.com/office/word/2024/wordml/sdtformatlock" xmlns:w16se="http://schemas.microsoft.com/office/word/2015/wordml/symex" mc:Ignorable="w14 w15 w16se w16cid w16 w16cex w16sdtdh w16sdtfl w16du">
+<w:styles xmlns:mc="http://schemas.openxmlformats.org/markup-compatibility/2006" xmlns:r="http://schemas.openxmlformats.org/officeDocument/2006/relationships" xmlns:w="http://schemas.openxmlformats.org/wordprocessingml/2006/main" xmlns:w14="http://schemas.microsoft.com/office/word/2010/wordml" xmlns:w15="http://schemas.microsoft.com/office/word/2012/wordml" xmlns:w16cex="http://schemas.microsoft.com/office/word/2018/wordml/cex" xmlns:w16cid="http://schemas.microsoft.com/office/word/2016/wordml/cid" xmlns:w16="http://schemas.microsoft.com/office/word/2018/wordml" xmlns:w16du="http://schemas.microsoft.com/office/word/2023/wordml/word16du" xmlns:w16sdtdh="http://schemas.microsoft.com/office/word/2020/wordml/sdtdatahash" xmlns:w16se="http://schemas.microsoft.com/office/word/2015/wordml/symex" mc:Ignorable="w14 w15 w16se w16cid w16 w16cex w16sdtdh w16du">
   <w:docDefaults>
     <w:rPrDefault>
       <w:rPr>

</xml_diff>

<commit_message>
updated to most recent form from MATC
</commit_message>
<xml_diff>
--- a/docassemble/MAPetitionToSealEviction/data/templates/petition_to_seal_eviction.docx
+++ b/docassemble/MAPetitionToSealEviction/data/templates/petition_to_seal_eviction.docx
@@ -17,9 +17,10 @@
         <w:tblLook w:val="04A0" w:firstRow="1" w:lastRow="0" w:firstColumn="1" w:lastColumn="0" w:noHBand="0" w:noVBand="1"/>
       </w:tblPr>
       <w:tblGrid>
-        <w:gridCol w:w="2610"/>
-        <w:gridCol w:w="3060"/>
-        <w:gridCol w:w="3420"/>
+        <w:gridCol w:w="3600"/>
+        <w:gridCol w:w="1710"/>
+        <w:gridCol w:w="1980"/>
+        <w:gridCol w:w="1800"/>
         <w:gridCol w:w="2610"/>
       </w:tblGrid>
       <w:tr>
@@ -28,8 +29,8 @@
         </w:trPr>
         <w:tc>
           <w:tcPr>
-            <w:tcW w:w="5670" w:type="dxa"/>
-            <w:gridSpan w:val="2"/>
+            <w:tcW w:w="7290" w:type="dxa"/>
+            <w:gridSpan w:val="3"/>
             <w:shd w:val="clear" w:color="auto" w:fill="auto"/>
           </w:tcPr>
           <w:p>
@@ -80,7 +81,7 @@
         </w:tc>
         <w:tc>
           <w:tcPr>
-            <w:tcW w:w="6030" w:type="dxa"/>
+            <w:tcW w:w="4410" w:type="dxa"/>
             <w:gridSpan w:val="2"/>
             <w:shd w:val="clear" w:color="auto" w:fill="auto"/>
           </w:tcPr>
@@ -243,18 +244,17 @@
       </w:tr>
       <w:tr>
         <w:trPr>
-          <w:trHeight w:val="611"/>
+          <w:trHeight w:val="629"/>
         </w:trPr>
         <w:tc>
           <w:tcPr>
-            <w:tcW w:w="2610" w:type="dxa"/>
+            <w:tcW w:w="3600" w:type="dxa"/>
             <w:shd w:val="clear" w:color="auto" w:fill="auto"/>
           </w:tcPr>
           <w:p>
             <w:pPr>
               <w:pStyle w:val="TableParagraph"/>
               <w:spacing w:before="13" w:line="276" w:lineRule="auto"/>
-              <w:ind w:left="27"/>
               <w:rPr>
                 <w:sz w:val="20"/>
                 <w:szCs w:val="20"/>
@@ -288,20 +288,38 @@
                 <w:sz w:val="20"/>
                 <w:szCs w:val="20"/>
               </w:rPr>
-              <w:t>{{ docket_number }}</w:t>
+              <w:t xml:space="preserve">{{ </w:t>
+            </w:r>
+            <w:proofErr w:type="spellStart"/>
+            <w:r>
+              <w:rPr>
+                <w:rFonts w:ascii="Arial" w:hAnsi="Arial" w:cs="Arial"/>
+                <w:sz w:val="20"/>
+                <w:szCs w:val="20"/>
+              </w:rPr>
+              <w:t>docket_number</w:t>
+            </w:r>
+            <w:proofErr w:type="spellEnd"/>
+            <w:r>
+              <w:rPr>
+                <w:rFonts w:ascii="Arial" w:hAnsi="Arial" w:cs="Arial"/>
+                <w:sz w:val="20"/>
+                <w:szCs w:val="20"/>
+              </w:rPr>
+              <w:t xml:space="preserve"> }}</w:t>
             </w:r>
           </w:p>
         </w:tc>
         <w:tc>
           <w:tcPr>
-            <w:tcW w:w="3060" w:type="dxa"/>
+            <w:tcW w:w="3690" w:type="dxa"/>
+            <w:gridSpan w:val="2"/>
             <w:shd w:val="clear" w:color="auto" w:fill="auto"/>
           </w:tcPr>
           <w:p>
             <w:pPr>
               <w:pStyle w:val="TableParagraph"/>
               <w:spacing w:before="13" w:line="276" w:lineRule="auto"/>
-              <w:ind w:left="37"/>
               <w:rPr>
                 <w:spacing w:val="-2"/>
                 <w:sz w:val="20"/>
@@ -336,13 +354,31 @@
                 <w:sz w:val="20"/>
                 <w:szCs w:val="20"/>
               </w:rPr>
-              <w:t>{{ trial_court.department }}</w:t>
+              <w:t xml:space="preserve">{{ </w:t>
+            </w:r>
+            <w:proofErr w:type="spellStart"/>
+            <w:r>
+              <w:rPr>
+                <w:rFonts w:ascii="Arial" w:hAnsi="Arial" w:cs="Arial"/>
+                <w:sz w:val="20"/>
+                <w:szCs w:val="20"/>
+              </w:rPr>
+              <w:t>trial_court.department</w:t>
+            </w:r>
+            <w:proofErr w:type="spellEnd"/>
+            <w:r>
+              <w:rPr>
+                <w:rFonts w:ascii="Arial" w:hAnsi="Arial" w:cs="Arial"/>
+                <w:sz w:val="20"/>
+                <w:szCs w:val="20"/>
+              </w:rPr>
+              <w:t xml:space="preserve"> }}</w:t>
             </w:r>
           </w:p>
         </w:tc>
         <w:tc>
           <w:tcPr>
-            <w:tcW w:w="6030" w:type="dxa"/>
+            <w:tcW w:w="4410" w:type="dxa"/>
             <w:gridSpan w:val="2"/>
             <w:shd w:val="clear" w:color="auto" w:fill="auto"/>
           </w:tcPr>
@@ -350,7 +386,6 @@
             <w:pPr>
               <w:pStyle w:val="TableParagraph"/>
               <w:spacing w:before="13" w:line="276" w:lineRule="auto"/>
-              <w:ind w:left="37"/>
               <w:rPr>
                 <w:sz w:val="20"/>
               </w:rPr>
@@ -382,18 +417,36 @@
                 <w:sz w:val="20"/>
                 <w:szCs w:val="20"/>
               </w:rPr>
-              <w:t>{{ trial_court.division }}</w:t>
+              <w:t xml:space="preserve">{{ </w:t>
+            </w:r>
+            <w:proofErr w:type="spellStart"/>
+            <w:r>
+              <w:rPr>
+                <w:rFonts w:ascii="Arial" w:hAnsi="Arial" w:cs="Arial"/>
+                <w:sz w:val="20"/>
+                <w:szCs w:val="20"/>
+              </w:rPr>
+              <w:t>trial_court.division</w:t>
+            </w:r>
+            <w:proofErr w:type="spellEnd"/>
+            <w:r>
+              <w:rPr>
+                <w:rFonts w:ascii="Arial" w:hAnsi="Arial" w:cs="Arial"/>
+                <w:sz w:val="20"/>
+                <w:szCs w:val="20"/>
+              </w:rPr>
+              <w:t xml:space="preserve"> }}</w:t>
             </w:r>
           </w:p>
         </w:tc>
       </w:tr>
       <w:tr>
         <w:trPr>
-          <w:trHeight w:val="809"/>
+          <w:trHeight w:val="980"/>
         </w:trPr>
         <w:tc>
           <w:tcPr>
-            <w:tcW w:w="5670" w:type="dxa"/>
+            <w:tcW w:w="5310" w:type="dxa"/>
             <w:gridSpan w:val="2"/>
             <w:shd w:val="clear" w:color="auto" w:fill="auto"/>
           </w:tcPr>
@@ -454,14 +507,32 @@
                 <w:sz w:val="19"/>
                 <w:szCs w:val="19"/>
               </w:rPr>
-              <w:t>{{ other_parties }}</w:t>
+              <w:t xml:space="preserve">{{ </w:t>
+            </w:r>
+            <w:proofErr w:type="spellStart"/>
+            <w:r>
+              <w:rPr>
+                <w:rFonts w:ascii="Arial" w:hAnsi="Arial" w:cs="Arial"/>
+                <w:sz w:val="19"/>
+                <w:szCs w:val="19"/>
+              </w:rPr>
+              <w:t>other_parties</w:t>
+            </w:r>
+            <w:proofErr w:type="spellEnd"/>
+            <w:r>
+              <w:rPr>
+                <w:rFonts w:ascii="Arial" w:hAnsi="Arial" w:cs="Arial"/>
+                <w:sz w:val="19"/>
+                <w:szCs w:val="19"/>
+              </w:rPr>
+              <w:t xml:space="preserve"> }}</w:t>
             </w:r>
           </w:p>
         </w:tc>
         <w:tc>
           <w:tcPr>
-            <w:tcW w:w="6030" w:type="dxa"/>
-            <w:gridSpan w:val="2"/>
+            <w:tcW w:w="6390" w:type="dxa"/>
+            <w:gridSpan w:val="3"/>
             <w:shd w:val="clear" w:color="auto" w:fill="auto"/>
           </w:tcPr>
           <w:p>
@@ -522,7 +593,25 @@
                 <w:sz w:val="19"/>
                 <w:szCs w:val="19"/>
               </w:rPr>
-              <w:t>{{ users[0].full_name() }}</w:t>
+              <w:t>{{ users[0].</w:t>
+            </w:r>
+            <w:proofErr w:type="spellStart"/>
+            <w:r>
+              <w:rPr>
+                <w:rFonts w:ascii="Arial" w:hAnsi="Arial" w:cs="Arial"/>
+                <w:sz w:val="19"/>
+                <w:szCs w:val="19"/>
+              </w:rPr>
+              <w:t>full_name</w:t>
+            </w:r>
+            <w:proofErr w:type="spellEnd"/>
+            <w:r>
+              <w:rPr>
+                <w:rFonts w:ascii="Arial" w:hAnsi="Arial" w:cs="Arial"/>
+                <w:sz w:val="19"/>
+                <w:szCs w:val="19"/>
+              </w:rPr>
+              <w:t>() }}</w:t>
             </w:r>
           </w:p>
         </w:tc>
@@ -534,7 +623,7 @@
         <w:tc>
           <w:tcPr>
             <w:tcW w:w="11700" w:type="dxa"/>
-            <w:gridSpan w:val="4"/>
+            <w:gridSpan w:val="5"/>
             <w:shd w:val="clear" w:color="auto" w:fill="F2F2F2" w:themeFill="background1" w:themeFillShade="F2"/>
           </w:tcPr>
           <w:p>
@@ -558,6 +647,44 @@
                 <w:szCs w:val="19"/>
               </w:rPr>
               <w:t>Pursuant to G.L. c. 239, § 16, I certify and affirm that final judgment has entered in the above-referenced eviction case. It was disposed in the following manner and all rights to appeal have expired. I therefore request that this Court seal all paper and electronic court records of this eviction case.</w:t>
+            </w:r>
+          </w:p>
+        </w:tc>
+      </w:tr>
+      <w:tr>
+        <w:trPr>
+          <w:trHeight w:val="224"/>
+        </w:trPr>
+        <w:tc>
+          <w:tcPr>
+            <w:tcW w:w="11700" w:type="dxa"/>
+            <w:gridSpan w:val="5"/>
+            <w:shd w:val="clear" w:color="auto" w:fill="F2F2F2" w:themeFill="background1" w:themeFillShade="F2"/>
+          </w:tcPr>
+          <w:p>
+            <w:pPr>
+              <w:tabs>
+                <w:tab w:val="left" w:pos="8580"/>
+              </w:tabs>
+              <w:spacing w:before="20"/>
+              <w:jc w:val="center"/>
+              <w:rPr>
+                <w:rFonts w:ascii="Arial" w:hAnsi="Arial" w:cs="Arial"/>
+                <w:b/>
+                <w:bCs/>
+                <w:sz w:val="20"/>
+                <w:szCs w:val="20"/>
+              </w:rPr>
+            </w:pPr>
+            <w:r>
+              <w:rPr>
+                <w:rFonts w:ascii="Arial" w:hAnsi="Arial" w:cs="Arial"/>
+                <w:b/>
+                <w:bCs/>
+                <w:sz w:val="19"/>
+                <w:szCs w:val="19"/>
+              </w:rPr>
+              <w:t>CASE DISPOSITION (RESULT)</w:t>
             </w:r>
           </w:p>
         </w:tc>
@@ -569,45 +696,7 @@
         <w:tc>
           <w:tcPr>
             <w:tcW w:w="11700" w:type="dxa"/>
-            <w:gridSpan w:val="4"/>
-            <w:shd w:val="clear" w:color="auto" w:fill="F2F2F2" w:themeFill="background1" w:themeFillShade="F2"/>
-          </w:tcPr>
-          <w:p>
-            <w:pPr>
-              <w:tabs>
-                <w:tab w:val="left" w:pos="8580"/>
-              </w:tabs>
-              <w:spacing w:before="60"/>
-              <w:jc w:val="center"/>
-              <w:rPr>
-                <w:rFonts w:ascii="Arial" w:hAnsi="Arial" w:cs="Arial"/>
-                <w:b/>
-                <w:bCs/>
-                <w:sz w:val="20"/>
-                <w:szCs w:val="20"/>
-              </w:rPr>
-            </w:pPr>
-            <w:r>
-              <w:rPr>
-                <w:rFonts w:ascii="Arial" w:hAnsi="Arial" w:cs="Arial"/>
-                <w:b/>
-                <w:bCs/>
-                <w:sz w:val="19"/>
-                <w:szCs w:val="19"/>
-              </w:rPr>
-              <w:t>CASE DISPOSITION (RESULT)</w:t>
-            </w:r>
-          </w:p>
-        </w:tc>
-      </w:tr>
-      <w:tr>
-        <w:trPr>
-          <w:trHeight w:val="377"/>
-        </w:trPr>
-        <w:tc>
-          <w:tcPr>
-            <w:tcW w:w="11700" w:type="dxa"/>
-            <w:gridSpan w:val="4"/>
+            <w:gridSpan w:val="5"/>
             <w:tcBorders>
               <w:bottom w:val="nil"/>
             </w:tcBorders>
@@ -648,7 +737,7 @@
         <w:tc>
           <w:tcPr>
             <w:tcW w:w="11700" w:type="dxa"/>
-            <w:gridSpan w:val="4"/>
+            <w:gridSpan w:val="5"/>
             <w:tcBorders>
               <w:top w:val="nil"/>
               <w:bottom w:val="nil"/>
@@ -672,6 +761,7 @@
               </w:rPr>
               <w:t>{{</w:t>
             </w:r>
+            <w:proofErr w:type="spellStart"/>
             <w:r>
               <w:rPr>
                 <w:b/>
@@ -679,8 +769,29 @@
                 <w:sz w:val="18"/>
                 <w:szCs w:val="21"/>
               </w:rPr>
-              <w:t>output_checkbox(case_dismissed</w:t>
-            </w:r>
+              <w:t>output_checkbox</w:t>
+            </w:r>
+            <w:proofErr w:type="spellEnd"/>
+            <w:r>
+              <w:rPr>
+                <w:b/>
+                <w:bCs/>
+                <w:sz w:val="18"/>
+                <w:szCs w:val="21"/>
+              </w:rPr>
+              <w:t>(</w:t>
+            </w:r>
+            <w:proofErr w:type="spellStart"/>
+            <w:r>
+              <w:rPr>
+                <w:b/>
+                <w:bCs/>
+                <w:sz w:val="18"/>
+                <w:szCs w:val="21"/>
+              </w:rPr>
+              <w:t>case_dismissed</w:t>
+            </w:r>
+            <w:proofErr w:type="spellEnd"/>
             <w:r>
               <w:rPr>
                 <w:b/>
@@ -748,7 +859,7 @@
         <w:tc>
           <w:tcPr>
             <w:tcW w:w="11700" w:type="dxa"/>
-            <w:gridSpan w:val="4"/>
+            <w:gridSpan w:val="5"/>
             <w:tcBorders>
               <w:top w:val="nil"/>
               <w:bottom w:val="nil"/>
@@ -771,6 +882,7 @@
               </w:rPr>
               <w:t>{{</w:t>
             </w:r>
+            <w:proofErr w:type="spellStart"/>
             <w:r>
               <w:rPr>
                 <w:b/>
@@ -778,7 +890,37 @@
                 <w:sz w:val="18"/>
                 <w:szCs w:val="21"/>
               </w:rPr>
-              <w:t>output_checkbox(judgment_outcome == “tenant”</w:t>
+              <w:t>output_checkbox</w:t>
+            </w:r>
+            <w:proofErr w:type="spellEnd"/>
+            <w:r>
+              <w:rPr>
+                <w:b/>
+                <w:bCs/>
+                <w:sz w:val="18"/>
+                <w:szCs w:val="21"/>
+              </w:rPr>
+              <w:t>(</w:t>
+            </w:r>
+            <w:proofErr w:type="spellStart"/>
+            <w:r>
+              <w:rPr>
+                <w:b/>
+                <w:bCs/>
+                <w:sz w:val="18"/>
+                <w:szCs w:val="21"/>
+              </w:rPr>
+              <w:t>judgment_outcome</w:t>
+            </w:r>
+            <w:proofErr w:type="spellEnd"/>
+            <w:r>
+              <w:rPr>
+                <w:b/>
+                <w:bCs/>
+                <w:sz w:val="18"/>
+                <w:szCs w:val="21"/>
+              </w:rPr>
+              <w:t xml:space="preserve"> == “tenant”</w:t>
             </w:r>
             <w:r>
               <w:rPr>
@@ -847,7 +989,7 @@
         <w:tc>
           <w:tcPr>
             <w:tcW w:w="11700" w:type="dxa"/>
-            <w:gridSpan w:val="4"/>
+            <w:gridSpan w:val="5"/>
             <w:tcBorders>
               <w:top w:val="nil"/>
             </w:tcBorders>
@@ -858,7 +1000,8 @@
               <w:pStyle w:val="TableParagraph"/>
               <w:ind w:left="720"/>
               <w:rPr>
-                <w:sz w:val="20"/>
+                <w:sz w:val="16"/>
+                <w:szCs w:val="20"/>
               </w:rPr>
             </w:pPr>
             <w:r>
@@ -869,6 +1012,7 @@
               </w:rPr>
               <w:t>{{</w:t>
             </w:r>
+            <w:proofErr w:type="spellStart"/>
             <w:r>
               <w:rPr>
                 <w:b/>
@@ -876,7 +1020,37 @@
                 <w:sz w:val="18"/>
                 <w:szCs w:val="21"/>
               </w:rPr>
-              <w:t>output_checkbox(judgment_outcome == “landlord”</w:t>
+              <w:t>output_checkbox</w:t>
+            </w:r>
+            <w:proofErr w:type="spellEnd"/>
+            <w:r>
+              <w:rPr>
+                <w:b/>
+                <w:bCs/>
+                <w:sz w:val="18"/>
+                <w:szCs w:val="21"/>
+              </w:rPr>
+              <w:t>(</w:t>
+            </w:r>
+            <w:proofErr w:type="spellStart"/>
+            <w:r>
+              <w:rPr>
+                <w:b/>
+                <w:bCs/>
+                <w:sz w:val="18"/>
+                <w:szCs w:val="21"/>
+              </w:rPr>
+              <w:t>judgment_outcome</w:t>
+            </w:r>
+            <w:proofErr w:type="spellEnd"/>
+            <w:r>
+              <w:rPr>
+                <w:b/>
+                <w:bCs/>
+                <w:sz w:val="18"/>
+                <w:szCs w:val="21"/>
+              </w:rPr>
+              <w:t xml:space="preserve"> == “landlord”</w:t>
             </w:r>
             <w:r>
               <w:rPr>
@@ -928,12 +1102,12 @@
       </w:tr>
       <w:tr>
         <w:trPr>
-          <w:trHeight w:val="341"/>
+          <w:trHeight w:val="215"/>
         </w:trPr>
         <w:tc>
           <w:tcPr>
             <w:tcW w:w="11700" w:type="dxa"/>
-            <w:gridSpan w:val="4"/>
+            <w:gridSpan w:val="5"/>
             <w:tcBorders>
               <w:bottom w:val="single" w:sz="4" w:space="0" w:color="auto"/>
             </w:tcBorders>
@@ -944,7 +1118,7 @@
               <w:tabs>
                 <w:tab w:val="left" w:pos="8580"/>
               </w:tabs>
-              <w:spacing w:before="60"/>
+              <w:spacing w:before="20"/>
               <w:jc w:val="center"/>
               <w:rPr>
                 <w:rFonts w:ascii="Arial" w:hAnsi="Arial" w:cs="Arial"/>
@@ -974,7 +1148,7 @@
         <w:tc>
           <w:tcPr>
             <w:tcW w:w="11700" w:type="dxa"/>
-            <w:gridSpan w:val="4"/>
+            <w:gridSpan w:val="5"/>
             <w:tcBorders>
               <w:bottom w:val="nil"/>
             </w:tcBorders>
@@ -994,7 +1168,21 @@
                 <w:sz w:val="20"/>
                 <w:szCs w:val="20"/>
               </w:rPr>
-              <w:t xml:space="preserve">  The eviction case was brought for the following reason:</w:t>
+              <w:t xml:space="preserve">  Th</w:t>
+            </w:r>
+            <w:r>
+              <w:rPr>
+                <w:sz w:val="20"/>
+                <w:szCs w:val="20"/>
+              </w:rPr>
+              <w:t>is</w:t>
+            </w:r>
+            <w:r>
+              <w:rPr>
+                <w:sz w:val="20"/>
+                <w:szCs w:val="20"/>
+              </w:rPr>
+              <w:t xml:space="preserve"> eviction case was brought for the following reason:</w:t>
             </w:r>
             <w:r>
               <w:rPr>
@@ -1040,7 +1228,7 @@
         <w:tc>
           <w:tcPr>
             <w:tcW w:w="11700" w:type="dxa"/>
-            <w:gridSpan w:val="4"/>
+            <w:gridSpan w:val="5"/>
             <w:tcBorders>
               <w:top w:val="nil"/>
               <w:bottom w:val="nil"/>
@@ -1068,6 +1256,7 @@
               </w:rPr>
               <w:t>{{</w:t>
             </w:r>
+            <w:proofErr w:type="spellStart"/>
             <w:r>
               <w:rPr>
                 <w:b/>
@@ -1075,8 +1264,29 @@
                 <w:sz w:val="18"/>
                 <w:szCs w:val="21"/>
               </w:rPr>
-              <w:t>output_checkbox(non_payment_cured</w:t>
-            </w:r>
+              <w:t>output_checkbox</w:t>
+            </w:r>
+            <w:proofErr w:type="spellEnd"/>
+            <w:r>
+              <w:rPr>
+                <w:b/>
+                <w:bCs/>
+                <w:sz w:val="18"/>
+                <w:szCs w:val="21"/>
+              </w:rPr>
+              <w:t>(</w:t>
+            </w:r>
+            <w:proofErr w:type="spellStart"/>
+            <w:r>
+              <w:rPr>
+                <w:b/>
+                <w:bCs/>
+                <w:sz w:val="18"/>
+                <w:szCs w:val="21"/>
+              </w:rPr>
+              <w:t>non_payment_cured</w:t>
+            </w:r>
+            <w:proofErr w:type="spellEnd"/>
             <w:r>
               <w:rPr>
                 <w:b/>
@@ -1109,6 +1319,7 @@
               </w:rPr>
               <w:t>{{</w:t>
             </w:r>
+            <w:proofErr w:type="spellStart"/>
             <w:r>
               <w:rPr>
                 <w:b/>
@@ -1116,8 +1327,29 @@
                 <w:sz w:val="18"/>
                 <w:szCs w:val="21"/>
               </w:rPr>
-              <w:t>output_checkbox(plan_filed_notice</w:t>
-            </w:r>
+              <w:t>output_checkbox</w:t>
+            </w:r>
+            <w:proofErr w:type="spellEnd"/>
+            <w:r>
+              <w:rPr>
+                <w:b/>
+                <w:bCs/>
+                <w:sz w:val="18"/>
+                <w:szCs w:val="21"/>
+              </w:rPr>
+              <w:t>(</w:t>
+            </w:r>
+            <w:proofErr w:type="spellStart"/>
+            <w:r>
+              <w:rPr>
+                <w:b/>
+                <w:bCs/>
+                <w:sz w:val="18"/>
+                <w:szCs w:val="21"/>
+              </w:rPr>
+              <w:t>plan_filed_notice</w:t>
+            </w:r>
+            <w:proofErr w:type="spellEnd"/>
             <w:r>
               <w:rPr>
                 <w:b/>
@@ -1159,6 +1391,7 @@
               </w:rPr>
               <w:t>{{</w:t>
             </w:r>
+            <w:proofErr w:type="spellStart"/>
             <w:r>
               <w:rPr>
                 <w:b/>
@@ -1166,8 +1399,29 @@
                 <w:sz w:val="18"/>
                 <w:szCs w:val="21"/>
               </w:rPr>
-              <w:t>output_checkbox(court_deemed_paid</w:t>
-            </w:r>
+              <w:t>output_checkbox</w:t>
+            </w:r>
+            <w:proofErr w:type="spellEnd"/>
+            <w:r>
+              <w:rPr>
+                <w:b/>
+                <w:bCs/>
+                <w:sz w:val="18"/>
+                <w:szCs w:val="21"/>
+              </w:rPr>
+              <w:t>(</w:t>
+            </w:r>
+            <w:proofErr w:type="spellStart"/>
+            <w:r>
+              <w:rPr>
+                <w:b/>
+                <w:bCs/>
+                <w:sz w:val="18"/>
+                <w:szCs w:val="21"/>
+              </w:rPr>
+              <w:t>court_deemed_paid</w:t>
+            </w:r>
+            <w:proofErr w:type="spellEnd"/>
             <w:r>
               <w:rPr>
                 <w:b/>
@@ -1214,7 +1468,7 @@
         <w:tc>
           <w:tcPr>
             <w:tcW w:w="11700" w:type="dxa"/>
-            <w:gridSpan w:val="4"/>
+            <w:gridSpan w:val="5"/>
             <w:tcBorders>
               <w:top w:val="nil"/>
               <w:bottom w:val="nil"/>
@@ -1242,6 +1496,7 @@
               </w:rPr>
               <w:t>{{</w:t>
             </w:r>
+            <w:proofErr w:type="spellStart"/>
             <w:r>
               <w:rPr>
                 <w:b/>
@@ -1249,8 +1504,29 @@
                 <w:sz w:val="18"/>
                 <w:szCs w:val="21"/>
               </w:rPr>
-              <w:t>output_checkbox(eviction_reason_nonpayment</w:t>
-            </w:r>
+              <w:t>output_checkbox</w:t>
+            </w:r>
+            <w:proofErr w:type="spellEnd"/>
+            <w:r>
+              <w:rPr>
+                <w:b/>
+                <w:bCs/>
+                <w:sz w:val="18"/>
+                <w:szCs w:val="21"/>
+              </w:rPr>
+              <w:t>(</w:t>
+            </w:r>
+            <w:proofErr w:type="spellStart"/>
+            <w:r>
+              <w:rPr>
+                <w:b/>
+                <w:bCs/>
+                <w:sz w:val="18"/>
+                <w:szCs w:val="21"/>
+              </w:rPr>
+              <w:t>eviction_reason_nonpayment</w:t>
+            </w:r>
+            <w:proofErr w:type="spellEnd"/>
             <w:r>
               <w:rPr>
                 <w:b/>
@@ -1298,6 +1574,7 @@
               </w:rPr>
               <w:t>{{</w:t>
             </w:r>
+            <w:proofErr w:type="spellStart"/>
             <w:r>
               <w:rPr>
                 <w:b/>
@@ -1305,8 +1582,29 @@
                 <w:sz w:val="18"/>
                 <w:szCs w:val="21"/>
               </w:rPr>
-              <w:t>output_checkbox(non_payment_hardship</w:t>
-            </w:r>
+              <w:t>output_checkbox</w:t>
+            </w:r>
+            <w:proofErr w:type="spellEnd"/>
+            <w:r>
+              <w:rPr>
+                <w:b/>
+                <w:bCs/>
+                <w:sz w:val="18"/>
+                <w:szCs w:val="21"/>
+              </w:rPr>
+              <w:t>(</w:t>
+            </w:r>
+            <w:proofErr w:type="spellStart"/>
+            <w:r>
+              <w:rPr>
+                <w:b/>
+                <w:bCs/>
+                <w:sz w:val="18"/>
+                <w:szCs w:val="21"/>
+              </w:rPr>
+              <w:t>non_payment_hardship</w:t>
+            </w:r>
+            <w:proofErr w:type="spellEnd"/>
             <w:r>
               <w:rPr>
                 <w:b/>
@@ -1331,7 +1629,7 @@
         <w:tc>
           <w:tcPr>
             <w:tcW w:w="11700" w:type="dxa"/>
-            <w:gridSpan w:val="4"/>
+            <w:gridSpan w:val="5"/>
             <w:tcBorders>
               <w:top w:val="nil"/>
               <w:bottom w:val="nil"/>
@@ -1359,6 +1657,7 @@
               </w:rPr>
               <w:t>{{</w:t>
             </w:r>
+            <w:proofErr w:type="spellStart"/>
             <w:r>
               <w:rPr>
                 <w:b/>
@@ -1366,8 +1665,29 @@
                 <w:sz w:val="18"/>
                 <w:szCs w:val="21"/>
               </w:rPr>
-              <w:t>output_checkbox(eviction_reason_fault</w:t>
-            </w:r>
+              <w:t>output_checkbox</w:t>
+            </w:r>
+            <w:proofErr w:type="spellEnd"/>
+            <w:r>
+              <w:rPr>
+                <w:b/>
+                <w:bCs/>
+                <w:sz w:val="18"/>
+                <w:szCs w:val="21"/>
+              </w:rPr>
+              <w:t>(</w:t>
+            </w:r>
+            <w:proofErr w:type="spellStart"/>
+            <w:r>
+              <w:rPr>
+                <w:b/>
+                <w:bCs/>
+                <w:sz w:val="18"/>
+                <w:szCs w:val="21"/>
+              </w:rPr>
+              <w:t>eviction_reason_fault</w:t>
+            </w:r>
+            <w:proofErr w:type="spellEnd"/>
             <w:r>
               <w:rPr>
                 <w:b/>
@@ -1415,6 +1735,7 @@
               </w:rPr>
               <w:t>{{</w:t>
             </w:r>
+            <w:proofErr w:type="spellStart"/>
             <w:r>
               <w:rPr>
                 <w:b/>
@@ -1422,8 +1743,29 @@
                 <w:sz w:val="18"/>
                 <w:szCs w:val="21"/>
               </w:rPr>
-              <w:t>output_checkbox(fe_appl_period_exp</w:t>
-            </w:r>
+              <w:t>output_checkbox</w:t>
+            </w:r>
+            <w:proofErr w:type="spellEnd"/>
+            <w:r>
+              <w:rPr>
+                <w:b/>
+                <w:bCs/>
+                <w:sz w:val="18"/>
+                <w:szCs w:val="21"/>
+              </w:rPr>
+              <w:t>(</w:t>
+            </w:r>
+            <w:proofErr w:type="spellStart"/>
+            <w:r>
+              <w:rPr>
+                <w:b/>
+                <w:bCs/>
+                <w:sz w:val="18"/>
+                <w:szCs w:val="21"/>
+              </w:rPr>
+              <w:t>fe_appl_period_exp</w:t>
+            </w:r>
+            <w:proofErr w:type="spellEnd"/>
             <w:r>
               <w:rPr>
                 <w:b/>
@@ -1448,7 +1790,7 @@
         <w:tc>
           <w:tcPr>
             <w:tcW w:w="11700" w:type="dxa"/>
-            <w:gridSpan w:val="4"/>
+            <w:gridSpan w:val="5"/>
             <w:tcBorders>
               <w:top w:val="nil"/>
               <w:bottom w:val="nil"/>
@@ -1476,6 +1818,7 @@
               </w:rPr>
               <w:t>{{</w:t>
             </w:r>
+            <w:proofErr w:type="spellStart"/>
             <w:r>
               <w:rPr>
                 <w:b/>
@@ -1483,8 +1826,29 @@
                 <w:sz w:val="18"/>
                 <w:szCs w:val="21"/>
               </w:rPr>
-              <w:t>output_checkbox(eviction_reason_nofault</w:t>
-            </w:r>
+              <w:t>output_checkbox</w:t>
+            </w:r>
+            <w:proofErr w:type="spellEnd"/>
+            <w:r>
+              <w:rPr>
+                <w:b/>
+                <w:bCs/>
+                <w:sz w:val="18"/>
+                <w:szCs w:val="21"/>
+              </w:rPr>
+              <w:t>(</w:t>
+            </w:r>
+            <w:proofErr w:type="spellStart"/>
+            <w:r>
+              <w:rPr>
+                <w:b/>
+                <w:bCs/>
+                <w:sz w:val="18"/>
+                <w:szCs w:val="21"/>
+              </w:rPr>
+              <w:t>eviction_reason_nofault</w:t>
+            </w:r>
+            <w:proofErr w:type="spellEnd"/>
             <w:r>
               <w:rPr>
                 <w:b/>
@@ -1509,7 +1873,7 @@
         <w:tc>
           <w:tcPr>
             <w:tcW w:w="11700" w:type="dxa"/>
-            <w:gridSpan w:val="4"/>
+            <w:gridSpan w:val="5"/>
             <w:tcBorders>
               <w:top w:val="nil"/>
               <w:bottom w:val="nil"/>
@@ -1537,6 +1901,7 @@
               </w:rPr>
               <w:t>{{</w:t>
             </w:r>
+            <w:proofErr w:type="spellStart"/>
             <w:r>
               <w:rPr>
                 <w:b/>
@@ -1544,7 +1909,17 @@
                 <w:sz w:val="18"/>
                 <w:szCs w:val="21"/>
               </w:rPr>
-              <w:t>output_checkbox(eviction_reason_139</w:t>
+              <w:t>output_checkbox</w:t>
+            </w:r>
+            <w:proofErr w:type="spellEnd"/>
+            <w:r>
+              <w:rPr>
+                <w:b/>
+                <w:bCs/>
+                <w:sz w:val="18"/>
+                <w:szCs w:val="21"/>
+              </w:rPr>
+              <w:t>(eviction_reason_139</w:t>
             </w:r>
             <w:r>
               <w:rPr>
@@ -1585,6 +1960,7 @@
               </w:rPr>
               <w:t>{{</w:t>
             </w:r>
+            <w:proofErr w:type="spellStart"/>
             <w:r>
               <w:rPr>
                 <w:b/>
@@ -1592,8 +1968,29 @@
                 <w:sz w:val="18"/>
                 <w:szCs w:val="21"/>
               </w:rPr>
-              <w:t>output_checkbox(ejp_appl_period_exp</w:t>
-            </w:r>
+              <w:t>output_checkbox</w:t>
+            </w:r>
+            <w:proofErr w:type="spellEnd"/>
+            <w:r>
+              <w:rPr>
+                <w:b/>
+                <w:bCs/>
+                <w:sz w:val="18"/>
+                <w:szCs w:val="21"/>
+              </w:rPr>
+              <w:t>(</w:t>
+            </w:r>
+            <w:proofErr w:type="spellStart"/>
+            <w:r>
+              <w:rPr>
+                <w:b/>
+                <w:bCs/>
+                <w:sz w:val="18"/>
+                <w:szCs w:val="21"/>
+              </w:rPr>
+              <w:t>ejp_appl_period_exp</w:t>
+            </w:r>
+            <w:proofErr w:type="spellEnd"/>
             <w:r>
               <w:rPr>
                 <w:b/>
@@ -1618,7 +2015,7 @@
         <w:tc>
           <w:tcPr>
             <w:tcW w:w="11700" w:type="dxa"/>
-            <w:gridSpan w:val="4"/>
+            <w:gridSpan w:val="5"/>
             <w:tcBorders>
               <w:top w:val="nil"/>
             </w:tcBorders>
@@ -1663,6 +2060,7 @@
               </w:rPr>
               <w:t>{{</w:t>
             </w:r>
+            <w:proofErr w:type="spellStart"/>
             <w:r>
               <w:rPr>
                 <w:rFonts w:ascii="Arial" w:hAnsi="Arial" w:cs="Arial"/>
@@ -1671,8 +2069,31 @@
                 <w:sz w:val="18"/>
                 <w:szCs w:val="21"/>
               </w:rPr>
-              <w:t>output_checkbox(no_judgmt_appl_exp</w:t>
-            </w:r>
+              <w:t>output_checkbox</w:t>
+            </w:r>
+            <w:proofErr w:type="spellEnd"/>
+            <w:r>
+              <w:rPr>
+                <w:rFonts w:ascii="Arial" w:hAnsi="Arial" w:cs="Arial"/>
+                <w:b/>
+                <w:bCs/>
+                <w:sz w:val="18"/>
+                <w:szCs w:val="21"/>
+              </w:rPr>
+              <w:t>(</w:t>
+            </w:r>
+            <w:proofErr w:type="spellStart"/>
+            <w:r>
+              <w:rPr>
+                <w:rFonts w:ascii="Arial" w:hAnsi="Arial" w:cs="Arial"/>
+                <w:b/>
+                <w:bCs/>
+                <w:sz w:val="18"/>
+                <w:szCs w:val="21"/>
+              </w:rPr>
+              <w:t>no_judgmt_appl_exp</w:t>
+            </w:r>
+            <w:proofErr w:type="spellEnd"/>
             <w:r>
               <w:rPr>
                 <w:rFonts w:ascii="Arial" w:hAnsi="Arial" w:cs="Arial"/>
@@ -1753,12 +2174,12 @@
       </w:tr>
       <w:tr>
         <w:trPr>
-          <w:trHeight w:val="332"/>
+          <w:trHeight w:val="269"/>
         </w:trPr>
         <w:tc>
           <w:tcPr>
             <w:tcW w:w="11700" w:type="dxa"/>
-            <w:gridSpan w:val="4"/>
+            <w:gridSpan w:val="5"/>
             <w:tcBorders>
               <w:bottom w:val="single" w:sz="4" w:space="0" w:color="auto"/>
             </w:tcBorders>
@@ -1769,7 +2190,7 @@
               <w:tabs>
                 <w:tab w:val="left" w:pos="8580"/>
               </w:tabs>
-              <w:spacing w:before="60"/>
+              <w:spacing w:before="20"/>
               <w:jc w:val="center"/>
               <w:rPr>
                 <w:rFonts w:ascii="Arial" w:hAnsi="Arial" w:cs="Arial"/>
@@ -1800,7 +2221,7 @@
         <w:tc>
           <w:tcPr>
             <w:tcW w:w="11700" w:type="dxa"/>
-            <w:gridSpan w:val="4"/>
+            <w:gridSpan w:val="5"/>
             <w:tcBorders>
               <w:bottom w:val="nil"/>
             </w:tcBorders>
@@ -1833,19 +2254,45 @@
               <w:rPr>
                 <w:sz w:val="20"/>
               </w:rPr>
-              <w:t xml:space="preserve"> the case was dismissed or judgment was entered in your favor.</w:t>
+              <w:t xml:space="preserve"> the </w:t>
+            </w:r>
+            <w:r>
+              <w:rPr>
+                <w:sz w:val="20"/>
+              </w:rPr>
+              <w:t xml:space="preserve">eviction </w:t>
+            </w:r>
+            <w:r>
+              <w:rPr>
+                <w:sz w:val="20"/>
+              </w:rPr>
+              <w:t xml:space="preserve">case was </w:t>
+            </w:r>
+            <w:proofErr w:type="gramStart"/>
+            <w:r>
+              <w:rPr>
+                <w:sz w:val="20"/>
+              </w:rPr>
+              <w:t>dismissed</w:t>
+            </w:r>
+            <w:proofErr w:type="gramEnd"/>
+            <w:r>
+              <w:rPr>
+                <w:sz w:val="20"/>
+              </w:rPr>
+              <w:t xml:space="preserve"> or judgment was entered in your favor.</w:t>
             </w:r>
           </w:p>
         </w:tc>
       </w:tr>
       <w:tr>
         <w:trPr>
-          <w:trHeight w:val="1187"/>
+          <w:trHeight w:val="764"/>
         </w:trPr>
         <w:tc>
           <w:tcPr>
             <w:tcW w:w="11700" w:type="dxa"/>
-            <w:gridSpan w:val="4"/>
+            <w:gridSpan w:val="5"/>
             <w:tcBorders>
               <w:top w:val="nil"/>
               <w:bottom w:val="nil"/>
@@ -1855,30 +2302,18 @@
           <w:p>
             <w:pPr>
               <w:pStyle w:val="TableParagraph"/>
-              <w:spacing w:before="13" w:line="276" w:lineRule="auto"/>
-              <w:ind w:left="17"/>
-              <w:rPr>
-                <w:sz w:val="6"/>
-                <w:szCs w:val="8"/>
-              </w:rPr>
-            </w:pPr>
-          </w:p>
-          <w:p>
-            <w:pPr>
-              <w:pStyle w:val="TableParagraph"/>
               <w:spacing w:before="13" w:line="360" w:lineRule="auto"/>
-              <w:ind w:left="17"/>
-              <w:rPr>
-                <w:b/>
-                <w:bCs/>
-                <w:sz w:val="20"/>
-              </w:rPr>
-            </w:pPr>
-            <w:r>
-              <w:rPr>
-                <w:sz w:val="20"/>
-              </w:rPr>
-              <w:t xml:space="preserve">                I gave notice to </w:t>
+              <w:rPr>
+                <w:b/>
+                <w:bCs/>
+                <w:sz w:val="20"/>
+              </w:rPr>
+            </w:pPr>
+            <w:r>
+              <w:rPr>
+                <w:sz w:val="20"/>
+              </w:rPr>
+              <w:t xml:space="preserve">I gave notice to </w:t>
             </w:r>
             <w:r>
               <w:rPr>
@@ -1890,12 +2325,20 @@
             </w:r>
             <w:r>
               <w:rPr>
-                <w:b/>
-                <w:bCs/>
                 <w:i/>
                 <w:iCs/>
                 <w:sz w:val="20"/>
               </w:rPr>
+              <w:t xml:space="preserve">: </w:t>
+            </w:r>
+            <w:r>
+              <w:rPr>
+                <w:b/>
+                <w:bCs/>
+                <w:i/>
+                <w:iCs/>
+                <w:sz w:val="20"/>
+              </w:rPr>
               <w:t xml:space="preserve"> </w:t>
             </w:r>
             <w:r>
@@ -1904,26 +2347,9 @@
                 <w:bCs/>
                 <w:sz w:val="20"/>
               </w:rPr>
-              <w:t xml:space="preserve">                       </w:t>
-            </w:r>
-          </w:p>
-          <w:p>
-            <w:pPr>
-              <w:pStyle w:val="TableParagraph"/>
-              <w:spacing w:before="13" w:line="360" w:lineRule="auto"/>
-              <w:ind w:left="1422"/>
-              <w:rPr>
-                <w:sz w:val="20"/>
-              </w:rPr>
-            </w:pPr>
-            <w:r>
-              <w:rPr>
-                <w:b/>
-                <w:bCs/>
-                <w:sz w:val="20"/>
-              </w:rPr>
               <w:t>{{</w:t>
             </w:r>
+            <w:proofErr w:type="spellStart"/>
             <w:r>
               <w:rPr>
                 <w:b/>
@@ -1931,7 +2357,37 @@
                 <w:sz w:val="18"/>
                 <w:szCs w:val="21"/>
               </w:rPr>
-              <w:t>output_checkbox(notice_recipient == “plaintiff”)</w:t>
+              <w:t>output_checkbox</w:t>
+            </w:r>
+            <w:proofErr w:type="spellEnd"/>
+            <w:r>
+              <w:rPr>
+                <w:b/>
+                <w:bCs/>
+                <w:sz w:val="18"/>
+                <w:szCs w:val="21"/>
+              </w:rPr>
+              <w:t>(</w:t>
+            </w:r>
+            <w:proofErr w:type="spellStart"/>
+            <w:r>
+              <w:rPr>
+                <w:b/>
+                <w:bCs/>
+                <w:sz w:val="18"/>
+                <w:szCs w:val="21"/>
+              </w:rPr>
+              <w:t>notice_recipient</w:t>
+            </w:r>
+            <w:proofErr w:type="spellEnd"/>
+            <w:r>
+              <w:rPr>
+                <w:b/>
+                <w:bCs/>
+                <w:sz w:val="18"/>
+                <w:szCs w:val="21"/>
+              </w:rPr>
+              <w:t xml:space="preserve"> == “plaintiff”)</w:t>
             </w:r>
             <w:r>
               <w:rPr>
@@ -1945,18 +2401,14 @@
               <w:rPr>
                 <w:sz w:val="20"/>
               </w:rPr>
-              <w:t xml:space="preserve"> Plaintiff                          </w:t>
-            </w:r>
-          </w:p>
-          <w:p>
-            <w:pPr>
-              <w:pStyle w:val="TableParagraph"/>
-              <w:spacing w:before="13" w:line="360" w:lineRule="auto"/>
-              <w:ind w:left="1422"/>
-              <w:rPr>
-                <w:sz w:val="20"/>
-              </w:rPr>
-            </w:pPr>
+              <w:t xml:space="preserve"> Plaintiff</w:t>
+            </w:r>
+            <w:r>
+              <w:rPr>
+                <w:sz w:val="20"/>
+              </w:rPr>
+              <w:t xml:space="preserve">   </w:t>
+            </w:r>
             <w:r>
               <w:rPr>
                 <w:b/>
@@ -1965,6 +2417,7 @@
               </w:rPr>
               <w:t>{{</w:t>
             </w:r>
+            <w:proofErr w:type="spellStart"/>
             <w:r>
               <w:rPr>
                 <w:b/>
@@ -1972,7 +2425,37 @@
                 <w:sz w:val="18"/>
                 <w:szCs w:val="21"/>
               </w:rPr>
-              <w:t>output_checkbox(notice_recipient == “plaintiff lawyer”)</w:t>
+              <w:t>output_checkbox</w:t>
+            </w:r>
+            <w:proofErr w:type="spellEnd"/>
+            <w:r>
+              <w:rPr>
+                <w:b/>
+                <w:bCs/>
+                <w:sz w:val="18"/>
+                <w:szCs w:val="21"/>
+              </w:rPr>
+              <w:t>(</w:t>
+            </w:r>
+            <w:proofErr w:type="spellStart"/>
+            <w:r>
+              <w:rPr>
+                <w:b/>
+                <w:bCs/>
+                <w:sz w:val="18"/>
+                <w:szCs w:val="21"/>
+              </w:rPr>
+              <w:t>notice_recipient</w:t>
+            </w:r>
+            <w:proofErr w:type="spellEnd"/>
+            <w:r>
+              <w:rPr>
+                <w:b/>
+                <w:bCs/>
+                <w:sz w:val="18"/>
+                <w:szCs w:val="21"/>
+              </w:rPr>
+              <w:t xml:space="preserve"> == “plaintiff lawyer”)</w:t>
             </w:r>
             <w:r>
               <w:rPr>
@@ -1998,7 +2481,7 @@
         <w:tc>
           <w:tcPr>
             <w:tcW w:w="11700" w:type="dxa"/>
-            <w:gridSpan w:val="4"/>
+            <w:gridSpan w:val="5"/>
             <w:tcBorders>
               <w:top w:val="nil"/>
               <w:bottom w:val="nil"/>
@@ -2009,16 +2492,55 @@
             <w:pPr>
               <w:pStyle w:val="TableParagraph"/>
               <w:spacing w:before="13" w:line="360" w:lineRule="auto"/>
-              <w:ind w:left="720" w:firstLine="197"/>
-              <w:rPr>
-                <w:sz w:val="20"/>
-              </w:rPr>
-            </w:pPr>
-            <w:r>
-              <w:rPr>
-                <w:sz w:val="20"/>
-              </w:rPr>
-              <w:t xml:space="preserve">A copy of this petition was delivered by </w:t>
+              <w:rPr>
+                <w:sz w:val="20"/>
+              </w:rPr>
+            </w:pPr>
+            <w:r>
+              <w:rPr>
+                <w:sz w:val="20"/>
+              </w:rPr>
+              <w:t xml:space="preserve">I </w:t>
+            </w:r>
+            <w:proofErr w:type="spellStart"/>
+            <w:r>
+              <w:rPr>
+                <w:sz w:val="20"/>
+              </w:rPr>
+              <w:t>hearby</w:t>
+            </w:r>
+            <w:proofErr w:type="spellEnd"/>
+            <w:r>
+              <w:rPr>
+                <w:sz w:val="20"/>
+              </w:rPr>
+              <w:t xml:space="preserve"> certify that on this date </w:t>
+            </w:r>
+            <w:r>
+              <w:rPr>
+                <w:b/>
+                <w:bCs/>
+                <w:sz w:val="20"/>
+              </w:rPr>
+              <w:t xml:space="preserve">{{ </w:t>
+            </w:r>
+            <w:proofErr w:type="spellStart"/>
+            <w:r>
+              <w:rPr>
+                <w:b/>
+                <w:bCs/>
+                <w:sz w:val="20"/>
+              </w:rPr>
+              <w:t>notice_date</w:t>
+            </w:r>
+            <w:proofErr w:type="spellEnd"/>
+            <w:r>
+              <w:rPr>
+                <w:b/>
+                <w:bCs/>
+                <w:sz w:val="20"/>
+              </w:rPr>
+              <w:t xml:space="preserve"> }}</w:t>
             </w:r>
             <w:r>
               <w:rPr>
@@ -2026,13 +2548,27 @@
                 <w:iCs/>
                 <w:sz w:val="20"/>
               </w:rPr>
-              <w:t>(check one)</w:t>
-            </w:r>
-            <w:r>
-              <w:rPr>
-                <w:sz w:val="20"/>
-              </w:rPr>
-              <w:t>:</w:t>
+              <w:t xml:space="preserve"> </w:t>
+            </w:r>
+            <w:r>
+              <w:rPr>
+                <w:sz w:val="20"/>
+              </w:rPr>
+              <w:t>a true copy of this document was served by (</w:t>
+            </w:r>
+            <w:r>
+              <w:rPr>
+                <w:i/>
+                <w:iCs/>
+                <w:sz w:val="20"/>
+              </w:rPr>
+              <w:t>check one</w:t>
+            </w:r>
+            <w:r>
+              <w:rPr>
+                <w:sz w:val="20"/>
+              </w:rPr>
+              <w:t>):</w:t>
             </w:r>
           </w:p>
         </w:tc>
@@ -2044,10 +2580,10 @@
         <w:tc>
           <w:tcPr>
             <w:tcW w:w="11700" w:type="dxa"/>
-            <w:gridSpan w:val="4"/>
+            <w:gridSpan w:val="5"/>
             <w:tcBorders>
               <w:top w:val="nil"/>
-              <w:bottom w:val="nil"/>
+              <w:bottom w:val="single" w:sz="4" w:space="0" w:color="auto"/>
             </w:tcBorders>
             <w:shd w:val="clear" w:color="auto" w:fill="auto"/>
           </w:tcPr>
@@ -2055,42 +2591,166 @@
             <w:pPr>
               <w:pStyle w:val="TableParagraph"/>
               <w:spacing w:before="13" w:line="276" w:lineRule="auto"/>
-              <w:ind w:left="1422"/>
-              <w:rPr>
-                <w:sz w:val="20"/>
-              </w:rPr>
-            </w:pPr>
-            <w:r>
-              <w:rPr>
-                <w:b/>
-                <w:bCs/>
-                <w:sz w:val="20"/>
-              </w:rPr>
-              <w:t xml:space="preserve">{{output_checkbox(notice_type == “mail”)}} </w:t>
+              <w:ind w:left="720"/>
+              <w:rPr>
+                <w:b/>
+                <w:bCs/>
+                <w:sz w:val="20"/>
+              </w:rPr>
+            </w:pPr>
+            <w:r>
+              <w:rPr>
+                <w:b/>
+                <w:bCs/>
+                <w:sz w:val="20"/>
+              </w:rPr>
+              <w:t>{{</w:t>
+            </w:r>
+            <w:proofErr w:type="spellStart"/>
+            <w:r>
+              <w:rPr>
+                <w:b/>
+                <w:bCs/>
+                <w:sz w:val="20"/>
+              </w:rPr>
+              <w:t>output_checkbox</w:t>
+            </w:r>
+            <w:proofErr w:type="spellEnd"/>
+            <w:r>
+              <w:rPr>
+                <w:b/>
+                <w:bCs/>
+                <w:sz w:val="20"/>
+              </w:rPr>
+              <w:t>(</w:t>
+            </w:r>
+            <w:proofErr w:type="spellStart"/>
+            <w:r>
+              <w:rPr>
+                <w:b/>
+                <w:bCs/>
+                <w:sz w:val="20"/>
+              </w:rPr>
+              <w:t>notice_type</w:t>
+            </w:r>
+            <w:proofErr w:type="spellEnd"/>
+            <w:r>
+              <w:rPr>
+                <w:b/>
+                <w:bCs/>
+                <w:sz w:val="20"/>
+              </w:rPr>
+              <w:t xml:space="preserve"> == “mail”)}} </w:t>
             </w:r>
             <w:r>
               <w:rPr>
                 <w:sz w:val="20"/>
               </w:rPr>
               <w:t>First-Class Mail</w:t>
+            </w:r>
+            <w:r>
+              <w:rPr>
+                <w:sz w:val="20"/>
+              </w:rPr>
+              <w:t xml:space="preserve">, to this mailing address: </w:t>
+            </w:r>
+            <w:r>
+              <w:rPr>
+                <w:b/>
+                <w:bCs/>
+                <w:sz w:val="20"/>
+              </w:rPr>
+              <w:t xml:space="preserve">{{ </w:t>
+            </w:r>
+            <w:proofErr w:type="spellStart"/>
+            <w:r>
+              <w:rPr>
+                <w:b/>
+                <w:bCs/>
+                <w:sz w:val="20"/>
+              </w:rPr>
+              <w:t>output_checkbox</w:t>
+            </w:r>
+            <w:proofErr w:type="spellEnd"/>
+            <w:r>
+              <w:rPr>
+                <w:b/>
+                <w:bCs/>
+                <w:sz w:val="20"/>
+              </w:rPr>
+              <w:t>(</w:t>
+            </w:r>
+            <w:proofErr w:type="spellStart"/>
+            <w:r>
+              <w:rPr>
+                <w:b/>
+                <w:bCs/>
+                <w:sz w:val="20"/>
+              </w:rPr>
+              <w:t>mail_address</w:t>
+            </w:r>
+            <w:proofErr w:type="spellEnd"/>
+            <w:r>
+              <w:rPr>
+                <w:b/>
+                <w:bCs/>
+                <w:sz w:val="20"/>
+              </w:rPr>
+              <w:t xml:space="preserve"> == “mail address”)}}</w:t>
             </w:r>
           </w:p>
           <w:p>
             <w:pPr>
               <w:pStyle w:val="TableParagraph"/>
               <w:spacing w:before="13" w:line="276" w:lineRule="auto"/>
-              <w:ind w:left="1422"/>
-              <w:rPr>
-                <w:sz w:val="20"/>
-              </w:rPr>
-            </w:pPr>
-            <w:r>
-              <w:rPr>
-                <w:b/>
-                <w:bCs/>
-                <w:sz w:val="20"/>
-              </w:rPr>
-              <w:t>{{output_checkbox(notice_type == “in person”)}}</w:t>
+              <w:ind w:left="720"/>
+              <w:rPr>
+                <w:sz w:val="20"/>
+              </w:rPr>
+            </w:pPr>
+            <w:r>
+              <w:rPr>
+                <w:b/>
+                <w:bCs/>
+                <w:sz w:val="20"/>
+              </w:rPr>
+              <w:t>{{</w:t>
+            </w:r>
+            <w:proofErr w:type="spellStart"/>
+            <w:r>
+              <w:rPr>
+                <w:b/>
+                <w:bCs/>
+                <w:sz w:val="20"/>
+              </w:rPr>
+              <w:t>output_checkbox</w:t>
+            </w:r>
+            <w:proofErr w:type="spellEnd"/>
+            <w:r>
+              <w:rPr>
+                <w:b/>
+                <w:bCs/>
+                <w:sz w:val="20"/>
+              </w:rPr>
+              <w:t>(</w:t>
+            </w:r>
+            <w:proofErr w:type="spellStart"/>
+            <w:r>
+              <w:rPr>
+                <w:b/>
+                <w:bCs/>
+                <w:sz w:val="20"/>
+              </w:rPr>
+              <w:t>notice_type</w:t>
+            </w:r>
+            <w:proofErr w:type="spellEnd"/>
+            <w:r>
+              <w:rPr>
+                <w:b/>
+                <w:bCs/>
+                <w:sz w:val="20"/>
+              </w:rPr>
+              <w:t xml:space="preserve"> == “in person”)}}</w:t>
             </w:r>
             <w:r>
               <w:rPr>
@@ -2103,92 +2763,124 @@
             <w:pPr>
               <w:pStyle w:val="TableParagraph"/>
               <w:spacing w:before="13" w:line="276" w:lineRule="auto"/>
-              <w:ind w:left="1422"/>
-              <w:rPr>
-                <w:sz w:val="20"/>
-              </w:rPr>
-            </w:pPr>
-            <w:r>
-              <w:rPr>
-                <w:b/>
-                <w:bCs/>
-                <w:sz w:val="20"/>
-              </w:rPr>
-              <w:t>{{output_checkbox(notice_type == “email”)}}</w:t>
+              <w:ind w:left="720"/>
+              <w:rPr>
+                <w:b/>
+                <w:bCs/>
+                <w:sz w:val="20"/>
+              </w:rPr>
+            </w:pPr>
+            <w:r>
+              <w:rPr>
+                <w:b/>
+                <w:bCs/>
+                <w:sz w:val="20"/>
+              </w:rPr>
+              <w:t>{{</w:t>
+            </w:r>
+            <w:proofErr w:type="spellStart"/>
+            <w:r>
+              <w:rPr>
+                <w:b/>
+                <w:bCs/>
+                <w:sz w:val="20"/>
+              </w:rPr>
+              <w:t>output_checkbox</w:t>
+            </w:r>
+            <w:proofErr w:type="spellEnd"/>
+            <w:r>
+              <w:rPr>
+                <w:b/>
+                <w:bCs/>
+                <w:sz w:val="20"/>
+              </w:rPr>
+              <w:t>(</w:t>
+            </w:r>
+            <w:proofErr w:type="spellStart"/>
+            <w:r>
+              <w:rPr>
+                <w:b/>
+                <w:bCs/>
+                <w:sz w:val="20"/>
+              </w:rPr>
+              <w:t>notice_type</w:t>
+            </w:r>
+            <w:proofErr w:type="spellEnd"/>
+            <w:r>
+              <w:rPr>
+                <w:b/>
+                <w:bCs/>
+                <w:sz w:val="20"/>
+              </w:rPr>
+              <w:t xml:space="preserve"> == “email”)}}</w:t>
             </w:r>
             <w:r>
               <w:rPr>
                 <w:sz w:val="20"/>
               </w:rPr>
               <w:t xml:space="preserve"> E-Mail</w:t>
+            </w:r>
+            <w:r>
+              <w:rPr>
+                <w:sz w:val="20"/>
+              </w:rPr>
+              <w:t xml:space="preserve">, to this e-mail address: </w:t>
+            </w:r>
+            <w:r>
+              <w:rPr>
+                <w:b/>
+                <w:bCs/>
+                <w:sz w:val="20"/>
+              </w:rPr>
+              <w:t>{{</w:t>
+            </w:r>
+            <w:proofErr w:type="spellStart"/>
+            <w:r>
+              <w:rPr>
+                <w:b/>
+                <w:bCs/>
+                <w:sz w:val="20"/>
+              </w:rPr>
+              <w:t>output_checkbox</w:t>
+            </w:r>
+            <w:proofErr w:type="spellEnd"/>
+            <w:r>
+              <w:rPr>
+                <w:b/>
+                <w:bCs/>
+                <w:sz w:val="20"/>
+              </w:rPr>
+              <w:t>(</w:t>
+            </w:r>
+            <w:proofErr w:type="spellStart"/>
+            <w:r>
+              <w:rPr>
+                <w:b/>
+                <w:bCs/>
+                <w:sz w:val="20"/>
+              </w:rPr>
+              <w:t>email_address</w:t>
+            </w:r>
+            <w:proofErr w:type="spellEnd"/>
+            <w:r>
+              <w:rPr>
+                <w:b/>
+                <w:bCs/>
+                <w:sz w:val="20"/>
+              </w:rPr>
+              <w:t xml:space="preserve"> == “email address”)}}</w:t>
             </w:r>
           </w:p>
         </w:tc>
       </w:tr>
       <w:tr>
         <w:trPr>
-          <w:trHeight w:val="518"/>
+          <w:trHeight w:val="260"/>
         </w:trPr>
         <w:tc>
           <w:tcPr>
             <w:tcW w:w="11700" w:type="dxa"/>
-            <w:gridSpan w:val="4"/>
-            <w:tcBorders>
-              <w:top w:val="nil"/>
-            </w:tcBorders>
-            <w:shd w:val="clear" w:color="auto" w:fill="auto"/>
-          </w:tcPr>
-          <w:p>
-            <w:pPr>
-              <w:pStyle w:val="TableParagraph"/>
-              <w:spacing w:before="13" w:line="276" w:lineRule="auto"/>
-              <w:ind w:left="720" w:firstLine="197"/>
-              <w:rPr>
-                <w:b/>
-                <w:bCs/>
-                <w:sz w:val="20"/>
-              </w:rPr>
-            </w:pPr>
-            <w:r>
-              <w:rPr>
-                <w:sz w:val="20"/>
-              </w:rPr>
-              <w:t xml:space="preserve">On this date: </w:t>
-            </w:r>
-            <w:r>
-              <w:rPr>
-                <w:b/>
-                <w:bCs/>
-                <w:sz w:val="20"/>
-              </w:rPr>
-              <w:t>{{ notice_date }}</w:t>
-            </w:r>
-          </w:p>
-          <w:p>
-            <w:pPr>
-              <w:tabs>
-                <w:tab w:val="left" w:pos="8580"/>
-              </w:tabs>
-              <w:jc w:val="center"/>
-              <w:rPr>
-                <w:rFonts w:ascii="Arial" w:hAnsi="Arial" w:cs="Arial"/>
-                <w:b/>
-                <w:bCs/>
-                <w:sz w:val="20"/>
-                <w:szCs w:val="20"/>
-              </w:rPr>
-            </w:pPr>
-          </w:p>
-        </w:tc>
-      </w:tr>
-      <w:tr>
-        <w:trPr>
-          <w:trHeight w:val="359"/>
-        </w:trPr>
-        <w:tc>
-          <w:tcPr>
-            <w:tcW w:w="11700" w:type="dxa"/>
-            <w:gridSpan w:val="4"/>
+            <w:gridSpan w:val="5"/>
             <w:tcBorders>
               <w:bottom w:val="single" w:sz="4" w:space="0" w:color="auto"/>
             </w:tcBorders>
@@ -2199,7 +2891,7 @@
               <w:tabs>
                 <w:tab w:val="left" w:pos="8580"/>
               </w:tabs>
-              <w:spacing w:before="60"/>
+              <w:spacing w:before="20"/>
               <w:jc w:val="center"/>
               <w:rPr>
                 <w:rFonts w:ascii="Arial" w:hAnsi="Arial" w:cs="Arial"/>
@@ -2229,7 +2921,7 @@
         <w:tc>
           <w:tcPr>
             <w:tcW w:w="11700" w:type="dxa"/>
-            <w:gridSpan w:val="4"/>
+            <w:gridSpan w:val="5"/>
             <w:tcBorders>
               <w:bottom w:val="nil"/>
             </w:tcBorders>
@@ -2271,7 +2963,7 @@
         </w:trPr>
         <w:tc>
           <w:tcPr>
-            <w:tcW w:w="5670" w:type="dxa"/>
+            <w:tcW w:w="5310" w:type="dxa"/>
             <w:gridSpan w:val="2"/>
             <w:tcBorders>
               <w:top w:val="nil"/>
@@ -2317,7 +3009,8 @@
         </w:tc>
         <w:tc>
           <w:tcPr>
-            <w:tcW w:w="3420" w:type="dxa"/>
+            <w:tcW w:w="3780" w:type="dxa"/>
+            <w:gridSpan w:val="2"/>
             <w:tcBorders>
               <w:top w:val="nil"/>
               <w:left w:val="nil"/>
@@ -2413,7 +3106,7 @@
         </w:trPr>
         <w:tc>
           <w:tcPr>
-            <w:tcW w:w="5670" w:type="dxa"/>
+            <w:tcW w:w="5310" w:type="dxa"/>
             <w:gridSpan w:val="2"/>
             <w:tcBorders>
               <w:top w:val="nil"/>
@@ -2460,8 +3153,8 @@
         </w:tc>
         <w:tc>
           <w:tcPr>
-            <w:tcW w:w="6030" w:type="dxa"/>
-            <w:gridSpan w:val="2"/>
+            <w:tcW w:w="6390" w:type="dxa"/>
+            <w:gridSpan w:val="3"/>
             <w:tcBorders>
               <w:top w:val="nil"/>
               <w:left w:val="nil"/>
@@ -2491,7 +3184,7 @@
         </w:trPr>
         <w:tc>
           <w:tcPr>
-            <w:tcW w:w="5670" w:type="dxa"/>
+            <w:tcW w:w="5310" w:type="dxa"/>
             <w:gridSpan w:val="2"/>
             <w:tcBorders>
               <w:top w:val="nil"/>
@@ -2510,18 +3203,14 @@
                 <w:sz w:val="20"/>
               </w:rPr>
             </w:pPr>
-          </w:p>
-          <w:p>
-            <w:pPr>
-              <w:tabs>
-                <w:tab w:val="left" w:pos="8580"/>
-              </w:tabs>
+            <w:r>
               <w:rPr>
                 <w:rFonts w:ascii="Arial" w:hAnsi="Arial" w:cs="Arial"/>
                 <w:noProof/>
                 <w:sz w:val="20"/>
               </w:rPr>
-            </w:pPr>
+              <w:t xml:space="preserve">Mobile </w:t>
+            </w:r>
             <w:r>
               <w:rPr>
                 <w:rFonts w:ascii="Arial" w:hAnsi="Arial" w:cs="Arial"/>
@@ -2544,8 +3233,8 @@
         </w:tc>
         <w:tc>
           <w:tcPr>
-            <w:tcW w:w="6030" w:type="dxa"/>
-            <w:gridSpan w:val="2"/>
+            <w:tcW w:w="6390" w:type="dxa"/>
+            <w:gridSpan w:val="3"/>
             <w:tcBorders>
               <w:top w:val="nil"/>
               <w:left w:val="nil"/>
@@ -2559,18 +3248,6 @@
               </w:tabs>
               <w:rPr>
                 <w:rFonts w:ascii="Arial" w:hAnsi="Arial" w:cs="Arial"/>
-                <w:noProof/>
-                <w:sz w:val="20"/>
-              </w:rPr>
-            </w:pPr>
-          </w:p>
-          <w:p>
-            <w:pPr>
-              <w:tabs>
-                <w:tab w:val="left" w:pos="8580"/>
-              </w:tabs>
-              <w:rPr>
-                <w:rFonts w:ascii="Arial" w:hAnsi="Arial" w:cs="Arial"/>
                 <w:b/>
                 <w:bCs/>
                 <w:noProof/>
@@ -2612,12 +3289,12 @@
       </w:tr>
       <w:tr>
         <w:trPr>
-          <w:trHeight w:val="404"/>
+          <w:trHeight w:val="296"/>
         </w:trPr>
         <w:tc>
           <w:tcPr>
             <w:tcW w:w="11700" w:type="dxa"/>
-            <w:gridSpan w:val="4"/>
+            <w:gridSpan w:val="5"/>
             <w:tcBorders>
               <w:bottom w:val="single" w:sz="4" w:space="0" w:color="auto"/>
             </w:tcBorders>
@@ -2629,7 +3306,7 @@
               <w:tabs>
                 <w:tab w:val="left" w:pos="8580"/>
               </w:tabs>
-              <w:spacing w:before="60"/>
+              <w:spacing w:before="20"/>
               <w:jc w:val="center"/>
               <w:rPr>
                 <w:rFonts w:ascii="Arial" w:hAnsi="Arial" w:cs="Arial"/>
@@ -2656,7 +3333,7 @@
         </w:trPr>
         <w:tc>
           <w:tcPr>
-            <w:tcW w:w="5670" w:type="dxa"/>
+            <w:tcW w:w="5310" w:type="dxa"/>
             <w:gridSpan w:val="2"/>
             <w:tcBorders>
               <w:bottom w:val="nil"/>
@@ -2712,8 +3389,63 @@
         </w:tc>
         <w:tc>
           <w:tcPr>
-            <w:tcW w:w="6030" w:type="dxa"/>
+            <w:tcW w:w="3780" w:type="dxa"/>
             <w:gridSpan w:val="2"/>
+            <w:tcBorders>
+              <w:left w:val="nil"/>
+              <w:bottom w:val="nil"/>
+              <w:right w:val="nil"/>
+            </w:tcBorders>
+          </w:tcPr>
+          <w:p>
+            <w:pPr>
+              <w:tabs>
+                <w:tab w:val="left" w:pos="8580"/>
+              </w:tabs>
+              <w:rPr>
+                <w:rFonts w:ascii="Arial" w:hAnsi="Arial" w:cs="Arial"/>
+                <w:noProof/>
+                <w:sz w:val="20"/>
+                <w:szCs w:val="20"/>
+              </w:rPr>
+            </w:pPr>
+          </w:p>
+          <w:p>
+            <w:pPr>
+              <w:tabs>
+                <w:tab w:val="left" w:pos="8580"/>
+              </w:tabs>
+              <w:rPr>
+                <w:rFonts w:ascii="Arial" w:hAnsi="Arial" w:cs="Arial"/>
+                <w:sz w:val="20"/>
+                <w:szCs w:val="20"/>
+              </w:rPr>
+            </w:pPr>
+            <w:r>
+              <w:rPr>
+                <w:rFonts w:ascii="Arial" w:hAnsi="Arial" w:cs="Arial"/>
+                <w:noProof/>
+                <w:sz w:val="20"/>
+                <w:szCs w:val="20"/>
+              </w:rPr>
+              <w:t xml:space="preserve">Signature: </w:t>
+            </w:r>
+            <w:r>
+              <w:rPr>
+                <w:rFonts w:ascii="Arial" w:hAnsi="Arial" w:cs="Arial"/>
+                <w:b/>
+                <w:bCs/>
+                <w:noProof/>
+                <w:sz w:val="20"/>
+                <w:szCs w:val="20"/>
+              </w:rPr>
+              <w:t>{{ attorneys[0].signature }}</w:t>
+            </w:r>
+          </w:p>
+        </w:tc>
+        <w:tc>
+          <w:tcPr>
+            <w:tcW w:w="2610" w:type="dxa"/>
             <w:tcBorders>
               <w:left w:val="nil"/>
               <w:bottom w:val="nil"/>
@@ -2726,70 +3458,12 @@
               </w:tabs>
               <w:rPr>
                 <w:rFonts w:ascii="Arial" w:hAnsi="Arial" w:cs="Arial"/>
-                <w:sz w:val="20"/>
-                <w:szCs w:val="20"/>
-              </w:rPr>
-            </w:pPr>
-          </w:p>
-        </w:tc>
-      </w:tr>
-      <w:tr>
-        <w:trPr>
-          <w:trHeight w:val="459"/>
-        </w:trPr>
-        <w:tc>
-          <w:tcPr>
-            <w:tcW w:w="5670" w:type="dxa"/>
-            <w:gridSpan w:val="2"/>
-            <w:tcBorders>
-              <w:top w:val="nil"/>
-              <w:bottom w:val="nil"/>
-              <w:right w:val="nil"/>
-            </w:tcBorders>
-          </w:tcPr>
-          <w:p>
-            <w:pPr>
-              <w:tabs>
-                <w:tab w:val="left" w:pos="8580"/>
-              </w:tabs>
-              <w:rPr>
-                <w:rFonts w:ascii="Arial" w:hAnsi="Arial" w:cs="Arial"/>
-                <w:sz w:val="20"/>
-                <w:szCs w:val="20"/>
-              </w:rPr>
-            </w:pPr>
-            <w:r>
-              <w:rPr>
-                <w:rFonts w:ascii="Arial" w:hAnsi="Arial" w:cs="Arial"/>
                 <w:noProof/>
                 <w:sz w:val="20"/>
                 <w:szCs w:val="20"/>
               </w:rPr>
-              <w:t xml:space="preserve">Signature: </w:t>
-            </w:r>
-            <w:r>
-              <w:rPr>
-                <w:rFonts w:ascii="Arial" w:hAnsi="Arial" w:cs="Arial"/>
-                <w:b/>
-                <w:bCs/>
-                <w:noProof/>
-                <w:sz w:val="20"/>
-                <w:szCs w:val="20"/>
-              </w:rPr>
-              <w:t>{{ attorneys[0].signature }}</w:t>
-            </w:r>
-          </w:p>
-        </w:tc>
-        <w:tc>
-          <w:tcPr>
-            <w:tcW w:w="6030" w:type="dxa"/>
-            <w:gridSpan w:val="2"/>
-            <w:tcBorders>
-              <w:top w:val="nil"/>
-              <w:left w:val="nil"/>
-              <w:bottom w:val="nil"/>
-            </w:tcBorders>
-          </w:tcPr>
+            </w:pPr>
+          </w:p>
           <w:p>
             <w:pPr>
               <w:tabs>
@@ -2830,7 +3504,7 @@
         </w:trPr>
         <w:tc>
           <w:tcPr>
-            <w:tcW w:w="5670" w:type="dxa"/>
+            <w:tcW w:w="5310" w:type="dxa"/>
             <w:gridSpan w:val="2"/>
             <w:tcBorders>
               <w:top w:val="nil"/>
@@ -2849,13 +3523,28 @@
                 <w:szCs w:val="20"/>
               </w:rPr>
             </w:pPr>
-            <w:r>
-              <w:rPr>
-                <w:rFonts w:ascii="Arial" w:hAnsi="Arial" w:cs="Arial"/>
+          </w:p>
+          <w:p>
+            <w:pPr>
+              <w:tabs>
+                <w:tab w:val="left" w:pos="8580"/>
+              </w:tabs>
+              <w:rPr>
+                <w:rFonts w:ascii="Arial" w:hAnsi="Arial" w:cs="Arial"/>
+                <w:b/>
+                <w:bCs/>
                 <w:noProof/>
                 <w:sz w:val="20"/>
                 <w:szCs w:val="20"/>
               </w:rPr>
+            </w:pPr>
+            <w:r>
+              <w:rPr>
+                <w:rFonts w:ascii="Arial" w:hAnsi="Arial" w:cs="Arial"/>
+                <w:noProof/>
+                <w:sz w:val="20"/>
+                <w:szCs w:val="20"/>
+              </w:rPr>
               <w:t xml:space="preserve">Email Address: </w:t>
             </w:r>
             <w:r>
@@ -2869,12 +3558,25 @@
               </w:rPr>
               <w:t>{{ attorneys[0].email }}</w:t>
             </w:r>
+          </w:p>
+          <w:p>
+            <w:pPr>
+              <w:tabs>
+                <w:tab w:val="left" w:pos="8580"/>
+              </w:tabs>
+              <w:rPr>
+                <w:rFonts w:ascii="Arial" w:hAnsi="Arial" w:cs="Arial"/>
+                <w:noProof/>
+                <w:sz w:val="20"/>
+                <w:szCs w:val="20"/>
+              </w:rPr>
+            </w:pPr>
           </w:p>
         </w:tc>
         <w:tc>
           <w:tcPr>
-            <w:tcW w:w="6030" w:type="dxa"/>
-            <w:gridSpan w:val="2"/>
+            <w:tcW w:w="6390" w:type="dxa"/>
+            <w:gridSpan w:val="3"/>
             <w:tcBorders>
               <w:top w:val="nil"/>
               <w:left w:val="nil"/>
@@ -2887,6 +3589,19 @@
               </w:tabs>
               <w:rPr>
                 <w:rFonts w:ascii="Arial" w:hAnsi="Arial" w:cs="Arial"/>
+                <w:noProof/>
+                <w:sz w:val="20"/>
+                <w:szCs w:val="20"/>
+              </w:rPr>
+            </w:pPr>
+          </w:p>
+          <w:p>
+            <w:pPr>
+              <w:tabs>
+                <w:tab w:val="left" w:pos="8580"/>
+              </w:tabs>
+              <w:rPr>
+                <w:rFonts w:ascii="Arial" w:hAnsi="Arial" w:cs="Arial"/>
                 <w:sz w:val="20"/>
                 <w:szCs w:val="20"/>
               </w:rPr>
@@ -2914,12 +3629,12 @@
       </w:tr>
       <w:tr>
         <w:trPr>
-          <w:trHeight w:val="683"/>
+          <w:trHeight w:val="881"/>
         </w:trPr>
         <w:tc>
           <w:tcPr>
             <w:tcW w:w="11700" w:type="dxa"/>
-            <w:gridSpan w:val="4"/>
+            <w:gridSpan w:val="5"/>
             <w:shd w:val="clear" w:color="auto" w:fill="F2F2F2" w:themeFill="background1" w:themeFillShade="F2"/>
             <w:vAlign w:val="center"/>
           </w:tcPr>
@@ -2951,7 +3666,25 @@
                 <w:sz w:val="20"/>
                 <w:szCs w:val="20"/>
               </w:rPr>
-              <w:t xml:space="preserve"> An applicant for housing or credit with a sealed record on file with the court pursuant to Section 16 of chapter 239 of the General Laws may answer ‘no record’ to an inquiry relative to that sealed court record.</w:t>
+              <w:t xml:space="preserve"> An applicant for housing or credit with a sealed record on file with the court pursuant to </w:t>
+            </w:r>
+            <w:r>
+              <w:rPr>
+                <w:b/>
+                <w:bCs/>
+                <w:sz w:val="20"/>
+                <w:szCs w:val="20"/>
+              </w:rPr>
+              <w:t>s</w:t>
+            </w:r>
+            <w:r>
+              <w:rPr>
+                <w:b/>
+                <w:bCs/>
+                <w:sz w:val="20"/>
+                <w:szCs w:val="20"/>
+              </w:rPr>
+              <w:t>ection 16 of chapter 239 of the General Laws may answer ‘no record’ to an inquiry relative to that sealed court record.</w:t>
             </w:r>
           </w:p>
         </w:tc>

</xml_diff>

<commit_message>
code change to notice section on word form
</commit_message>
<xml_diff>
--- a/docassemble/MAPetitionToSealEviction/data/templates/petition_to_seal_eviction.docx
+++ b/docassemble/MAPetitionToSealEviction/data/templates/petition_to_seal_eviction.docx
@@ -2502,14 +2502,12 @@
               </w:rPr>
               <w:t xml:space="preserve">I </w:t>
             </w:r>
-            <w:proofErr w:type="spellStart"/>
-            <w:r>
-              <w:rPr>
-                <w:sz w:val="20"/>
-              </w:rPr>
-              <w:t>hearby</w:t>
-            </w:r>
-            <w:proofErr w:type="spellEnd"/>
+            <w:r>
+              <w:rPr>
+                <w:sz w:val="20"/>
+              </w:rPr>
+              <w:t>hereby</w:t>
+            </w:r>
             <w:r>
               <w:rPr>
                 <w:sz w:val="20"/>
@@ -2640,27 +2638,7 @@
                 <w:bCs/>
                 <w:sz w:val="20"/>
               </w:rPr>
-              <w:t xml:space="preserve"> == “mail”)}} </w:t>
-            </w:r>
-            <w:r>
-              <w:rPr>
-                <w:sz w:val="20"/>
-              </w:rPr>
-              <w:t>First-Class Mail</w:t>
-            </w:r>
-            <w:r>
-              <w:rPr>
-                <w:sz w:val="20"/>
-              </w:rPr>
-              <w:t xml:space="preserve">, to this mailing address: </w:t>
-            </w:r>
-            <w:r>
-              <w:rPr>
-                <w:b/>
-                <w:bCs/>
-                <w:sz w:val="20"/>
-              </w:rPr>
-              <w:t xml:space="preserve">{{ </w:t>
+              <w:t xml:space="preserve"> == “mail”)}} First-Class Mail, to this mailing address: {{ </w:t>
             </w:r>
             <w:proofErr w:type="spellStart"/>
             <w:r>
@@ -2669,7 +2647,7 @@
                 <w:bCs/>
                 <w:sz w:val="20"/>
               </w:rPr>
-              <w:t>output_checkbox</w:t>
+              <w:t>service_address.on_one_line</w:t>
             </w:r>
             <w:proofErr w:type="spellEnd"/>
             <w:r>
@@ -2678,25 +2656,7 @@
                 <w:bCs/>
                 <w:sz w:val="20"/>
               </w:rPr>
-              <w:t>(</w:t>
-            </w:r>
-            <w:proofErr w:type="spellStart"/>
-            <w:r>
-              <w:rPr>
-                <w:b/>
-                <w:bCs/>
-                <w:sz w:val="20"/>
-              </w:rPr>
-              <w:t>mail_address</w:t>
-            </w:r>
-            <w:proofErr w:type="spellEnd"/>
-            <w:r>
-              <w:rPr>
-                <w:b/>
-                <w:bCs/>
-                <w:sz w:val="20"/>
-              </w:rPr>
-              <w:t xml:space="preserve"> == “mail address”)}}</w:t>
+              <w:t>() }}</w:t>
             </w:r>
           </w:p>
           <w:p>
@@ -2705,6 +2665,8 @@
               <w:spacing w:before="13" w:line="276" w:lineRule="auto"/>
               <w:ind w:left="720"/>
               <w:rPr>
+                <w:b/>
+                <w:bCs/>
                 <w:sz w:val="20"/>
               </w:rPr>
             </w:pPr>
@@ -2750,13 +2712,7 @@
                 <w:bCs/>
                 <w:sz w:val="20"/>
               </w:rPr>
-              <w:t xml:space="preserve"> == “in person”)}}</w:t>
-            </w:r>
-            <w:r>
-              <w:rPr>
-                <w:sz w:val="20"/>
-              </w:rPr>
-              <w:t xml:space="preserve"> In Person</w:t>
+              <w:t xml:space="preserve"> == “in person”)}} In Person</w:t>
             </w:r>
           </w:p>
           <w:p>
@@ -2812,27 +2768,7 @@
                 <w:bCs/>
                 <w:sz w:val="20"/>
               </w:rPr>
-              <w:t xml:space="preserve"> == “email”)}}</w:t>
-            </w:r>
-            <w:r>
-              <w:rPr>
-                <w:sz w:val="20"/>
-              </w:rPr>
-              <w:t xml:space="preserve"> E-Mail</w:t>
-            </w:r>
-            <w:r>
-              <w:rPr>
-                <w:sz w:val="20"/>
-              </w:rPr>
-              <w:t xml:space="preserve">, to this e-mail address: </w:t>
-            </w:r>
-            <w:r>
-              <w:rPr>
-                <w:b/>
-                <w:bCs/>
-                <w:sz w:val="20"/>
-              </w:rPr>
-              <w:t>{{</w:t>
+              <w:t xml:space="preserve"> == “email”)}} E-Mail, to this e-mail address: {{ </w:t>
             </w:r>
             <w:proofErr w:type="spellStart"/>
             <w:r>
@@ -2841,7 +2777,7 @@
                 <w:bCs/>
                 <w:sz w:val="20"/>
               </w:rPr>
-              <w:t>output_checkbox</w:t>
+              <w:t>service_email_address</w:t>
             </w:r>
             <w:proofErr w:type="spellEnd"/>
             <w:r>
@@ -2850,25 +2786,7 @@
                 <w:bCs/>
                 <w:sz w:val="20"/>
               </w:rPr>
-              <w:t>(</w:t>
-            </w:r>
-            <w:proofErr w:type="spellStart"/>
-            <w:r>
-              <w:rPr>
-                <w:b/>
-                <w:bCs/>
-                <w:sz w:val="20"/>
-              </w:rPr>
-              <w:t>email_address</w:t>
-            </w:r>
-            <w:proofErr w:type="spellEnd"/>
-            <w:r>
-              <w:rPr>
-                <w:b/>
-                <w:bCs/>
-                <w:sz w:val="20"/>
-              </w:rPr>
-              <w:t xml:space="preserve"> == “email address”)}}</w:t>
+              <w:t xml:space="preserve"> }}</w:t>
             </w:r>
           </w:p>
         </w:tc>

</xml_diff>

<commit_message>
Fix #84 - reversed .full_name() to name_full()
</commit_message>
<xml_diff>
--- a/docassemble/MAPetitionToSealEviction/data/templates/petition_to_seal_eviction.docx
+++ b/docassemble/MAPetitionToSealEviction/data/templates/petition_to_seal_eviction.docx
@@ -1,6 +1,6 @@
 
 <file path=word/document.xml><?xml version="1.0" encoding="utf-8"?>
-<w:document xmlns:wpc="http://schemas.microsoft.com/office/word/2010/wordprocessingCanvas" xmlns:cx="http://schemas.microsoft.com/office/drawing/2014/chartex" xmlns:cx1="http://schemas.microsoft.com/office/drawing/2015/9/8/chartex" xmlns:cx2="http://schemas.microsoft.com/office/drawing/2015/10/21/chartex" xmlns:cx3="http://schemas.microsoft.com/office/drawing/2016/5/9/chartex" xmlns:cx4="http://schemas.microsoft.com/office/drawing/2016/5/10/chartex" xmlns:cx5="http://schemas.microsoft.com/office/drawing/2016/5/11/chartex" xmlns:cx6="http://schemas.microsoft.com/office/drawing/2016/5/12/chartex" xmlns:cx7="http://schemas.microsoft.com/office/drawing/2016/5/13/chartex" xmlns:cx8="http://schemas.microsoft.com/office/drawing/2016/5/14/chartex" xmlns:mc="http://schemas.openxmlformats.org/markup-compatibility/2006" xmlns:aink="http://schemas.microsoft.com/office/drawing/2016/ink" xmlns:am3d="http://schemas.microsoft.com/office/drawing/2017/model3d" xmlns:o="urn:schemas-microsoft-com:office:office" xmlns:oel="http://schemas.microsoft.com/office/2019/extlst" xmlns:r="http://schemas.openxmlformats.org/officeDocument/2006/relationships" xmlns:m="http://schemas.openxmlformats.org/officeDocument/2006/math" xmlns:v="urn:schemas-microsoft-com:vml" xmlns:wp14="http://schemas.microsoft.com/office/word/2010/wordprocessingDrawing" xmlns:wp="http://schemas.openxmlformats.org/drawingml/2006/wordprocessingDrawing" xmlns:w10="urn:schemas-microsoft-com:office:word" xmlns:w="http://schemas.openxmlformats.org/wordprocessingml/2006/main" xmlns:w14="http://schemas.microsoft.com/office/word/2010/wordml" xmlns:w15="http://schemas.microsoft.com/office/word/2012/wordml" xmlns:w16cex="http://schemas.microsoft.com/office/word/2018/wordml/cex" xmlns:w16cid="http://schemas.microsoft.com/office/word/2016/wordml/cid" xmlns:w16="http://schemas.microsoft.com/office/word/2018/wordml" xmlns:w16du="http://schemas.microsoft.com/office/word/2023/wordml/word16du" xmlns:w16sdtdh="http://schemas.microsoft.com/office/word/2020/wordml/sdtdatahash" xmlns:w16sdtfl="http://schemas.microsoft.com/office/word/2024/wordml/sdtformatlock" xmlns:w16se="http://schemas.microsoft.com/office/word/2015/wordml/symex" xmlns:wpg="http://schemas.microsoft.com/office/word/2010/wordprocessingGroup" xmlns:wpi="http://schemas.microsoft.com/office/word/2010/wordprocessingInk" xmlns:wne="http://schemas.microsoft.com/office/word/2006/wordml" xmlns:wps="http://schemas.microsoft.com/office/word/2010/wordprocessingShape" mc:Ignorable="w14 w15 w16se w16cid w16 w16cex w16sdtdh w16sdtfl w16du wp14">
+<w:document xmlns:wpc="http://schemas.microsoft.com/office/word/2010/wordprocessingCanvas" xmlns:cx="http://schemas.microsoft.com/office/drawing/2014/chartex" xmlns:cx1="http://schemas.microsoft.com/office/drawing/2015/9/8/chartex" xmlns:mc="http://schemas.openxmlformats.org/markup-compatibility/2006" xmlns:o="urn:schemas-microsoft-com:office:office" xmlns:r="http://schemas.openxmlformats.org/officeDocument/2006/relationships" xmlns:m="http://schemas.openxmlformats.org/officeDocument/2006/math" xmlns:v="urn:schemas-microsoft-com:vml" xmlns:wp14="http://schemas.microsoft.com/office/word/2010/wordprocessingDrawing" xmlns:wp="http://schemas.openxmlformats.org/drawingml/2006/wordprocessingDrawing" xmlns:w10="urn:schemas-microsoft-com:office:word" xmlns:w="http://schemas.openxmlformats.org/wordprocessingml/2006/main" xmlns:w14="http://schemas.microsoft.com/office/word/2010/wordml" xmlns:w15="http://schemas.microsoft.com/office/word/2012/wordml" xmlns:w16se="http://schemas.microsoft.com/office/word/2015/wordml/symex" xmlns:wpg="http://schemas.microsoft.com/office/word/2010/wordprocessingGroup" xmlns:wpi="http://schemas.microsoft.com/office/word/2010/wordprocessingInk" xmlns:wne="http://schemas.microsoft.com/office/word/2006/wordml" xmlns:wps="http://schemas.microsoft.com/office/word/2010/wordprocessingShape" mc:Ignorable="w14 w15 w16se wp14">
   <w:body>
     <w:p>
       <w:pPr>
@@ -105,13 +105,13 @@
               <mc:AlternateContent>
                 <mc:Choice Requires="wpg">
                   <w:drawing>
-                    <wp:anchor distT="0" distB="0" distL="0" distR="0" simplePos="0" relativeHeight="251659264" behindDoc="0" locked="0" layoutInCell="1" allowOverlap="1" wp14:anchorId="607D9F98" wp14:editId="7431259B">
+                    <wp:anchor distT="0" distB="0" distL="0" distR="0" simplePos="0" relativeHeight="251659264" behindDoc="0" locked="0" layoutInCell="1" allowOverlap="1" wp14:anchorId="607D9F98" wp14:editId="38C0B4F3">
                       <wp:simplePos x="0" y="0"/>
                       <wp:positionH relativeFrom="column">
-                        <wp:posOffset>81893</wp:posOffset>
+                        <wp:posOffset>-14627</wp:posOffset>
                       </wp:positionH>
                       <wp:positionV relativeFrom="paragraph">
-                        <wp:posOffset>29973</wp:posOffset>
+                        <wp:posOffset>29210</wp:posOffset>
                       </wp:positionV>
                       <wp:extent cx="520700" cy="501650"/>
                       <wp:effectExtent l="0" t="0" r="0" b="0"/>
@@ -169,7 +169,7 @@
                 </mc:Choice>
                 <mc:Fallback>
                   <w:pict>
-                    <v:group w14:anchorId="23424EE3" id="Group 1" o:spid="_x0000_s1026" style="position:absolute;margin-left:6.45pt;margin-top:2.35pt;width:41pt;height:39.5pt;z-index:251659264;mso-wrap-distance-left:0;mso-wrap-distance-right:0;mso-width-relative:margin;mso-height-relative:margin" coordsize="457200,457834" o:gfxdata="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">
+                    <v:group w14:anchorId="72C515CF" id="Group 1" o:spid="_x0000_s1026" style="position:absolute;margin-left:-1.15pt;margin-top:2.3pt;width:41pt;height:39.5pt;z-index:251659264;mso-wrap-distance-left:0;mso-wrap-distance-right:0;mso-width-relative:margin;mso-height-relative:margin" coordsize="457200,457834" o:gfxdata="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">
                       <v:shapetype id="_x0000_t75" coordsize="21600,21600" o:spt="75" o:preferrelative="t" path="m@4@5l@4@11@9@11@9@5xe" filled="f" stroked="f">
                         <v:stroke joinstyle="miter"/>
                         <v:formulas>
@@ -189,7 +189,7 @@
                         <v:path o:extrusionok="f" gradientshapeok="t" o:connecttype="rect"/>
                         <o:lock v:ext="edit" aspectratio="t"/>
                       </v:shapetype>
-                      <v:shape id="Image 2" o:spid="_x0000_s1027" type="#_x0000_t75" style="position:absolute;width:457181;height:457371;visibility:visible;mso-wrap-style:square" o:gfxdata="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">
+                      <v:shape id="Image 2" o:spid="_x0000_s1027" type="#_x0000_t75" style="position:absolute;width:457181;height:457371;visibility:visible;mso-wrap-style:square" o:gfxdata="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">
                         <v:imagedata r:id="rId8" o:title=""/>
                       </v:shape>
                     </v:group>
@@ -241,6 +241,8 @@
             </w:r>
           </w:p>
         </w:tc>
+        <w:bookmarkStart w:id="0" w:name="_GoBack"/>
+        <w:bookmarkEnd w:id="0"/>
       </w:tr>
       <w:tr>
         <w:trPr>
@@ -288,25 +290,7 @@
                 <w:sz w:val="20"/>
                 <w:szCs w:val="20"/>
               </w:rPr>
-              <w:t xml:space="preserve">{{ </w:t>
-            </w:r>
-            <w:proofErr w:type="spellStart"/>
-            <w:r>
-              <w:rPr>
-                <w:rFonts w:ascii="Arial" w:hAnsi="Arial" w:cs="Arial"/>
-                <w:sz w:val="20"/>
-                <w:szCs w:val="20"/>
-              </w:rPr>
-              <w:t>docket_number</w:t>
-            </w:r>
-            <w:proofErr w:type="spellEnd"/>
-            <w:r>
-              <w:rPr>
-                <w:rFonts w:ascii="Arial" w:hAnsi="Arial" w:cs="Arial"/>
-                <w:sz w:val="20"/>
-                <w:szCs w:val="20"/>
-              </w:rPr>
-              <w:t xml:space="preserve"> }}</w:t>
+              <w:t>{{ docket_number }}</w:t>
             </w:r>
           </w:p>
         </w:tc>
@@ -354,25 +338,7 @@
                 <w:sz w:val="20"/>
                 <w:szCs w:val="20"/>
               </w:rPr>
-              <w:t xml:space="preserve">{{ </w:t>
-            </w:r>
-            <w:proofErr w:type="spellStart"/>
-            <w:r>
-              <w:rPr>
-                <w:rFonts w:ascii="Arial" w:hAnsi="Arial" w:cs="Arial"/>
-                <w:sz w:val="20"/>
-                <w:szCs w:val="20"/>
-              </w:rPr>
-              <w:t>trial_court.department</w:t>
-            </w:r>
-            <w:proofErr w:type="spellEnd"/>
-            <w:r>
-              <w:rPr>
-                <w:rFonts w:ascii="Arial" w:hAnsi="Arial" w:cs="Arial"/>
-                <w:sz w:val="20"/>
-                <w:szCs w:val="20"/>
-              </w:rPr>
-              <w:t xml:space="preserve"> }}</w:t>
+              <w:t>{{ trial_court.department }}</w:t>
             </w:r>
           </w:p>
         </w:tc>
@@ -417,25 +383,7 @@
                 <w:sz w:val="20"/>
                 <w:szCs w:val="20"/>
               </w:rPr>
-              <w:t xml:space="preserve">{{ </w:t>
-            </w:r>
-            <w:proofErr w:type="spellStart"/>
-            <w:r>
-              <w:rPr>
-                <w:rFonts w:ascii="Arial" w:hAnsi="Arial" w:cs="Arial"/>
-                <w:sz w:val="20"/>
-                <w:szCs w:val="20"/>
-              </w:rPr>
-              <w:t>trial_court.division</w:t>
-            </w:r>
-            <w:proofErr w:type="spellEnd"/>
-            <w:r>
-              <w:rPr>
-                <w:rFonts w:ascii="Arial" w:hAnsi="Arial" w:cs="Arial"/>
-                <w:sz w:val="20"/>
-                <w:szCs w:val="20"/>
-              </w:rPr>
-              <w:t xml:space="preserve"> }}</w:t>
+              <w:t>{{ trial_court.division }}</w:t>
             </w:r>
           </w:p>
         </w:tc>
@@ -507,25 +455,7 @@
                 <w:sz w:val="19"/>
                 <w:szCs w:val="19"/>
               </w:rPr>
-              <w:t xml:space="preserve">{{ </w:t>
-            </w:r>
-            <w:proofErr w:type="spellStart"/>
-            <w:r>
-              <w:rPr>
-                <w:rFonts w:ascii="Arial" w:hAnsi="Arial" w:cs="Arial"/>
-                <w:sz w:val="19"/>
-                <w:szCs w:val="19"/>
-              </w:rPr>
-              <w:t>other_parties</w:t>
-            </w:r>
-            <w:proofErr w:type="spellEnd"/>
-            <w:r>
-              <w:rPr>
-                <w:rFonts w:ascii="Arial" w:hAnsi="Arial" w:cs="Arial"/>
-                <w:sz w:val="19"/>
-                <w:szCs w:val="19"/>
-              </w:rPr>
-              <w:t xml:space="preserve"> }}</w:t>
+              <w:t>{{ other_parties }}</w:t>
             </w:r>
           </w:p>
         </w:tc>
@@ -593,18 +523,16 @@
                 <w:sz w:val="19"/>
                 <w:szCs w:val="19"/>
               </w:rPr>
-              <w:t>{{ users[0].</w:t>
-            </w:r>
-            <w:proofErr w:type="spellStart"/>
+              <w:t>{{ users[0].name</w:t>
+            </w:r>
             <w:r>
               <w:rPr>
                 <w:rFonts w:ascii="Arial" w:hAnsi="Arial" w:cs="Arial"/>
                 <w:sz w:val="19"/>
                 <w:szCs w:val="19"/>
               </w:rPr>
-              <w:t>full_name</w:t>
-            </w:r>
-            <w:proofErr w:type="spellEnd"/>
+              <w:t>_full</w:t>
+            </w:r>
             <w:r>
               <w:rPr>
                 <w:rFonts w:ascii="Arial" w:hAnsi="Arial" w:cs="Arial"/>
@@ -761,7 +689,6 @@
               </w:rPr>
               <w:t>{{</w:t>
             </w:r>
-            <w:proofErr w:type="spellStart"/>
             <w:r>
               <w:rPr>
                 <w:b/>
@@ -769,29 +696,8 @@
                 <w:sz w:val="18"/>
                 <w:szCs w:val="21"/>
               </w:rPr>
-              <w:t>output_checkbox</w:t>
-            </w:r>
-            <w:proofErr w:type="spellEnd"/>
-            <w:r>
-              <w:rPr>
-                <w:b/>
-                <w:bCs/>
-                <w:sz w:val="18"/>
-                <w:szCs w:val="21"/>
-              </w:rPr>
-              <w:t>(</w:t>
-            </w:r>
-            <w:proofErr w:type="spellStart"/>
-            <w:r>
-              <w:rPr>
-                <w:b/>
-                <w:bCs/>
-                <w:sz w:val="18"/>
-                <w:szCs w:val="21"/>
-              </w:rPr>
-              <w:t>case_dismissed</w:t>
-            </w:r>
-            <w:proofErr w:type="spellEnd"/>
+              <w:t>output_checkbox(case_dismissed</w:t>
+            </w:r>
             <w:r>
               <w:rPr>
                 <w:b/>
@@ -882,7 +788,6 @@
               </w:rPr>
               <w:t>{{</w:t>
             </w:r>
-            <w:proofErr w:type="spellStart"/>
             <w:r>
               <w:rPr>
                 <w:b/>
@@ -890,37 +795,7 @@
                 <w:sz w:val="18"/>
                 <w:szCs w:val="21"/>
               </w:rPr>
-              <w:t>output_checkbox</w:t>
-            </w:r>
-            <w:proofErr w:type="spellEnd"/>
-            <w:r>
-              <w:rPr>
-                <w:b/>
-                <w:bCs/>
-                <w:sz w:val="18"/>
-                <w:szCs w:val="21"/>
-              </w:rPr>
-              <w:t>(</w:t>
-            </w:r>
-            <w:proofErr w:type="spellStart"/>
-            <w:r>
-              <w:rPr>
-                <w:b/>
-                <w:bCs/>
-                <w:sz w:val="18"/>
-                <w:szCs w:val="21"/>
-              </w:rPr>
-              <w:t>judgment_outcome</w:t>
-            </w:r>
-            <w:proofErr w:type="spellEnd"/>
-            <w:r>
-              <w:rPr>
-                <w:b/>
-                <w:bCs/>
-                <w:sz w:val="18"/>
-                <w:szCs w:val="21"/>
-              </w:rPr>
-              <w:t xml:space="preserve"> == “tenant”</w:t>
+              <w:t>output_checkbox(judgment_outcome == “tenant”</w:t>
             </w:r>
             <w:r>
               <w:rPr>
@@ -1012,7 +887,6 @@
               </w:rPr>
               <w:t>{{</w:t>
             </w:r>
-            <w:proofErr w:type="spellStart"/>
             <w:r>
               <w:rPr>
                 <w:b/>
@@ -1020,37 +894,7 @@
                 <w:sz w:val="18"/>
                 <w:szCs w:val="21"/>
               </w:rPr>
-              <w:t>output_checkbox</w:t>
-            </w:r>
-            <w:proofErr w:type="spellEnd"/>
-            <w:r>
-              <w:rPr>
-                <w:b/>
-                <w:bCs/>
-                <w:sz w:val="18"/>
-                <w:szCs w:val="21"/>
-              </w:rPr>
-              <w:t>(</w:t>
-            </w:r>
-            <w:proofErr w:type="spellStart"/>
-            <w:r>
-              <w:rPr>
-                <w:b/>
-                <w:bCs/>
-                <w:sz w:val="18"/>
-                <w:szCs w:val="21"/>
-              </w:rPr>
-              <w:t>judgment_outcome</w:t>
-            </w:r>
-            <w:proofErr w:type="spellEnd"/>
-            <w:r>
-              <w:rPr>
-                <w:b/>
-                <w:bCs/>
-                <w:sz w:val="18"/>
-                <w:szCs w:val="21"/>
-              </w:rPr>
-              <w:t xml:space="preserve"> == “landlord”</w:t>
+              <w:t>output_checkbox(judgment_outcome == “landlord”</w:t>
             </w:r>
             <w:r>
               <w:rPr>
@@ -1256,7 +1100,6 @@
               </w:rPr>
               <w:t>{{</w:t>
             </w:r>
-            <w:proofErr w:type="spellStart"/>
             <w:r>
               <w:rPr>
                 <w:b/>
@@ -1264,29 +1107,8 @@
                 <w:sz w:val="18"/>
                 <w:szCs w:val="21"/>
               </w:rPr>
-              <w:t>output_checkbox</w:t>
-            </w:r>
-            <w:proofErr w:type="spellEnd"/>
-            <w:r>
-              <w:rPr>
-                <w:b/>
-                <w:bCs/>
-                <w:sz w:val="18"/>
-                <w:szCs w:val="21"/>
-              </w:rPr>
-              <w:t>(</w:t>
-            </w:r>
-            <w:proofErr w:type="spellStart"/>
-            <w:r>
-              <w:rPr>
-                <w:b/>
-                <w:bCs/>
-                <w:sz w:val="18"/>
-                <w:szCs w:val="21"/>
-              </w:rPr>
-              <w:t>non_payment_cured</w:t>
-            </w:r>
-            <w:proofErr w:type="spellEnd"/>
+              <w:t>output_checkbox(non_payment_cured</w:t>
+            </w:r>
             <w:r>
               <w:rPr>
                 <w:b/>
@@ -1319,7 +1141,6 @@
               </w:rPr>
               <w:t>{{</w:t>
             </w:r>
-            <w:proofErr w:type="spellStart"/>
             <w:r>
               <w:rPr>
                 <w:b/>
@@ -1327,29 +1148,8 @@
                 <w:sz w:val="18"/>
                 <w:szCs w:val="21"/>
               </w:rPr>
-              <w:t>output_checkbox</w:t>
-            </w:r>
-            <w:proofErr w:type="spellEnd"/>
-            <w:r>
-              <w:rPr>
-                <w:b/>
-                <w:bCs/>
-                <w:sz w:val="18"/>
-                <w:szCs w:val="21"/>
-              </w:rPr>
-              <w:t>(</w:t>
-            </w:r>
-            <w:proofErr w:type="spellStart"/>
-            <w:r>
-              <w:rPr>
-                <w:b/>
-                <w:bCs/>
-                <w:sz w:val="18"/>
-                <w:szCs w:val="21"/>
-              </w:rPr>
-              <w:t>plan_filed_notice</w:t>
-            </w:r>
-            <w:proofErr w:type="spellEnd"/>
+              <w:t>output_checkbox(plan_filed_notice</w:t>
+            </w:r>
             <w:r>
               <w:rPr>
                 <w:b/>
@@ -1391,7 +1191,6 @@
               </w:rPr>
               <w:t>{{</w:t>
             </w:r>
-            <w:proofErr w:type="spellStart"/>
             <w:r>
               <w:rPr>
                 <w:b/>
@@ -1399,29 +1198,8 @@
                 <w:sz w:val="18"/>
                 <w:szCs w:val="21"/>
               </w:rPr>
-              <w:t>output_checkbox</w:t>
-            </w:r>
-            <w:proofErr w:type="spellEnd"/>
-            <w:r>
-              <w:rPr>
-                <w:b/>
-                <w:bCs/>
-                <w:sz w:val="18"/>
-                <w:szCs w:val="21"/>
-              </w:rPr>
-              <w:t>(</w:t>
-            </w:r>
-            <w:proofErr w:type="spellStart"/>
-            <w:r>
-              <w:rPr>
-                <w:b/>
-                <w:bCs/>
-                <w:sz w:val="18"/>
-                <w:szCs w:val="21"/>
-              </w:rPr>
-              <w:t>court_deemed_paid</w:t>
-            </w:r>
-            <w:proofErr w:type="spellEnd"/>
+              <w:t>output_checkbox(court_deemed_paid</w:t>
+            </w:r>
             <w:r>
               <w:rPr>
                 <w:b/>
@@ -1496,7 +1274,6 @@
               </w:rPr>
               <w:t>{{</w:t>
             </w:r>
-            <w:proofErr w:type="spellStart"/>
             <w:r>
               <w:rPr>
                 <w:b/>
@@ -1504,29 +1281,8 @@
                 <w:sz w:val="18"/>
                 <w:szCs w:val="21"/>
               </w:rPr>
-              <w:t>output_checkbox</w:t>
-            </w:r>
-            <w:proofErr w:type="spellEnd"/>
-            <w:r>
-              <w:rPr>
-                <w:b/>
-                <w:bCs/>
-                <w:sz w:val="18"/>
-                <w:szCs w:val="21"/>
-              </w:rPr>
-              <w:t>(</w:t>
-            </w:r>
-            <w:proofErr w:type="spellStart"/>
-            <w:r>
-              <w:rPr>
-                <w:b/>
-                <w:bCs/>
-                <w:sz w:val="18"/>
-                <w:szCs w:val="21"/>
-              </w:rPr>
-              <w:t>eviction_reason_nonpayment</w:t>
-            </w:r>
-            <w:proofErr w:type="spellEnd"/>
+              <w:t>output_checkbox(eviction_reason_nonpayment</w:t>
+            </w:r>
             <w:r>
               <w:rPr>
                 <w:b/>
@@ -1574,7 +1330,6 @@
               </w:rPr>
               <w:t>{{</w:t>
             </w:r>
-            <w:proofErr w:type="spellStart"/>
             <w:r>
               <w:rPr>
                 <w:b/>
@@ -1582,29 +1337,8 @@
                 <w:sz w:val="18"/>
                 <w:szCs w:val="21"/>
               </w:rPr>
-              <w:t>output_checkbox</w:t>
-            </w:r>
-            <w:proofErr w:type="spellEnd"/>
-            <w:r>
-              <w:rPr>
-                <w:b/>
-                <w:bCs/>
-                <w:sz w:val="18"/>
-                <w:szCs w:val="21"/>
-              </w:rPr>
-              <w:t>(</w:t>
-            </w:r>
-            <w:proofErr w:type="spellStart"/>
-            <w:r>
-              <w:rPr>
-                <w:b/>
-                <w:bCs/>
-                <w:sz w:val="18"/>
-                <w:szCs w:val="21"/>
-              </w:rPr>
-              <w:t>non_payment_hardship</w:t>
-            </w:r>
-            <w:proofErr w:type="spellEnd"/>
+              <w:t>output_checkbox(non_payment_hardship</w:t>
+            </w:r>
             <w:r>
               <w:rPr>
                 <w:b/>
@@ -1657,7 +1391,6 @@
               </w:rPr>
               <w:t>{{</w:t>
             </w:r>
-            <w:proofErr w:type="spellStart"/>
             <w:r>
               <w:rPr>
                 <w:b/>
@@ -1665,29 +1398,8 @@
                 <w:sz w:val="18"/>
                 <w:szCs w:val="21"/>
               </w:rPr>
-              <w:t>output_checkbox</w:t>
-            </w:r>
-            <w:proofErr w:type="spellEnd"/>
-            <w:r>
-              <w:rPr>
-                <w:b/>
-                <w:bCs/>
-                <w:sz w:val="18"/>
-                <w:szCs w:val="21"/>
-              </w:rPr>
-              <w:t>(</w:t>
-            </w:r>
-            <w:proofErr w:type="spellStart"/>
-            <w:r>
-              <w:rPr>
-                <w:b/>
-                <w:bCs/>
-                <w:sz w:val="18"/>
-                <w:szCs w:val="21"/>
-              </w:rPr>
-              <w:t>eviction_reason_fault</w:t>
-            </w:r>
-            <w:proofErr w:type="spellEnd"/>
+              <w:t>output_checkbox(eviction_reason_fault</w:t>
+            </w:r>
             <w:r>
               <w:rPr>
                 <w:b/>
@@ -1735,7 +1447,6 @@
               </w:rPr>
               <w:t>{{</w:t>
             </w:r>
-            <w:proofErr w:type="spellStart"/>
             <w:r>
               <w:rPr>
                 <w:b/>
@@ -1743,29 +1454,8 @@
                 <w:sz w:val="18"/>
                 <w:szCs w:val="21"/>
               </w:rPr>
-              <w:t>output_checkbox</w:t>
-            </w:r>
-            <w:proofErr w:type="spellEnd"/>
-            <w:r>
-              <w:rPr>
-                <w:b/>
-                <w:bCs/>
-                <w:sz w:val="18"/>
-                <w:szCs w:val="21"/>
-              </w:rPr>
-              <w:t>(</w:t>
-            </w:r>
-            <w:proofErr w:type="spellStart"/>
-            <w:r>
-              <w:rPr>
-                <w:b/>
-                <w:bCs/>
-                <w:sz w:val="18"/>
-                <w:szCs w:val="21"/>
-              </w:rPr>
-              <w:t>fe_appl_period_exp</w:t>
-            </w:r>
-            <w:proofErr w:type="spellEnd"/>
+              <w:t>output_checkbox(fe_appl_period_exp</w:t>
+            </w:r>
             <w:r>
               <w:rPr>
                 <w:b/>
@@ -1818,7 +1508,6 @@
               </w:rPr>
               <w:t>{{</w:t>
             </w:r>
-            <w:proofErr w:type="spellStart"/>
             <w:r>
               <w:rPr>
                 <w:b/>
@@ -1826,29 +1515,8 @@
                 <w:sz w:val="18"/>
                 <w:szCs w:val="21"/>
               </w:rPr>
-              <w:t>output_checkbox</w:t>
-            </w:r>
-            <w:proofErr w:type="spellEnd"/>
-            <w:r>
-              <w:rPr>
-                <w:b/>
-                <w:bCs/>
-                <w:sz w:val="18"/>
-                <w:szCs w:val="21"/>
-              </w:rPr>
-              <w:t>(</w:t>
-            </w:r>
-            <w:proofErr w:type="spellStart"/>
-            <w:r>
-              <w:rPr>
-                <w:b/>
-                <w:bCs/>
-                <w:sz w:val="18"/>
-                <w:szCs w:val="21"/>
-              </w:rPr>
-              <w:t>eviction_reason_nofault</w:t>
-            </w:r>
-            <w:proofErr w:type="spellEnd"/>
+              <w:t>output_checkbox(eviction_reason_nofault</w:t>
+            </w:r>
             <w:r>
               <w:rPr>
                 <w:b/>
@@ -1901,7 +1569,6 @@
               </w:rPr>
               <w:t>{{</w:t>
             </w:r>
-            <w:proofErr w:type="spellStart"/>
             <w:r>
               <w:rPr>
                 <w:b/>
@@ -1909,17 +1576,7 @@
                 <w:sz w:val="18"/>
                 <w:szCs w:val="21"/>
               </w:rPr>
-              <w:t>output_checkbox</w:t>
-            </w:r>
-            <w:proofErr w:type="spellEnd"/>
-            <w:r>
-              <w:rPr>
-                <w:b/>
-                <w:bCs/>
-                <w:sz w:val="18"/>
-                <w:szCs w:val="21"/>
-              </w:rPr>
-              <w:t>(eviction_reason_139</w:t>
+              <w:t>output_checkbox(eviction_reason_139</w:t>
             </w:r>
             <w:r>
               <w:rPr>
@@ -1960,7 +1617,6 @@
               </w:rPr>
               <w:t>{{</w:t>
             </w:r>
-            <w:proofErr w:type="spellStart"/>
             <w:r>
               <w:rPr>
                 <w:b/>
@@ -1968,29 +1624,8 @@
                 <w:sz w:val="18"/>
                 <w:szCs w:val="21"/>
               </w:rPr>
-              <w:t>output_checkbox</w:t>
-            </w:r>
-            <w:proofErr w:type="spellEnd"/>
-            <w:r>
-              <w:rPr>
-                <w:b/>
-                <w:bCs/>
-                <w:sz w:val="18"/>
-                <w:szCs w:val="21"/>
-              </w:rPr>
-              <w:t>(</w:t>
-            </w:r>
-            <w:proofErr w:type="spellStart"/>
-            <w:r>
-              <w:rPr>
-                <w:b/>
-                <w:bCs/>
-                <w:sz w:val="18"/>
-                <w:szCs w:val="21"/>
-              </w:rPr>
-              <w:t>ejp_appl_period_exp</w:t>
-            </w:r>
-            <w:proofErr w:type="spellEnd"/>
+              <w:t>output_checkbox(ejp_appl_period_exp</w:t>
+            </w:r>
             <w:r>
               <w:rPr>
                 <w:b/>
@@ -2060,7 +1695,6 @@
               </w:rPr>
               <w:t>{{</w:t>
             </w:r>
-            <w:proofErr w:type="spellStart"/>
             <w:r>
               <w:rPr>
                 <w:rFonts w:ascii="Arial" w:hAnsi="Arial" w:cs="Arial"/>
@@ -2069,31 +1703,8 @@
                 <w:sz w:val="18"/>
                 <w:szCs w:val="21"/>
               </w:rPr>
-              <w:t>output_checkbox</w:t>
-            </w:r>
-            <w:proofErr w:type="spellEnd"/>
-            <w:r>
-              <w:rPr>
-                <w:rFonts w:ascii="Arial" w:hAnsi="Arial" w:cs="Arial"/>
-                <w:b/>
-                <w:bCs/>
-                <w:sz w:val="18"/>
-                <w:szCs w:val="21"/>
-              </w:rPr>
-              <w:t>(</w:t>
-            </w:r>
-            <w:proofErr w:type="spellStart"/>
-            <w:r>
-              <w:rPr>
-                <w:rFonts w:ascii="Arial" w:hAnsi="Arial" w:cs="Arial"/>
-                <w:b/>
-                <w:bCs/>
-                <w:sz w:val="18"/>
-                <w:szCs w:val="21"/>
-              </w:rPr>
-              <w:t>no_judgmt_appl_exp</w:t>
-            </w:r>
-            <w:proofErr w:type="spellEnd"/>
+              <w:t>output_checkbox(no_judgmt_appl_exp</w:t>
+            </w:r>
             <w:r>
               <w:rPr>
                 <w:rFonts w:ascii="Arial" w:hAnsi="Arial" w:cs="Arial"/>
@@ -2266,21 +1877,7 @@
               <w:rPr>
                 <w:sz w:val="20"/>
               </w:rPr>
-              <w:t xml:space="preserve">case was </w:t>
-            </w:r>
-            <w:proofErr w:type="gramStart"/>
-            <w:r>
-              <w:rPr>
-                <w:sz w:val="20"/>
-              </w:rPr>
-              <w:t>dismissed</w:t>
-            </w:r>
-            <w:proofErr w:type="gramEnd"/>
-            <w:r>
-              <w:rPr>
-                <w:sz w:val="20"/>
-              </w:rPr>
-              <w:t xml:space="preserve"> or judgment was entered in your favor.</w:t>
+              <w:t>case was dismissed or judgment was entered in your favor.</w:t>
             </w:r>
           </w:p>
         </w:tc>
@@ -2349,7 +1946,6 @@
               </w:rPr>
               <w:t>{{</w:t>
             </w:r>
-            <w:proofErr w:type="spellStart"/>
             <w:r>
               <w:rPr>
                 <w:b/>
@@ -2357,9 +1953,36 @@
                 <w:sz w:val="18"/>
                 <w:szCs w:val="21"/>
               </w:rPr>
-              <w:t>output_checkbox</w:t>
-            </w:r>
-            <w:proofErr w:type="spellEnd"/>
+              <w:t>output_checkbox(notice_recipient == “plaintiff”)</w:t>
+            </w:r>
+            <w:r>
+              <w:rPr>
+                <w:b/>
+                <w:bCs/>
+                <w:sz w:val="20"/>
+              </w:rPr>
+              <w:t>}}</w:t>
+            </w:r>
+            <w:r>
+              <w:rPr>
+                <w:sz w:val="20"/>
+              </w:rPr>
+              <w:t xml:space="preserve"> Plaintiff</w:t>
+            </w:r>
+            <w:r>
+              <w:rPr>
+                <w:sz w:val="20"/>
+              </w:rPr>
+              <w:t xml:space="preserve">   </w:t>
+            </w:r>
+            <w:r>
+              <w:rPr>
+                <w:b/>
+                <w:bCs/>
+                <w:sz w:val="20"/>
+              </w:rPr>
+              <w:t>{{</w:t>
+            </w:r>
             <w:r>
               <w:rPr>
                 <w:b/>
@@ -2367,95 +1990,7 @@
                 <w:sz w:val="18"/>
                 <w:szCs w:val="21"/>
               </w:rPr>
-              <w:t>(</w:t>
-            </w:r>
-            <w:proofErr w:type="spellStart"/>
-            <w:r>
-              <w:rPr>
-                <w:b/>
-                <w:bCs/>
-                <w:sz w:val="18"/>
-                <w:szCs w:val="21"/>
-              </w:rPr>
-              <w:t>notice_recipient</w:t>
-            </w:r>
-            <w:proofErr w:type="spellEnd"/>
-            <w:r>
-              <w:rPr>
-                <w:b/>
-                <w:bCs/>
-                <w:sz w:val="18"/>
-                <w:szCs w:val="21"/>
-              </w:rPr>
-              <w:t xml:space="preserve"> == “plaintiff”)</w:t>
-            </w:r>
-            <w:r>
-              <w:rPr>
-                <w:b/>
-                <w:bCs/>
-                <w:sz w:val="20"/>
-              </w:rPr>
-              <w:t>}}</w:t>
-            </w:r>
-            <w:r>
-              <w:rPr>
-                <w:sz w:val="20"/>
-              </w:rPr>
-              <w:t xml:space="preserve"> Plaintiff</w:t>
-            </w:r>
-            <w:r>
-              <w:rPr>
-                <w:sz w:val="20"/>
-              </w:rPr>
-              <w:t xml:space="preserve">   </w:t>
-            </w:r>
-            <w:r>
-              <w:rPr>
-                <w:b/>
-                <w:bCs/>
-                <w:sz w:val="20"/>
-              </w:rPr>
-              <w:t>{{</w:t>
-            </w:r>
-            <w:proofErr w:type="spellStart"/>
-            <w:r>
-              <w:rPr>
-                <w:b/>
-                <w:bCs/>
-                <w:sz w:val="18"/>
-                <w:szCs w:val="21"/>
-              </w:rPr>
-              <w:t>output_checkbox</w:t>
-            </w:r>
-            <w:proofErr w:type="spellEnd"/>
-            <w:r>
-              <w:rPr>
-                <w:b/>
-                <w:bCs/>
-                <w:sz w:val="18"/>
-                <w:szCs w:val="21"/>
-              </w:rPr>
-              <w:t>(</w:t>
-            </w:r>
-            <w:proofErr w:type="spellStart"/>
-            <w:r>
-              <w:rPr>
-                <w:b/>
-                <w:bCs/>
-                <w:sz w:val="18"/>
-                <w:szCs w:val="21"/>
-              </w:rPr>
-              <w:t>notice_recipient</w:t>
-            </w:r>
-            <w:proofErr w:type="spellEnd"/>
-            <w:r>
-              <w:rPr>
-                <w:b/>
-                <w:bCs/>
-                <w:sz w:val="18"/>
-                <w:szCs w:val="21"/>
-              </w:rPr>
-              <w:t xml:space="preserve"> == “plaintiff lawyer”)</w:t>
+              <w:t>output_checkbox(notice_recipient == “plaintiff lawyer”)</w:t>
             </w:r>
             <w:r>
               <w:rPr>
@@ -2520,25 +2055,7 @@
                 <w:bCs/>
                 <w:sz w:val="20"/>
               </w:rPr>
-              <w:t xml:space="preserve">{{ </w:t>
-            </w:r>
-            <w:proofErr w:type="spellStart"/>
-            <w:r>
-              <w:rPr>
-                <w:b/>
-                <w:bCs/>
-                <w:sz w:val="20"/>
-              </w:rPr>
-              <w:t>notice_date</w:t>
-            </w:r>
-            <w:proofErr w:type="spellEnd"/>
-            <w:r>
-              <w:rPr>
-                <w:b/>
-                <w:bCs/>
-                <w:sz w:val="20"/>
-              </w:rPr>
-              <w:t xml:space="preserve"> }}</w:t>
+              <w:t>{{ notice_date }}</w:t>
             </w:r>
             <w:r>
               <w:rPr>
@@ -2602,61 +2119,7 @@
                 <w:bCs/>
                 <w:sz w:val="20"/>
               </w:rPr>
-              <w:t>{{</w:t>
-            </w:r>
-            <w:proofErr w:type="spellStart"/>
-            <w:r>
-              <w:rPr>
-                <w:b/>
-                <w:bCs/>
-                <w:sz w:val="20"/>
-              </w:rPr>
-              <w:t>output_checkbox</w:t>
-            </w:r>
-            <w:proofErr w:type="spellEnd"/>
-            <w:r>
-              <w:rPr>
-                <w:b/>
-                <w:bCs/>
-                <w:sz w:val="20"/>
-              </w:rPr>
-              <w:t>(</w:t>
-            </w:r>
-            <w:proofErr w:type="spellStart"/>
-            <w:r>
-              <w:rPr>
-                <w:b/>
-                <w:bCs/>
-                <w:sz w:val="20"/>
-              </w:rPr>
-              <w:t>notice_type</w:t>
-            </w:r>
-            <w:proofErr w:type="spellEnd"/>
-            <w:r>
-              <w:rPr>
-                <w:b/>
-                <w:bCs/>
-                <w:sz w:val="20"/>
-              </w:rPr>
-              <w:t xml:space="preserve"> == “mail”)}} First-Class Mail, to this mailing address: {{ </w:t>
-            </w:r>
-            <w:proofErr w:type="spellStart"/>
-            <w:r>
-              <w:rPr>
-                <w:b/>
-                <w:bCs/>
-                <w:sz w:val="20"/>
-              </w:rPr>
-              <w:t>service_address.on_one_line</w:t>
-            </w:r>
-            <w:proofErr w:type="spellEnd"/>
-            <w:r>
-              <w:rPr>
-                <w:b/>
-                <w:bCs/>
-                <w:sz w:val="20"/>
-              </w:rPr>
-              <w:t>() }}</w:t>
+              <w:t>{{output_checkbox(notice_type == “mail”)}} First-Class Mail, to this mailing address: {{ service_address.on_one_line() }}</w:t>
             </w:r>
           </w:p>
           <w:p>
@@ -2676,43 +2139,7 @@
                 <w:bCs/>
                 <w:sz w:val="20"/>
               </w:rPr>
-              <w:t>{{</w:t>
-            </w:r>
-            <w:proofErr w:type="spellStart"/>
-            <w:r>
-              <w:rPr>
-                <w:b/>
-                <w:bCs/>
-                <w:sz w:val="20"/>
-              </w:rPr>
-              <w:t>output_checkbox</w:t>
-            </w:r>
-            <w:proofErr w:type="spellEnd"/>
-            <w:r>
-              <w:rPr>
-                <w:b/>
-                <w:bCs/>
-                <w:sz w:val="20"/>
-              </w:rPr>
-              <w:t>(</w:t>
-            </w:r>
-            <w:proofErr w:type="spellStart"/>
-            <w:r>
-              <w:rPr>
-                <w:b/>
-                <w:bCs/>
-                <w:sz w:val="20"/>
-              </w:rPr>
-              <w:t>notice_type</w:t>
-            </w:r>
-            <w:proofErr w:type="spellEnd"/>
-            <w:r>
-              <w:rPr>
-                <w:b/>
-                <w:bCs/>
-                <w:sz w:val="20"/>
-              </w:rPr>
-              <w:t xml:space="preserve"> == “in person”)}} In Person</w:t>
+              <w:t>{{output_checkbox(notice_type == “in person”)}} In Person</w:t>
             </w:r>
           </w:p>
           <w:p>
@@ -2732,61 +2159,7 @@
                 <w:bCs/>
                 <w:sz w:val="20"/>
               </w:rPr>
-              <w:t>{{</w:t>
-            </w:r>
-            <w:proofErr w:type="spellStart"/>
-            <w:r>
-              <w:rPr>
-                <w:b/>
-                <w:bCs/>
-                <w:sz w:val="20"/>
-              </w:rPr>
-              <w:t>output_checkbox</w:t>
-            </w:r>
-            <w:proofErr w:type="spellEnd"/>
-            <w:r>
-              <w:rPr>
-                <w:b/>
-                <w:bCs/>
-                <w:sz w:val="20"/>
-              </w:rPr>
-              <w:t>(</w:t>
-            </w:r>
-            <w:proofErr w:type="spellStart"/>
-            <w:r>
-              <w:rPr>
-                <w:b/>
-                <w:bCs/>
-                <w:sz w:val="20"/>
-              </w:rPr>
-              <w:t>notice_type</w:t>
-            </w:r>
-            <w:proofErr w:type="spellEnd"/>
-            <w:r>
-              <w:rPr>
-                <w:b/>
-                <w:bCs/>
-                <w:sz w:val="20"/>
-              </w:rPr>
-              <w:t xml:space="preserve"> == “email”)}} E-Mail, to this e-mail address: {{ </w:t>
-            </w:r>
-            <w:proofErr w:type="spellStart"/>
-            <w:r>
-              <w:rPr>
-                <w:b/>
-                <w:bCs/>
-                <w:sz w:val="20"/>
-              </w:rPr>
-              <w:t>service_email_address</w:t>
-            </w:r>
-            <w:proofErr w:type="spellEnd"/>
-            <w:r>
-              <w:rPr>
-                <w:b/>
-                <w:bCs/>
-                <w:sz w:val="20"/>
-              </w:rPr>
-              <w:t xml:space="preserve"> }}</w:t>
+              <w:t>{{output_checkbox(notice_type == “email”)}} E-Mail, to this e-mail address: {{ service_email_address }}</w:t>
             </w:r>
           </w:p>
         </w:tc>
@@ -3626,7 +2999,7 @@
 </file>
 
 <file path=word/endnotes.xml><?xml version="1.0" encoding="utf-8"?>
-<w:endnotes xmlns:wpc="http://schemas.microsoft.com/office/word/2010/wordprocessingCanvas" xmlns:cx="http://schemas.microsoft.com/office/drawing/2014/chartex" xmlns:cx1="http://schemas.microsoft.com/office/drawing/2015/9/8/chartex" xmlns:cx2="http://schemas.microsoft.com/office/drawing/2015/10/21/chartex" xmlns:cx3="http://schemas.microsoft.com/office/drawing/2016/5/9/chartex" xmlns:cx4="http://schemas.microsoft.com/office/drawing/2016/5/10/chartex" xmlns:cx5="http://schemas.microsoft.com/office/drawing/2016/5/11/chartex" xmlns:cx6="http://schemas.microsoft.com/office/drawing/2016/5/12/chartex" xmlns:cx7="http://schemas.microsoft.com/office/drawing/2016/5/13/chartex" xmlns:cx8="http://schemas.microsoft.com/office/drawing/2016/5/14/chartex" xmlns:mc="http://schemas.openxmlformats.org/markup-compatibility/2006" xmlns:aink="http://schemas.microsoft.com/office/drawing/2016/ink" xmlns:am3d="http://schemas.microsoft.com/office/drawing/2017/model3d" xmlns:o="urn:schemas-microsoft-com:office:office" xmlns:oel="http://schemas.microsoft.com/office/2019/extlst" xmlns:r="http://schemas.openxmlformats.org/officeDocument/2006/relationships" xmlns:m="http://schemas.openxmlformats.org/officeDocument/2006/math" xmlns:v="urn:schemas-microsoft-com:vml" xmlns:wp14="http://schemas.microsoft.com/office/word/2010/wordprocessingDrawing" xmlns:wp="http://schemas.openxmlformats.org/drawingml/2006/wordprocessingDrawing" xmlns:w10="urn:schemas-microsoft-com:office:word" xmlns:w="http://schemas.openxmlformats.org/wordprocessingml/2006/main" xmlns:w14="http://schemas.microsoft.com/office/word/2010/wordml" xmlns:w15="http://schemas.microsoft.com/office/word/2012/wordml" xmlns:w16cex="http://schemas.microsoft.com/office/word/2018/wordml/cex" xmlns:w16cid="http://schemas.microsoft.com/office/word/2016/wordml/cid" xmlns:w16="http://schemas.microsoft.com/office/word/2018/wordml" xmlns:w16du="http://schemas.microsoft.com/office/word/2023/wordml/word16du" xmlns:w16sdtdh="http://schemas.microsoft.com/office/word/2020/wordml/sdtdatahash" xmlns:w16sdtfl="http://schemas.microsoft.com/office/word/2024/wordml/sdtformatlock" xmlns:w16se="http://schemas.microsoft.com/office/word/2015/wordml/symex" xmlns:wpg="http://schemas.microsoft.com/office/word/2010/wordprocessingGroup" xmlns:wpi="http://schemas.microsoft.com/office/word/2010/wordprocessingInk" xmlns:wne="http://schemas.microsoft.com/office/word/2006/wordml" xmlns:wps="http://schemas.microsoft.com/office/word/2010/wordprocessingShape" mc:Ignorable="w14 w15 w16se w16cid w16 w16cex w16sdtdh w16sdtfl w16du wp14">
+<w:endnotes xmlns:wpc="http://schemas.microsoft.com/office/word/2010/wordprocessingCanvas" xmlns:cx="http://schemas.microsoft.com/office/drawing/2014/chartex" xmlns:cx1="http://schemas.microsoft.com/office/drawing/2015/9/8/chartex" xmlns:mc="http://schemas.openxmlformats.org/markup-compatibility/2006" xmlns:o="urn:schemas-microsoft-com:office:office" xmlns:r="http://schemas.openxmlformats.org/officeDocument/2006/relationships" xmlns:m="http://schemas.openxmlformats.org/officeDocument/2006/math" xmlns:v="urn:schemas-microsoft-com:vml" xmlns:wp14="http://schemas.microsoft.com/office/word/2010/wordprocessingDrawing" xmlns:wp="http://schemas.openxmlformats.org/drawingml/2006/wordprocessingDrawing" xmlns:w10="urn:schemas-microsoft-com:office:word" xmlns:w="http://schemas.openxmlformats.org/wordprocessingml/2006/main" xmlns:w14="http://schemas.microsoft.com/office/word/2010/wordml" xmlns:w15="http://schemas.microsoft.com/office/word/2012/wordml" xmlns:w16se="http://schemas.microsoft.com/office/word/2015/wordml/symex" xmlns:wpg="http://schemas.microsoft.com/office/word/2010/wordprocessingGroup" xmlns:wpi="http://schemas.microsoft.com/office/word/2010/wordprocessingInk" xmlns:wne="http://schemas.microsoft.com/office/word/2006/wordml" xmlns:wps="http://schemas.microsoft.com/office/word/2010/wordprocessingShape" mc:Ignorable="w14 w15 w16se wp14">
   <w:endnote w:type="separator" w:id="-1">
     <w:p>
       <w:r>
@@ -3645,7 +3018,7 @@
 </file>
 
 <file path=word/footnotes.xml><?xml version="1.0" encoding="utf-8"?>
-<w:footnotes xmlns:wpc="http://schemas.microsoft.com/office/word/2010/wordprocessingCanvas" xmlns:cx="http://schemas.microsoft.com/office/drawing/2014/chartex" xmlns:cx1="http://schemas.microsoft.com/office/drawing/2015/9/8/chartex" xmlns:cx2="http://schemas.microsoft.com/office/drawing/2015/10/21/chartex" xmlns:cx3="http://schemas.microsoft.com/office/drawing/2016/5/9/chartex" xmlns:cx4="http://schemas.microsoft.com/office/drawing/2016/5/10/chartex" xmlns:cx5="http://schemas.microsoft.com/office/drawing/2016/5/11/chartex" xmlns:cx6="http://schemas.microsoft.com/office/drawing/2016/5/12/chartex" xmlns:cx7="http://schemas.microsoft.com/office/drawing/2016/5/13/chartex" xmlns:cx8="http://schemas.microsoft.com/office/drawing/2016/5/14/chartex" xmlns:mc="http://schemas.openxmlformats.org/markup-compatibility/2006" xmlns:aink="http://schemas.microsoft.com/office/drawing/2016/ink" xmlns:am3d="http://schemas.microsoft.com/office/drawing/2017/model3d" xmlns:o="urn:schemas-microsoft-com:office:office" xmlns:oel="http://schemas.microsoft.com/office/2019/extlst" xmlns:r="http://schemas.openxmlformats.org/officeDocument/2006/relationships" xmlns:m="http://schemas.openxmlformats.org/officeDocument/2006/math" xmlns:v="urn:schemas-microsoft-com:vml" xmlns:wp14="http://schemas.microsoft.com/office/word/2010/wordprocessingDrawing" xmlns:wp="http://schemas.openxmlformats.org/drawingml/2006/wordprocessingDrawing" xmlns:w10="urn:schemas-microsoft-com:office:word" xmlns:w="http://schemas.openxmlformats.org/wordprocessingml/2006/main" xmlns:w14="http://schemas.microsoft.com/office/word/2010/wordml" xmlns:w15="http://schemas.microsoft.com/office/word/2012/wordml" xmlns:w16cex="http://schemas.microsoft.com/office/word/2018/wordml/cex" xmlns:w16cid="http://schemas.microsoft.com/office/word/2016/wordml/cid" xmlns:w16="http://schemas.microsoft.com/office/word/2018/wordml" xmlns:w16du="http://schemas.microsoft.com/office/word/2023/wordml/word16du" xmlns:w16sdtdh="http://schemas.microsoft.com/office/word/2020/wordml/sdtdatahash" xmlns:w16sdtfl="http://schemas.microsoft.com/office/word/2024/wordml/sdtformatlock" xmlns:w16se="http://schemas.microsoft.com/office/word/2015/wordml/symex" xmlns:wpg="http://schemas.microsoft.com/office/word/2010/wordprocessingGroup" xmlns:wpi="http://schemas.microsoft.com/office/word/2010/wordprocessingInk" xmlns:wne="http://schemas.microsoft.com/office/word/2006/wordml" xmlns:wps="http://schemas.microsoft.com/office/word/2010/wordprocessingShape" mc:Ignorable="w14 w15 w16se w16cid w16 w16cex w16sdtdh w16sdtfl w16du wp14">
+<w:footnotes xmlns:wpc="http://schemas.microsoft.com/office/word/2010/wordprocessingCanvas" xmlns:cx="http://schemas.microsoft.com/office/drawing/2014/chartex" xmlns:cx1="http://schemas.microsoft.com/office/drawing/2015/9/8/chartex" xmlns:mc="http://schemas.openxmlformats.org/markup-compatibility/2006" xmlns:o="urn:schemas-microsoft-com:office:office" xmlns:r="http://schemas.openxmlformats.org/officeDocument/2006/relationships" xmlns:m="http://schemas.openxmlformats.org/officeDocument/2006/math" xmlns:v="urn:schemas-microsoft-com:vml" xmlns:wp14="http://schemas.microsoft.com/office/word/2010/wordprocessingDrawing" xmlns:wp="http://schemas.openxmlformats.org/drawingml/2006/wordprocessingDrawing" xmlns:w10="urn:schemas-microsoft-com:office:word" xmlns:w="http://schemas.openxmlformats.org/wordprocessingml/2006/main" xmlns:w14="http://schemas.microsoft.com/office/word/2010/wordml" xmlns:w15="http://schemas.microsoft.com/office/word/2012/wordml" xmlns:w16se="http://schemas.microsoft.com/office/word/2015/wordml/symex" xmlns:wpg="http://schemas.microsoft.com/office/word/2010/wordprocessingGroup" xmlns:wpi="http://schemas.microsoft.com/office/word/2010/wordprocessingInk" xmlns:wne="http://schemas.microsoft.com/office/word/2006/wordml" xmlns:wps="http://schemas.microsoft.com/office/word/2010/wordprocessingShape" mc:Ignorable="w14 w15 w16se wp14">
   <w:footnote w:type="separator" w:id="-1">
     <w:p>
       <w:r>
@@ -3664,7 +3037,7 @@
 </file>
 
 <file path=word/numbering.xml><?xml version="1.0" encoding="utf-8"?>
-<w:numbering xmlns:wpc="http://schemas.microsoft.com/office/word/2010/wordprocessingCanvas" xmlns:cx="http://schemas.microsoft.com/office/drawing/2014/chartex" xmlns:cx1="http://schemas.microsoft.com/office/drawing/2015/9/8/chartex" xmlns:cx2="http://schemas.microsoft.com/office/drawing/2015/10/21/chartex" xmlns:cx3="http://schemas.microsoft.com/office/drawing/2016/5/9/chartex" xmlns:cx4="http://schemas.microsoft.com/office/drawing/2016/5/10/chartex" xmlns:cx5="http://schemas.microsoft.com/office/drawing/2016/5/11/chartex" xmlns:cx6="http://schemas.microsoft.com/office/drawing/2016/5/12/chartex" xmlns:cx7="http://schemas.microsoft.com/office/drawing/2016/5/13/chartex" xmlns:cx8="http://schemas.microsoft.com/office/drawing/2016/5/14/chartex" xmlns:mc="http://schemas.openxmlformats.org/markup-compatibility/2006" xmlns:aink="http://schemas.microsoft.com/office/drawing/2016/ink" xmlns:am3d="http://schemas.microsoft.com/office/drawing/2017/model3d" xmlns:o="urn:schemas-microsoft-com:office:office" xmlns:oel="http://schemas.microsoft.com/office/2019/extlst" xmlns:r="http://schemas.openxmlformats.org/officeDocument/2006/relationships" xmlns:m="http://schemas.openxmlformats.org/officeDocument/2006/math" xmlns:v="urn:schemas-microsoft-com:vml" xmlns:wp14="http://schemas.microsoft.com/office/word/2010/wordprocessingDrawing" xmlns:wp="http://schemas.openxmlformats.org/drawingml/2006/wordprocessingDrawing" xmlns:w10="urn:schemas-microsoft-com:office:word" xmlns:w="http://schemas.openxmlformats.org/wordprocessingml/2006/main" xmlns:w14="http://schemas.microsoft.com/office/word/2010/wordml" xmlns:w15="http://schemas.microsoft.com/office/word/2012/wordml" xmlns:w16cex="http://schemas.microsoft.com/office/word/2018/wordml/cex" xmlns:w16cid="http://schemas.microsoft.com/office/word/2016/wordml/cid" xmlns:w16="http://schemas.microsoft.com/office/word/2018/wordml" xmlns:w16du="http://schemas.microsoft.com/office/word/2023/wordml/word16du" xmlns:w16sdtdh="http://schemas.microsoft.com/office/word/2020/wordml/sdtdatahash" xmlns:w16sdtfl="http://schemas.microsoft.com/office/word/2024/wordml/sdtformatlock" xmlns:w16se="http://schemas.microsoft.com/office/word/2015/wordml/symex" xmlns:wpg="http://schemas.microsoft.com/office/word/2010/wordprocessingGroup" xmlns:wpi="http://schemas.microsoft.com/office/word/2010/wordprocessingInk" xmlns:wne="http://schemas.microsoft.com/office/word/2006/wordml" xmlns:wps="http://schemas.microsoft.com/office/word/2010/wordprocessingShape" mc:Ignorable="w14 w15 w16se w16cid w16 w16cex w16sdtdh w16sdtfl w16du wp14">
+<w:numbering xmlns:wpc="http://schemas.microsoft.com/office/word/2010/wordprocessingCanvas" xmlns:cx="http://schemas.microsoft.com/office/drawing/2014/chartex" xmlns:cx1="http://schemas.microsoft.com/office/drawing/2015/9/8/chartex" xmlns:mc="http://schemas.openxmlformats.org/markup-compatibility/2006" xmlns:o="urn:schemas-microsoft-com:office:office" xmlns:r="http://schemas.openxmlformats.org/officeDocument/2006/relationships" xmlns:m="http://schemas.openxmlformats.org/officeDocument/2006/math" xmlns:v="urn:schemas-microsoft-com:vml" xmlns:wp14="http://schemas.microsoft.com/office/word/2010/wordprocessingDrawing" xmlns:wp="http://schemas.openxmlformats.org/drawingml/2006/wordprocessingDrawing" xmlns:w10="urn:schemas-microsoft-com:office:word" xmlns:w="http://schemas.openxmlformats.org/wordprocessingml/2006/main" xmlns:w14="http://schemas.microsoft.com/office/word/2010/wordml" xmlns:w15="http://schemas.microsoft.com/office/word/2012/wordml" xmlns:w16se="http://schemas.microsoft.com/office/word/2015/wordml/symex" xmlns:wpg="http://schemas.microsoft.com/office/word/2010/wordprocessingGroup" xmlns:wpi="http://schemas.microsoft.com/office/word/2010/wordprocessingInk" xmlns:wne="http://schemas.microsoft.com/office/word/2006/wordml" xmlns:wps="http://schemas.microsoft.com/office/word/2010/wordprocessingShape" mc:Ignorable="w14 w15 w16se wp14">
   <w:abstractNum w:abstractNumId="0" w15:restartNumberingAfterBreak="0">
     <w:nsid w:val="669B1F7B"/>
     <w:multiLevelType w:val="hybridMultilevel"/>
@@ -3756,14 +3129,14 @@
       </w:pPr>
     </w:lvl>
   </w:abstractNum>
-  <w:num w:numId="1" w16cid:durableId="2071690996">
+  <w:num w:numId="1">
     <w:abstractNumId w:val="0"/>
   </w:num>
 </w:numbering>
 </file>
 
 <file path=word/styles.xml><?xml version="1.0" encoding="utf-8"?>
-<w:styles xmlns:mc="http://schemas.openxmlformats.org/markup-compatibility/2006" xmlns:r="http://schemas.openxmlformats.org/officeDocument/2006/relationships" xmlns:w="http://schemas.openxmlformats.org/wordprocessingml/2006/main" xmlns:w14="http://schemas.microsoft.com/office/word/2010/wordml" xmlns:w15="http://schemas.microsoft.com/office/word/2012/wordml" xmlns:w16cex="http://schemas.microsoft.com/office/word/2018/wordml/cex" xmlns:w16cid="http://schemas.microsoft.com/office/word/2016/wordml/cid" xmlns:w16="http://schemas.microsoft.com/office/word/2018/wordml" xmlns:w16du="http://schemas.microsoft.com/office/word/2023/wordml/word16du" xmlns:w16sdtdh="http://schemas.microsoft.com/office/word/2020/wordml/sdtdatahash" xmlns:w16sdtfl="http://schemas.microsoft.com/office/word/2024/wordml/sdtformatlock" xmlns:w16se="http://schemas.microsoft.com/office/word/2015/wordml/symex" mc:Ignorable="w14 w15 w16se w16cid w16 w16cex w16sdtdh w16sdtfl w16du">
+<w:styles xmlns:mc="http://schemas.openxmlformats.org/markup-compatibility/2006" xmlns:r="http://schemas.openxmlformats.org/officeDocument/2006/relationships" xmlns:w="http://schemas.openxmlformats.org/wordprocessingml/2006/main" xmlns:w14="http://schemas.microsoft.com/office/word/2010/wordml" xmlns:w15="http://schemas.microsoft.com/office/word/2012/wordml" xmlns:w16se="http://schemas.microsoft.com/office/word/2015/wordml/symex" mc:Ignorable="w14 w15 w16se">
   <w:docDefaults>
     <w:rPrDefault>
       <w:rPr>
@@ -3782,7 +3155,7 @@
       </w:pPr>
     </w:pPrDefault>
   </w:docDefaults>
-  <w:latentStyles w:defLockedState="0" w:defUIPriority="99" w:defSemiHidden="0" w:defUnhideWhenUsed="0" w:defQFormat="0" w:count="376">
+  <w:latentStyles w:defLockedState="0" w:defUIPriority="99" w:defSemiHidden="0" w:defUnhideWhenUsed="0" w:defQFormat="0" w:count="371">
     <w:lsdException w:name="Normal" w:uiPriority="0" w:qFormat="1"/>
     <w:lsdException w:name="heading 1" w:uiPriority="9" w:qFormat="1"/>
     <w:lsdException w:name="heading 2" w:semiHidden="1" w:uiPriority="9" w:unhideWhenUsed="1" w:qFormat="1"/>
@@ -4154,11 +3527,6 @@
     <w:lsdException w:name="List Table 5 Dark Accent 6" w:uiPriority="50"/>
     <w:lsdException w:name="List Table 6 Colorful Accent 6" w:uiPriority="51"/>
     <w:lsdException w:name="List Table 7 Colorful Accent 6" w:uiPriority="52"/>
-    <w:lsdException w:name="Mention" w:semiHidden="1" w:unhideWhenUsed="1"/>
-    <w:lsdException w:name="Smart Hyperlink" w:semiHidden="1" w:unhideWhenUsed="1"/>
-    <w:lsdException w:name="Hashtag" w:semiHidden="1" w:unhideWhenUsed="1"/>
-    <w:lsdException w:name="Unresolved Mention" w:semiHidden="1" w:unhideWhenUsed="1"/>
-    <w:lsdException w:name="Smart Link" w:semiHidden="1" w:unhideWhenUsed="1"/>
   </w:latentStyles>
   <w:style w:type="paragraph" w:default="1" w:styleId="Normal">
     <w:name w:val="Normal"/>

</xml_diff>

<commit_message>
Formatting changes; show all names of tenants, not just first tenant
</commit_message>
<xml_diff>
--- a/docassemble/MAPetitionToSealEviction/data/templates/petition_to_seal_eviction.docx
+++ b/docassemble/MAPetitionToSealEviction/data/templates/petition_to_seal_eviction.docx
@@ -17,11 +17,11 @@
         <w:tblLook w:val="04A0" w:firstRow="1" w:lastRow="0" w:firstColumn="1" w:lastColumn="0" w:noHBand="0" w:noVBand="1"/>
       </w:tblPr>
       <w:tblGrid>
-        <w:gridCol w:w="3600"/>
-        <w:gridCol w:w="1710"/>
+        <w:gridCol w:w="2524"/>
+        <w:gridCol w:w="1458"/>
         <w:gridCol w:w="1980"/>
-        <w:gridCol w:w="1800"/>
-        <w:gridCol w:w="2610"/>
+        <w:gridCol w:w="2743"/>
+        <w:gridCol w:w="2995"/>
       </w:tblGrid>
       <w:tr>
         <w:trPr>
@@ -29,7 +29,7 @@
         </w:trPr>
         <w:tc>
           <w:tcPr>
-            <w:tcW w:w="7290" w:type="dxa"/>
+            <w:tcW w:w="6883" w:type="dxa"/>
             <w:gridSpan w:val="3"/>
             <w:shd w:val="clear" w:color="auto" w:fill="auto"/>
           </w:tcPr>
@@ -81,7 +81,7 @@
         </w:tc>
         <w:tc>
           <w:tcPr>
-            <w:tcW w:w="4410" w:type="dxa"/>
+            <w:tcW w:w="4817" w:type="dxa"/>
             <w:gridSpan w:val="2"/>
             <w:shd w:val="clear" w:color="auto" w:fill="auto"/>
           </w:tcPr>
@@ -169,7 +169,7 @@
                 </mc:Choice>
                 <mc:Fallback>
                   <w:pict>
-                    <v:group w14:anchorId="72C515CF" id="Group 1" o:spid="_x0000_s1026" style="position:absolute;margin-left:-1.15pt;margin-top:2.3pt;width:41pt;height:39.5pt;z-index:251659264;mso-wrap-distance-left:0;mso-wrap-distance-right:0;mso-width-relative:margin;mso-height-relative:margin" coordsize="457200,457834" o:gfxdata="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